<commit_message>
str strip to remove duplicates
</commit_message>
<xml_diff>
--- a/Project_Paper.docx
+++ b/Project_Paper.docx
@@ -65,13 +65,34 @@
       </w:pPr>
       <w:r>
         <w:tab/>
-        <w:t xml:space="preserve">Patient clinical notes are an important piece of information that can be used to analyze </w:t>
-      </w:r>
-      <w:r>
-        <w:t>health data to solve an important problem.</w:t>
-      </w:r>
-      <w:r>
-        <w:t xml:space="preserve"> Our objective in this study was to determine </w:t>
+        <w:t xml:space="preserve">Patient clinical notes are an important piece of information that </w:t>
+      </w:r>
+      <w:r>
+        <w:t xml:space="preserve">we </w:t>
+      </w:r>
+      <w:r>
+        <w:t>can use</w:t>
+      </w:r>
+      <w:r>
+        <w:t xml:space="preserve"> </w:t>
+      </w:r>
+      <w:r>
+        <w:t xml:space="preserve">to analyze </w:t>
+      </w:r>
+      <w:r>
+        <w:t xml:space="preserve">the </w:t>
+      </w:r>
+      <w:r>
+        <w:t>health data.</w:t>
+      </w:r>
+      <w:r>
+        <w:t xml:space="preserve"> Our objective in this </w:t>
+      </w:r>
+      <w:r>
+        <w:t xml:space="preserve">paper is </w:t>
+      </w:r>
+      <w:r>
+        <w:t xml:space="preserve">to determine </w:t>
       </w:r>
       <w:r>
         <w:t xml:space="preserve">whether we can gain insights from the dataset in regard to </w:t>
@@ -80,7 +101,13 @@
         <w:t>vital signs/physical exam readings and medication across the dataset as a whole and across the dataset at a patient level</w:t>
       </w:r>
       <w:r>
-        <w:t xml:space="preserve">. We got the data from Kumar et al. paper, extracted relevant information for the health data analysis, and finally created charts to analyze </w:t>
+        <w:t xml:space="preserve">. We got the data from Kumar et al. paper, extracted relevant information for the health data analysis, and finally created charts </w:t>
+      </w:r>
+      <w:r>
+        <w:t xml:space="preserve">and figures </w:t>
+      </w:r>
+      <w:r>
+        <w:t xml:space="preserve">to analyze </w:t>
       </w:r>
       <w:r>
         <w:t>it</w:t>
@@ -129,7 +156,13 @@
         <w:tab/>
       </w:r>
       <w:r>
-        <w:t>We were given dataset in XML format from Kumar et al. paper titled “Creation of a new longitudinal mix of clinical narratives.” The dataset is a mix of texts and tags.</w:t>
+        <w:t xml:space="preserve">We were given dataset in XML format from Kumar et al. paper titled “Creation of a new longitudinal mix of clinical narratives.” The dataset is a mix of </w:t>
+      </w:r>
+      <w:r>
+        <w:t xml:space="preserve">free </w:t>
+      </w:r>
+      <w:r>
+        <w:t>texts and tags.</w:t>
       </w:r>
       <w:r>
         <w:t xml:space="preserve"> </w:t>
@@ -260,15 +293,39 @@
         <w:t>analyzing medication</w:t>
       </w:r>
       <w:r>
-        <w:t xml:space="preserve"> (questions 2-5)</w:t>
-      </w:r>
-      <w:r>
-        <w:t>, we converted the XML tags to CSV file. Putting all medication information in a single CSV file allowed for easier data parsing which saved both time and effort</w:t>
+        <w:t xml:space="preserve">s </w:t>
+      </w:r>
+      <w:r>
+        <w:t>(questions 2-5)</w:t>
+      </w:r>
+      <w:r>
+        <w:t xml:space="preserve">, we converted the XML tags to </w:t>
+      </w:r>
+      <w:r>
+        <w:t xml:space="preserve">a single </w:t>
+      </w:r>
+      <w:r>
+        <w:t>CSV file</w:t>
+      </w:r>
+      <w:r>
+        <w:t xml:space="preserve"> utilizing Python’s csv library</w:t>
+      </w:r>
+      <w:r>
+        <w:t xml:space="preserve">. Putting all medication information in a single CSV file allowed for easier data parsing </w:t>
+      </w:r>
+      <w:r>
+        <w:t xml:space="preserve">later on </w:t>
+      </w:r>
+      <w:r>
+        <w:t>which saved both time and effort</w:t>
       </w:r>
       <w:r>
         <w:t xml:space="preserve"> [1]</w:t>
       </w:r>
       <w:r>
+        <w:t xml:space="preserve"> </w:t>
+      </w:r>
+      <w:r>
         <w:t>.</w:t>
       </w:r>
       <w:r>
@@ -281,10 +338,16 @@
         <w:t xml:space="preserve">Patient_id and visit_id are integers that are split by ‘-‘ from the name of each XML file. For example, patient_id and visit_id would be 100 and 01, respectively, if the file name was 100-01.xml. </w:t>
       </w:r>
       <w:r>
-        <w:t>The rest of the headers are the same as from the medication tags.</w:t>
-      </w:r>
-      <w:r>
-        <w:t xml:space="preserve"> Utilizing Python’s csv libraries, the </w:t>
+        <w:t xml:space="preserve">This way we are able to determine the patient and the separate visit to the doctors. </w:t>
+      </w:r>
+      <w:r>
+        <w:t>The rest of the headers are the same as from the medication tags</w:t>
+      </w:r>
+      <w:r>
+        <w:t>. T</w:t>
+      </w:r>
+      <w:r>
+        <w:t xml:space="preserve">he </w:t>
       </w:r>
       <w:r>
         <w:t xml:space="preserve">output process was a simple iterative function that took each row in the CSV file and </w:t>
@@ -293,29 +356,100 @@
         <w:t xml:space="preserve">outputting </w:t>
       </w:r>
       <w:r>
-        <w:t>relevant results in dictionary.</w:t>
+        <w:t>relevant results in</w:t>
+      </w:r>
+      <w:r>
+        <w:t xml:space="preserve"> a</w:t>
+      </w:r>
+      <w:r>
+        <w:t xml:space="preserve"> dictionary</w:t>
+      </w:r>
+      <w:r>
+        <w:t xml:space="preserve">, which was later put in another </w:t>
+      </w:r>
+      <w:r>
+        <w:lastRenderedPageBreak/>
+        <w:t>separate CSV file for easier analysis</w:t>
+      </w:r>
+      <w:r>
+        <w:t>.</w:t>
       </w:r>
       <w:r>
         <w:t xml:space="preserve"> All rows that didn’t match the criteria for each related question were skipped.</w:t>
       </w:r>
       <w:r>
-        <w:t xml:space="preserve"> It was important </w:t>
+        <w:t xml:space="preserve"> </w:t>
+      </w:r>
+      <w:r>
+        <w:t xml:space="preserve">The most important thing </w:t>
       </w:r>
       <w:r>
         <w:t xml:space="preserve">for us </w:t>
       </w:r>
       <w:r>
-        <w:t xml:space="preserve">to understand that each </w:t>
-      </w:r>
-      <w:r>
-        <w:t xml:space="preserve">row has </w:t>
-      </w:r>
-      <w:r>
-        <w:lastRenderedPageBreak/>
-        <w:t xml:space="preserve">medication_id that started with ‘DOC’ or ‘M’, which we call row in first category and row in second category, respectively. </w:t>
-      </w:r>
-      <w:r>
-        <w:t xml:space="preserve">This information is important because the first category encompasses the second category and also has less information. The second category has more information but usually contain the same information if they are encompassed by the same first category. </w:t>
+        <w:t xml:space="preserve">to understand </w:t>
+      </w:r>
+      <w:r>
+        <w:t xml:space="preserve">was </w:t>
+      </w:r>
+      <w:r>
+        <w:t xml:space="preserve">that each </w:t>
+      </w:r>
+      <w:r>
+        <w:t xml:space="preserve">row has medication_id that started with ‘DOC’ or ‘M’, which we </w:t>
+      </w:r>
+      <w:r>
+        <w:t xml:space="preserve">will </w:t>
+      </w:r>
+      <w:r>
+        <w:t xml:space="preserve">call </w:t>
+      </w:r>
+      <w:r>
+        <w:t xml:space="preserve">as </w:t>
+      </w:r>
+      <w:r>
+        <w:t xml:space="preserve">row in </w:t>
+      </w:r>
+      <w:r>
+        <w:t>‘</w:t>
+      </w:r>
+      <w:r>
+        <w:rPr>
+          <w:b/>
+          <w:bCs/>
+        </w:rPr>
+        <w:t>first category</w:t>
+      </w:r>
+      <w:r>
+        <w:t>’</w:t>
+      </w:r>
+      <w:r>
+        <w:t xml:space="preserve"> and row in </w:t>
+      </w:r>
+      <w:r>
+        <w:t>‘</w:t>
+      </w:r>
+      <w:r>
+        <w:rPr>
+          <w:b/>
+          <w:bCs/>
+        </w:rPr>
+        <w:t>second category</w:t>
+      </w:r>
+      <w:r>
+        <w:t>’</w:t>
+      </w:r>
+      <w:r>
+        <w:t xml:space="preserve">, respectively. </w:t>
+      </w:r>
+      <w:r>
+        <w:t xml:space="preserve">This information is important because the first category encompasses the second category and also has less information. The second category has more information but usually contain the same information </w:t>
+      </w:r>
+      <w:r>
+        <w:t xml:space="preserve">with each other </w:t>
+      </w:r>
+      <w:r>
+        <w:t xml:space="preserve">if they are encompassed by the same first category. </w:t>
       </w:r>
     </w:p>
     <w:p>
@@ -539,7 +673,7 @@
           <w:sz w:val="22"/>
           <w:szCs w:val="22"/>
         </w:rPr>
-        <w:t>We loop through only the rows that fit the second category (starts with 'M') in medication.csv. This is because the ones from the first category does not have the 'text' field that indicates the medications.</w:t>
+        <w:t>We loop through only the rows</w:t>
       </w:r>
       <w:r>
         <w:rPr>
@@ -555,15 +689,175 @@
           <w:sz w:val="22"/>
           <w:szCs w:val="22"/>
         </w:rPr>
-        <w:t xml:space="preserve">We utilize the list 'intermerdiate_medicines' to store 'text' field from each row in the second category until the next row's medication_id starts with 'DOC' (first category), which then we will flush out the elements in the list. This means that this method doesn't double-count the medication if they are the same name and under the same first </w:t>
-      </w:r>
-      <w:r>
-        <w:rPr>
-          <w:rFonts w:asciiTheme="minorHAnsi" w:hAnsiTheme="minorHAnsi" w:cstheme="minorHAnsi"/>
-          <w:sz w:val="22"/>
-          <w:szCs w:val="22"/>
-        </w:rPr>
-        <w:t>category but</w:t>
+        <w:t>that fit the second category (</w:t>
+      </w:r>
+      <w:r>
+        <w:rPr>
+          <w:rFonts w:asciiTheme="minorHAnsi" w:hAnsiTheme="minorHAnsi" w:cstheme="minorHAnsi"/>
+          <w:sz w:val="22"/>
+          <w:szCs w:val="22"/>
+        </w:rPr>
+        <w:t xml:space="preserve">medication_id </w:t>
+      </w:r>
+      <w:r>
+        <w:rPr>
+          <w:rFonts w:asciiTheme="minorHAnsi" w:hAnsiTheme="minorHAnsi" w:cstheme="minorHAnsi"/>
+          <w:sz w:val="22"/>
+          <w:szCs w:val="22"/>
+        </w:rPr>
+        <w:t>starts with 'M</w:t>
+      </w:r>
+      <w:r>
+        <w:rPr>
+          <w:rFonts w:asciiTheme="minorHAnsi" w:hAnsiTheme="minorHAnsi" w:cstheme="minorHAnsi"/>
+          <w:sz w:val="22"/>
+          <w:szCs w:val="22"/>
+        </w:rPr>
+        <w:t>’ a</w:t>
+      </w:r>
+      <w:r>
+        <w:rPr>
+          <w:rFonts w:asciiTheme="minorHAnsi" w:hAnsiTheme="minorHAnsi" w:cstheme="minorHAnsi"/>
+          <w:sz w:val="22"/>
+          <w:szCs w:val="22"/>
+        </w:rPr>
+        <w:t>s stated in the methods section</w:t>
+      </w:r>
+      <w:r>
+        <w:rPr>
+          <w:rFonts w:asciiTheme="minorHAnsi" w:hAnsiTheme="minorHAnsi" w:cstheme="minorHAnsi"/>
+          <w:sz w:val="22"/>
+          <w:szCs w:val="22"/>
+        </w:rPr>
+        <w:t xml:space="preserve">) in medication.csv. This is because the ones from the first category does not have the 'text' field </w:t>
+      </w:r>
+      <w:r>
+        <w:rPr>
+          <w:rFonts w:asciiTheme="minorHAnsi" w:hAnsiTheme="minorHAnsi" w:cstheme="minorHAnsi"/>
+          <w:sz w:val="22"/>
+          <w:szCs w:val="22"/>
+        </w:rPr>
+        <w:t>which</w:t>
+      </w:r>
+      <w:r>
+        <w:rPr>
+          <w:rFonts w:asciiTheme="minorHAnsi" w:hAnsiTheme="minorHAnsi" w:cstheme="minorHAnsi"/>
+          <w:sz w:val="22"/>
+          <w:szCs w:val="22"/>
+        </w:rPr>
+        <w:t xml:space="preserve"> indicates the medication</w:t>
+      </w:r>
+      <w:r>
+        <w:rPr>
+          <w:rFonts w:asciiTheme="minorHAnsi" w:hAnsiTheme="minorHAnsi" w:cstheme="minorHAnsi"/>
+          <w:sz w:val="22"/>
+          <w:szCs w:val="22"/>
+        </w:rPr>
+        <w:t xml:space="preserve"> </w:t>
+      </w:r>
+      <w:r>
+        <w:rPr>
+          <w:rFonts w:asciiTheme="minorHAnsi" w:hAnsiTheme="minorHAnsi" w:cstheme="minorHAnsi"/>
+          <w:sz w:val="22"/>
+          <w:szCs w:val="22"/>
+        </w:rPr>
+        <w:t>name</w:t>
+      </w:r>
+      <w:r>
+        <w:rPr>
+          <w:rFonts w:asciiTheme="minorHAnsi" w:hAnsiTheme="minorHAnsi" w:cstheme="minorHAnsi"/>
+          <w:sz w:val="22"/>
+          <w:szCs w:val="22"/>
+        </w:rPr>
+        <w:t>.</w:t>
+      </w:r>
+      <w:r>
+        <w:rPr>
+          <w:rFonts w:asciiTheme="minorHAnsi" w:hAnsiTheme="minorHAnsi" w:cstheme="minorHAnsi"/>
+          <w:sz w:val="22"/>
+          <w:szCs w:val="22"/>
+        </w:rPr>
+        <w:t xml:space="preserve"> </w:t>
+      </w:r>
+      <w:r>
+        <w:rPr>
+          <w:rFonts w:asciiTheme="minorHAnsi" w:hAnsiTheme="minorHAnsi" w:cstheme="minorHAnsi"/>
+          <w:sz w:val="22"/>
+          <w:szCs w:val="22"/>
+        </w:rPr>
+        <w:t xml:space="preserve">We utilize the list 'intermerdiate_medicines' to store 'text' field from each row in the second category until the next row's medication_id starts with 'DOC' (first category), which then we will flush out the elements in the list. This means that this method doesn't double-count the medication </w:t>
+      </w:r>
+      <w:r>
+        <w:rPr>
+          <w:rFonts w:asciiTheme="minorHAnsi" w:hAnsiTheme="minorHAnsi" w:cstheme="minorHAnsi"/>
+          <w:sz w:val="22"/>
+          <w:szCs w:val="22"/>
+        </w:rPr>
+        <w:t xml:space="preserve">name </w:t>
+      </w:r>
+      <w:r>
+        <w:rPr>
+          <w:rFonts w:asciiTheme="minorHAnsi" w:hAnsiTheme="minorHAnsi" w:cstheme="minorHAnsi"/>
+          <w:sz w:val="22"/>
+          <w:szCs w:val="22"/>
+        </w:rPr>
+        <w:t xml:space="preserve">for the frequency </w:t>
+      </w:r>
+      <w:r>
+        <w:rPr>
+          <w:rFonts w:asciiTheme="minorHAnsi" w:hAnsiTheme="minorHAnsi" w:cstheme="minorHAnsi"/>
+          <w:sz w:val="22"/>
+          <w:szCs w:val="22"/>
+        </w:rPr>
+        <w:t xml:space="preserve">if they are </w:t>
+      </w:r>
+      <w:r>
+        <w:rPr>
+          <w:rFonts w:asciiTheme="minorHAnsi" w:hAnsiTheme="minorHAnsi" w:cstheme="minorHAnsi"/>
+          <w:sz w:val="22"/>
+          <w:szCs w:val="22"/>
+        </w:rPr>
+        <w:t xml:space="preserve">1) </w:t>
+      </w:r>
+      <w:r>
+        <w:rPr>
+          <w:rFonts w:asciiTheme="minorHAnsi" w:hAnsiTheme="minorHAnsi" w:cstheme="minorHAnsi"/>
+          <w:sz w:val="22"/>
+          <w:szCs w:val="22"/>
+        </w:rPr>
+        <w:t xml:space="preserve">the same name and </w:t>
+      </w:r>
+      <w:r>
+        <w:rPr>
+          <w:rFonts w:asciiTheme="minorHAnsi" w:hAnsiTheme="minorHAnsi" w:cstheme="minorHAnsi"/>
+          <w:sz w:val="22"/>
+          <w:szCs w:val="22"/>
+        </w:rPr>
+        <w:t xml:space="preserve">2) </w:t>
+      </w:r>
+      <w:r>
+        <w:rPr>
+          <w:rFonts w:asciiTheme="minorHAnsi" w:hAnsiTheme="minorHAnsi" w:cstheme="minorHAnsi"/>
+          <w:sz w:val="22"/>
+          <w:szCs w:val="22"/>
+        </w:rPr>
+        <w:t xml:space="preserve">under the same first </w:t>
+      </w:r>
+      <w:r>
+        <w:rPr>
+          <w:rFonts w:asciiTheme="minorHAnsi" w:hAnsiTheme="minorHAnsi" w:cstheme="minorHAnsi"/>
+          <w:sz w:val="22"/>
+          <w:szCs w:val="22"/>
+        </w:rPr>
+        <w:t>category</w:t>
+      </w:r>
+      <w:r>
+        <w:rPr>
+          <w:rFonts w:asciiTheme="minorHAnsi" w:hAnsiTheme="minorHAnsi" w:cstheme="minorHAnsi"/>
+          <w:sz w:val="22"/>
+          <w:szCs w:val="22"/>
+        </w:rPr>
+        <w:t>. However, this</w:t>
       </w:r>
       <w:r>
         <w:rPr>
@@ -587,7 +881,23 @@
           <w:sz w:val="22"/>
           <w:szCs w:val="22"/>
         </w:rPr>
-        <w:t>This means double-counting of the same medications is possible even if the only difference between the first category is the time. However, we left it as is because time is an important aspect of the medication frequency due to the possibility of getting on/off the drugs from before/during/after the DCT.</w:t>
+        <w:t xml:space="preserve">This means double-counting of the same medications is possible even if the only difference between the first category is the time. However, we left it as is because </w:t>
+      </w:r>
+      <w:r>
+        <w:rPr>
+          <w:rFonts w:asciiTheme="minorHAnsi" w:hAnsiTheme="minorHAnsi" w:cstheme="minorHAnsi"/>
+          <w:sz w:val="22"/>
+          <w:szCs w:val="22"/>
+        </w:rPr>
+        <w:t xml:space="preserve">we believe </w:t>
+      </w:r>
+      <w:r>
+        <w:rPr>
+          <w:rFonts w:asciiTheme="minorHAnsi" w:hAnsiTheme="minorHAnsi" w:cstheme="minorHAnsi"/>
+          <w:sz w:val="22"/>
+          <w:szCs w:val="22"/>
+        </w:rPr>
+        <w:t>time is an important aspect of the medication frequency due to the possibility of getting on/off the drugs from before/during/after the DCT.</w:t>
       </w:r>
     </w:p>
     <w:p>
@@ -721,7 +1031,80 @@
           <w:sz w:val="22"/>
           <w:szCs w:val="22"/>
         </w:rPr>
-        <w:t xml:space="preserve">We store the 'type1' and 'type2' field from each row without regard to which type it is. We disregarded the different types and simply aggregated them because the medicines with two types still mean that the medicines are </w:t>
+        <w:t xml:space="preserve">If we counted both rows in </w:t>
+      </w:r>
+      <w:r>
+        <w:rPr>
+          <w:rFonts w:asciiTheme="minorHAnsi" w:hAnsiTheme="minorHAnsi" w:cstheme="minorHAnsi"/>
+          <w:sz w:val="22"/>
+          <w:szCs w:val="22"/>
+        </w:rPr>
+        <w:lastRenderedPageBreak/>
+        <w:t>the first category as well as the rows in the second category, we will definitely be double counting the frequency and thus inflate our resulting frequency distribution</w:t>
+      </w:r>
+      <w:r>
+        <w:rPr>
+          <w:rFonts w:asciiTheme="minorHAnsi" w:hAnsiTheme="minorHAnsi" w:cstheme="minorHAnsi"/>
+          <w:sz w:val="22"/>
+          <w:szCs w:val="22"/>
+        </w:rPr>
+        <w:t xml:space="preserve"> (</w:t>
+      </w:r>
+      <w:r>
+        <w:rPr>
+          <w:rFonts w:asciiTheme="minorHAnsi" w:hAnsiTheme="minorHAnsi" w:cstheme="minorHAnsi"/>
+          <w:sz w:val="22"/>
+          <w:szCs w:val="22"/>
+        </w:rPr>
+        <w:t>we</w:t>
+      </w:r>
+      <w:r>
+        <w:rPr>
+          <w:rFonts w:asciiTheme="minorHAnsi" w:hAnsiTheme="minorHAnsi" w:cstheme="minorHAnsi"/>
+          <w:sz w:val="22"/>
+          <w:szCs w:val="22"/>
+        </w:rPr>
+        <w:t xml:space="preserve"> safely skipped over the second category because the first category rows encompasses the second category rows that follow</w:t>
+      </w:r>
+      <w:r>
+        <w:rPr>
+          <w:rFonts w:asciiTheme="minorHAnsi" w:hAnsiTheme="minorHAnsi" w:cstheme="minorHAnsi"/>
+          <w:sz w:val="22"/>
+          <w:szCs w:val="22"/>
+        </w:rPr>
+        <w:t>)</w:t>
+      </w:r>
+      <w:r>
+        <w:rPr>
+          <w:rFonts w:asciiTheme="minorHAnsi" w:hAnsiTheme="minorHAnsi" w:cstheme="minorHAnsi"/>
+          <w:sz w:val="22"/>
+          <w:szCs w:val="22"/>
+        </w:rPr>
+        <w:t xml:space="preserve">. </w:t>
+      </w:r>
+      <w:r>
+        <w:rPr>
+          <w:rFonts w:asciiTheme="minorHAnsi" w:hAnsiTheme="minorHAnsi" w:cstheme="minorHAnsi"/>
+          <w:sz w:val="22"/>
+          <w:szCs w:val="22"/>
+        </w:rPr>
+        <w:t xml:space="preserve">We store the 'type1' and 'type2' field from each row without regard to which type it is. We disregarded the different types and simply aggregated them </w:t>
+      </w:r>
+      <w:r>
+        <w:rPr>
+          <w:rFonts w:asciiTheme="minorHAnsi" w:hAnsiTheme="minorHAnsi" w:cstheme="minorHAnsi"/>
+          <w:sz w:val="22"/>
+          <w:szCs w:val="22"/>
+        </w:rPr>
+        <w:t xml:space="preserve">together </w:t>
+      </w:r>
+      <w:r>
+        <w:rPr>
+          <w:rFonts w:asciiTheme="minorHAnsi" w:hAnsiTheme="minorHAnsi" w:cstheme="minorHAnsi"/>
+          <w:sz w:val="22"/>
+          <w:szCs w:val="22"/>
+        </w:rPr>
+        <w:t xml:space="preserve">because the medicines with two types still mean that the medicines are </w:t>
       </w:r>
       <w:r>
         <w:rPr>
@@ -737,16 +1120,39 @@
           <w:sz w:val="22"/>
           <w:szCs w:val="22"/>
         </w:rPr>
-        <w:t xml:space="preserve"> the bounds of these two and we cannot ignore one another and doesn't mean the first type is more </w:t>
-      </w:r>
-      <w:r>
-        <w:rPr>
-          <w:rFonts w:asciiTheme="minorHAnsi" w:hAnsiTheme="minorHAnsi" w:cstheme="minorHAnsi"/>
-          <w:sz w:val="22"/>
-          <w:szCs w:val="22"/>
-        </w:rPr>
-        <w:lastRenderedPageBreak/>
-        <w:t>important than the second type. We also safely skipped over the second category because the first category rows encompasses the second category rows that follow.</w:t>
+        <w:t xml:space="preserve"> the bounds of these two and we cannot ignore one another </w:t>
+      </w:r>
+      <w:r>
+        <w:rPr>
+          <w:rFonts w:asciiTheme="minorHAnsi" w:hAnsiTheme="minorHAnsi" w:cstheme="minorHAnsi"/>
+          <w:sz w:val="22"/>
+          <w:szCs w:val="22"/>
+        </w:rPr>
+        <w:t>since it</w:t>
+      </w:r>
+      <w:r>
+        <w:rPr>
+          <w:rFonts w:asciiTheme="minorHAnsi" w:hAnsiTheme="minorHAnsi" w:cstheme="minorHAnsi"/>
+          <w:sz w:val="22"/>
+          <w:szCs w:val="22"/>
+        </w:rPr>
+        <w:t xml:space="preserve"> doesn't mean the first type is more important than the second type</w:t>
+      </w:r>
+      <w:r>
+        <w:rPr>
+          <w:rFonts w:asciiTheme="minorHAnsi" w:hAnsiTheme="minorHAnsi" w:cstheme="minorHAnsi"/>
+          <w:sz w:val="22"/>
+          <w:szCs w:val="22"/>
+        </w:rPr>
+        <w:t xml:space="preserve"> or vice-versa</w:t>
+      </w:r>
+      <w:r>
+        <w:rPr>
+          <w:rFonts w:asciiTheme="minorHAnsi" w:hAnsiTheme="minorHAnsi" w:cstheme="minorHAnsi"/>
+          <w:sz w:val="22"/>
+          <w:szCs w:val="22"/>
+        </w:rPr>
+        <w:t>.</w:t>
       </w:r>
     </w:p>
     <w:p>
@@ -922,7 +1328,55 @@
           <w:sz w:val="22"/>
           <w:szCs w:val="22"/>
         </w:rPr>
-        <w:t>This method returns a list of tuples where first element of the tuple is a patient id and the second element is a frequency of the medication types for the said patient.</w:t>
+        <w:t>Th</w:t>
+      </w:r>
+      <w:r>
+        <w:rPr>
+          <w:rFonts w:asciiTheme="minorHAnsi" w:hAnsiTheme="minorHAnsi" w:cstheme="minorHAnsi"/>
+          <w:sz w:val="22"/>
+          <w:szCs w:val="22"/>
+        </w:rPr>
+        <w:t xml:space="preserve">ese </w:t>
+      </w:r>
+      <w:r>
+        <w:rPr>
+          <w:rFonts w:asciiTheme="minorHAnsi" w:hAnsiTheme="minorHAnsi" w:cstheme="minorHAnsi"/>
+          <w:sz w:val="22"/>
+          <w:szCs w:val="22"/>
+        </w:rPr>
+        <w:t>method</w:t>
+      </w:r>
+      <w:r>
+        <w:rPr>
+          <w:rFonts w:asciiTheme="minorHAnsi" w:hAnsiTheme="minorHAnsi" w:cstheme="minorHAnsi"/>
+          <w:sz w:val="22"/>
+          <w:szCs w:val="22"/>
+        </w:rPr>
+        <w:t>s</w:t>
+      </w:r>
+      <w:r>
+        <w:rPr>
+          <w:rFonts w:asciiTheme="minorHAnsi" w:hAnsiTheme="minorHAnsi" w:cstheme="minorHAnsi"/>
+          <w:sz w:val="22"/>
+          <w:szCs w:val="22"/>
+        </w:rPr>
+        <w:t xml:space="preserve"> return a list of tuples where first element of the tuple is a patient</w:t>
+      </w:r>
+      <w:r>
+        <w:rPr>
+          <w:rFonts w:asciiTheme="minorHAnsi" w:hAnsiTheme="minorHAnsi" w:cstheme="minorHAnsi"/>
+          <w:sz w:val="22"/>
+          <w:szCs w:val="22"/>
+        </w:rPr>
+        <w:t>_</w:t>
+      </w:r>
+      <w:r>
+        <w:rPr>
+          <w:rFonts w:asciiTheme="minorHAnsi" w:hAnsiTheme="minorHAnsi" w:cstheme="minorHAnsi"/>
+          <w:sz w:val="22"/>
+          <w:szCs w:val="22"/>
+        </w:rPr>
+        <w:t>id and the second element is a frequency of the medication types for the said patient.</w:t>
       </w:r>
       <w:r>
         <w:rPr>
@@ -938,7 +1392,15 @@
           <w:sz w:val="22"/>
           <w:szCs w:val="22"/>
         </w:rPr>
-        <w:t>Similarly with question 2b, we loop through only the rows that fit the first category (starts with 'DOC') in medication.csv. This is because the ones from the first category encompasses the ones from the second category that follows after. For each patient, we aggregate the type1 and type2 field of the rows as long as we haven't counted the medication type inside the patient's medication type taken.</w:t>
+        <w:t>Similar to</w:t>
+      </w:r>
+      <w:r>
+        <w:rPr>
+          <w:rFonts w:asciiTheme="minorHAnsi" w:hAnsiTheme="minorHAnsi" w:cstheme="minorHAnsi"/>
+          <w:sz w:val="22"/>
+          <w:szCs w:val="22"/>
+        </w:rPr>
+        <w:t xml:space="preserve"> question 2b, we loop through only the rows that fit the first category (starts with 'DOC') in medication.csv. This is because the ones from the first category encompasses the ones from the second category that follows after. For each patient, we aggregate the type1 and type2 field of the rows as long as we haven't counted the medication type inside the patient's medication type taken.</w:t>
       </w:r>
       <w:r>
         <w:rPr>
@@ -955,6 +1417,30 @@
           <w:szCs w:val="22"/>
         </w:rPr>
         <w:t>After we gathered all the medication types from a patient, we simply count the number of them and thus we get our result.</w:t>
+      </w:r>
+      <w:r>
+        <w:rPr>
+          <w:rFonts w:asciiTheme="minorHAnsi" w:hAnsiTheme="minorHAnsi" w:cstheme="minorHAnsi"/>
+          <w:sz w:val="22"/>
+          <w:szCs w:val="22"/>
+        </w:rPr>
+        <w:t xml:space="preserve"> We put sections for question 3 and 4 together because they are similar, and we can obtain results from simply sorting by second element of the tuple either ascending or </w:t>
+      </w:r>
+      <w:r>
+        <w:rPr>
+          <w:rFonts w:asciiTheme="minorHAnsi" w:hAnsiTheme="minorHAnsi" w:cstheme="minorHAnsi"/>
+          <w:sz w:val="22"/>
+          <w:szCs w:val="22"/>
+        </w:rPr>
+        <w:t>descending</w:t>
+      </w:r>
+      <w:r>
+        <w:rPr>
+          <w:rFonts w:asciiTheme="minorHAnsi" w:hAnsiTheme="minorHAnsi" w:cstheme="minorHAnsi"/>
+          <w:sz w:val="22"/>
+          <w:szCs w:val="22"/>
+        </w:rPr>
+        <w:t>.</w:t>
       </w:r>
     </w:p>
     <w:p>
@@ -1060,87 +1546,139 @@
         <w:pStyle w:val="PlainText"/>
         <w:spacing w:line="360" w:lineRule="auto"/>
         <w:rPr>
+          <w:rFonts w:asciiTheme="minorHAnsi" w:hAnsiTheme="minorHAnsi" w:cstheme="minorHAnsi"/>
+          <w:sz w:val="22"/>
+          <w:szCs w:val="22"/>
+        </w:rPr>
+      </w:pPr>
+      <w:r>
+        <w:rPr>
           <w:rFonts w:ascii="Courier New" w:hAnsi="Courier New" w:cs="Courier New"/>
         </w:rPr>
-      </w:pPr>
-      <w:r>
+        <w:tab/>
+      </w:r>
+      <w:r>
+        <w:rPr>
+          <w:rFonts w:asciiTheme="minorHAnsi" w:hAnsiTheme="minorHAnsi" w:cstheme="minorHAnsi"/>
+          <w:sz w:val="22"/>
+          <w:szCs w:val="22"/>
+        </w:rPr>
+        <w:t>This method returns a list of tuples where first element of the tuple is a patient</w:t>
+      </w:r>
+      <w:r>
+        <w:rPr>
+          <w:rFonts w:asciiTheme="minorHAnsi" w:hAnsiTheme="minorHAnsi" w:cstheme="minorHAnsi"/>
+          <w:sz w:val="22"/>
+          <w:szCs w:val="22"/>
+        </w:rPr>
+        <w:t>_</w:t>
+      </w:r>
+      <w:r>
+        <w:rPr>
+          <w:rFonts w:asciiTheme="minorHAnsi" w:hAnsiTheme="minorHAnsi" w:cstheme="minorHAnsi"/>
+          <w:sz w:val="22"/>
+          <w:szCs w:val="22"/>
+        </w:rPr>
+        <w:t>id and the second element is a frequency of the medication for the said patient.</w:t>
+      </w:r>
+      <w:r>
+        <w:rPr>
+          <w:rFonts w:asciiTheme="minorHAnsi" w:hAnsiTheme="minorHAnsi" w:cstheme="minorHAnsi"/>
+          <w:sz w:val="22"/>
+          <w:szCs w:val="22"/>
+        </w:rPr>
+        <w:t xml:space="preserve"> </w:t>
+      </w:r>
+      <w:r>
+        <w:rPr>
+          <w:rFonts w:asciiTheme="minorHAnsi" w:hAnsiTheme="minorHAnsi" w:cstheme="minorHAnsi"/>
+          <w:sz w:val="22"/>
+          <w:szCs w:val="22"/>
+        </w:rPr>
+        <w:t>We loop through only the rows that fit the second category (starts with 'M') in medication.csv. This is because the ones from the first category does not have the 'text' field that indicates the medications</w:t>
+      </w:r>
+      <w:r>
+        <w:rPr>
+          <w:rFonts w:asciiTheme="minorHAnsi" w:hAnsiTheme="minorHAnsi" w:cstheme="minorHAnsi"/>
+          <w:sz w:val="22"/>
+          <w:szCs w:val="22"/>
+        </w:rPr>
+        <w:t xml:space="preserve"> taken by the said patient</w:t>
+      </w:r>
+      <w:r>
+        <w:rPr>
+          <w:rFonts w:asciiTheme="minorHAnsi" w:hAnsiTheme="minorHAnsi" w:cstheme="minorHAnsi"/>
+          <w:sz w:val="22"/>
+          <w:szCs w:val="22"/>
+        </w:rPr>
+        <w:t xml:space="preserve">. Similarly with question 2a, we utilize the list 'intermerdiate_medicines' to store 'text' field from each row in the second category until the next row's medication_id starts with 'DOC' (first category), which then we will flush out the elements in the list. This means that this method doesn't double-count the medication if they are the same name and under the same first </w:t>
+      </w:r>
+      <w:r>
+        <w:rPr>
+          <w:rFonts w:asciiTheme="minorHAnsi" w:hAnsiTheme="minorHAnsi" w:cstheme="minorHAnsi"/>
+          <w:sz w:val="22"/>
+          <w:szCs w:val="22"/>
+        </w:rPr>
+        <w:t>category but</w:t>
+      </w:r>
+      <w:r>
+        <w:rPr>
+          <w:rFonts w:asciiTheme="minorHAnsi" w:hAnsiTheme="minorHAnsi" w:cstheme="minorHAnsi"/>
+          <w:sz w:val="22"/>
+          <w:szCs w:val="22"/>
+        </w:rPr>
+        <w:t xml:space="preserve"> does not prevent from double-counting if they are from different first category.</w:t>
+      </w:r>
+      <w:r>
+        <w:rPr>
+          <w:rFonts w:asciiTheme="minorHAnsi" w:hAnsiTheme="minorHAnsi" w:cstheme="minorHAnsi"/>
+          <w:sz w:val="22"/>
+          <w:szCs w:val="22"/>
+        </w:rPr>
+        <w:t xml:space="preserve"> </w:t>
+      </w:r>
+      <w:r>
+        <w:rPr>
+          <w:rFonts w:asciiTheme="minorHAnsi" w:hAnsiTheme="minorHAnsi" w:cstheme="minorHAnsi"/>
+          <w:sz w:val="22"/>
+          <w:szCs w:val="22"/>
+        </w:rPr>
+        <w:t xml:space="preserve">This means double-counting of the same medications is possible even if the only difference between the first category is the time. However, we left it as is because time </w:t>
+      </w:r>
+      <w:r>
+        <w:rPr>
+          <w:rFonts w:asciiTheme="minorHAnsi" w:hAnsiTheme="minorHAnsi" w:cstheme="minorHAnsi"/>
+          <w:sz w:val="22"/>
+          <w:szCs w:val="22"/>
+        </w:rPr>
+        <w:lastRenderedPageBreak/>
+        <w:t>is an important aspect of the medication frequency due to the possibility of getting on/off the drugs from before/during/after the DCT.</w:t>
+      </w:r>
+      <w:r>
+        <w:rPr>
+          <w:rFonts w:asciiTheme="minorHAnsi" w:hAnsiTheme="minorHAnsi" w:cstheme="minorHAnsi"/>
+          <w:sz w:val="22"/>
+          <w:szCs w:val="22"/>
+        </w:rPr>
+        <w:t xml:space="preserve"> </w:t>
+      </w:r>
+      <w:r>
+        <w:rPr>
+          <w:rFonts w:asciiTheme="minorHAnsi" w:hAnsiTheme="minorHAnsi" w:cstheme="minorHAnsi"/>
+          <w:sz w:val="22"/>
+          <w:szCs w:val="22"/>
+        </w:rPr>
+        <w:t>Then, similarly with question 4, after we have gathered all the medication names from a patient, we simply count the number of them and thus we get our result.</w:t>
+      </w:r>
+    </w:p>
+    <w:p>
+      <w:pPr>
+        <w:pStyle w:val="PlainText"/>
+        <w:spacing w:line="360" w:lineRule="auto"/>
         <w:rPr>
           <w:rFonts w:ascii="Courier New" w:hAnsi="Courier New" w:cs="Courier New"/>
         </w:rPr>
-        <w:tab/>
-      </w:r>
-      <w:r>
-        <w:rPr>
-          <w:rFonts w:asciiTheme="minorHAnsi" w:hAnsiTheme="minorHAnsi" w:cstheme="minorHAnsi"/>
-          <w:sz w:val="22"/>
-          <w:szCs w:val="22"/>
-        </w:rPr>
-        <w:t>This method returns a list of tuples where first element of the tuple is a patient id and the second element is a frequency of the medication for the said patient.</w:t>
-      </w:r>
-      <w:r>
-        <w:rPr>
-          <w:rFonts w:asciiTheme="minorHAnsi" w:hAnsiTheme="minorHAnsi" w:cstheme="minorHAnsi"/>
-          <w:sz w:val="22"/>
-          <w:szCs w:val="22"/>
-        </w:rPr>
-        <w:t xml:space="preserve"> </w:t>
-      </w:r>
-      <w:r>
-        <w:rPr>
-          <w:rFonts w:asciiTheme="minorHAnsi" w:hAnsiTheme="minorHAnsi" w:cstheme="minorHAnsi"/>
-          <w:sz w:val="22"/>
-          <w:szCs w:val="22"/>
-        </w:rPr>
-        <w:t xml:space="preserve">We loop through only the rows that fit the second category (starts with 'M') in medication.csv. This is because the ones from the first category does not have the 'text' field that indicates the medications. Similarly with question 2a, we utilize the list 'intermerdiate_medicines' to store 'text' field from each row in the second category until the next row's medication_id starts with 'DOC' (first category), which then we will flush out the elements in the list. This means that this method doesn't double-count the medication if they are the same name and under the same first </w:t>
-      </w:r>
-      <w:r>
-        <w:rPr>
-          <w:rFonts w:asciiTheme="minorHAnsi" w:hAnsiTheme="minorHAnsi" w:cstheme="minorHAnsi"/>
-          <w:sz w:val="22"/>
-          <w:szCs w:val="22"/>
-        </w:rPr>
-        <w:t>category but</w:t>
-      </w:r>
-      <w:r>
-        <w:rPr>
-          <w:rFonts w:asciiTheme="minorHAnsi" w:hAnsiTheme="minorHAnsi" w:cstheme="minorHAnsi"/>
-          <w:sz w:val="22"/>
-          <w:szCs w:val="22"/>
-        </w:rPr>
-        <w:t xml:space="preserve"> does not prevent from double-counting if they are from different first category.</w:t>
-      </w:r>
-      <w:r>
-        <w:rPr>
-          <w:rFonts w:asciiTheme="minorHAnsi" w:hAnsiTheme="minorHAnsi" w:cstheme="minorHAnsi"/>
-          <w:sz w:val="22"/>
-          <w:szCs w:val="22"/>
-        </w:rPr>
-        <w:t xml:space="preserve"> </w:t>
-      </w:r>
-      <w:r>
-        <w:rPr>
-          <w:rFonts w:asciiTheme="minorHAnsi" w:hAnsiTheme="minorHAnsi" w:cstheme="minorHAnsi"/>
-          <w:sz w:val="22"/>
-          <w:szCs w:val="22"/>
-        </w:rPr>
-        <w:t>This means double-counting of the same medications is possible even if the only difference between the first category is the time. However, we left it as is because time is an important aspect of the medication frequency due to the possibility of getting on/off the drugs from before/during/after the DCT.</w:t>
-      </w:r>
-      <w:r>
-        <w:rPr>
-          <w:rFonts w:asciiTheme="minorHAnsi" w:hAnsiTheme="minorHAnsi" w:cstheme="minorHAnsi"/>
-          <w:sz w:val="22"/>
-          <w:szCs w:val="22"/>
-        </w:rPr>
-        <w:t xml:space="preserve"> </w:t>
-      </w:r>
-      <w:r>
-        <w:rPr>
-          <w:rFonts w:asciiTheme="minorHAnsi" w:hAnsiTheme="minorHAnsi" w:cstheme="minorHAnsi"/>
-          <w:sz w:val="22"/>
-          <w:szCs w:val="22"/>
-        </w:rPr>
-        <w:t>Then, similarly with question 4, after we have gathered all the medication names from a patient, we simply count the number of them and thus we get our result.</w:t>
-      </w:r>
+      </w:pPr>
     </w:p>
     <w:p>
       <w:pPr>
@@ -1401,63 +1939,6 @@
       <w:r>
         <w:t>t: Freq. Distribution of Medications Taken</w:t>
       </w:r>
-    </w:p>
-    <w:p>
-      <w:pPr>
-        <w:pStyle w:val="Heading2"/>
-        <w:spacing w:before="0" w:line="360" w:lineRule="auto"/>
-        <w:rPr>
-          <w:rStyle w:val="SubtleEmphasis"/>
-        </w:rPr>
-      </w:pPr>
-      <w:r>
-        <w:rPr>
-          <w:rStyle w:val="SubtleEmphasis"/>
-        </w:rPr>
-        <w:t>3.</w:t>
-      </w:r>
-      <w:r>
-        <w:rPr>
-          <w:rStyle w:val="SubtleEmphasis"/>
-        </w:rPr>
-        <w:t>2</w:t>
-      </w:r>
-      <w:r>
-        <w:rPr>
-          <w:rStyle w:val="SubtleEmphasis"/>
-        </w:rPr>
-        <w:t xml:space="preserve">.1 </w:t>
-      </w:r>
-    </w:p>
-    <w:p>
-      <w:pPr>
-        <w:spacing w:after="0" w:line="360" w:lineRule="auto"/>
-        <w:ind w:firstLine="720"/>
-      </w:pPr>
-    </w:p>
-    <w:p>
-      <w:pPr>
-        <w:spacing w:after="0" w:line="360" w:lineRule="auto"/>
-        <w:ind w:firstLine="720"/>
-      </w:pPr>
-    </w:p>
-    <w:p>
-      <w:pPr>
-        <w:spacing w:after="0" w:line="360" w:lineRule="auto"/>
-        <w:ind w:firstLine="720"/>
-      </w:pPr>
-    </w:p>
-    <w:p>
-      <w:pPr>
-        <w:spacing w:after="0" w:line="360" w:lineRule="auto"/>
-        <w:ind w:firstLine="720"/>
-      </w:pPr>
-    </w:p>
-    <w:p>
-      <w:pPr>
-        <w:spacing w:after="0" w:line="360" w:lineRule="auto"/>
-        <w:ind w:firstLine="720"/>
-      </w:pPr>
     </w:p>
     <w:p>
       <w:pPr>
@@ -1707,37 +2188,64 @@
     </w:p>
     <w:p>
       <w:pPr>
-        <w:pStyle w:val="Heading2"/>
-        <w:spacing w:before="0" w:line="360" w:lineRule="auto"/>
-        <w:rPr>
-          <w:rStyle w:val="SubtleEmphasis"/>
-        </w:rPr>
-      </w:pPr>
-      <w:r>
-        <w:rPr>
-          <w:rStyle w:val="SubtleEmphasis"/>
-        </w:rPr>
-        <w:lastRenderedPageBreak/>
-        <w:t xml:space="preserve">3.2.2 Frequency Distribution of </w:t>
-      </w:r>
-      <w:r>
-        <w:rPr>
-          <w:rStyle w:val="SubtleEmphasis"/>
-        </w:rPr>
-        <w:t>C</w:t>
-      </w:r>
-      <w:r>
-        <w:rPr>
-          <w:rStyle w:val="SubtleEmphasis"/>
-        </w:rPr>
-        <w:t>ategories of Medications Taken</w:t>
-      </w:r>
+        <w:spacing w:after="0" w:line="360" w:lineRule="auto"/>
+        <w:ind w:firstLine="720"/>
+      </w:pPr>
     </w:p>
     <w:p>
       <w:pPr>
-        <w:spacing w:after="0" w:line="360" w:lineRule="auto"/>
-        <w:ind w:firstLine="720"/>
-      </w:pPr>
+        <w:pStyle w:val="Heading1"/>
+        <w:spacing w:before="0" w:line="360" w:lineRule="auto"/>
+      </w:pPr>
+      <w:r>
+        <w:lastRenderedPageBreak/>
+        <w:t>3.</w:t>
+      </w:r>
+      <w:r>
+        <w:t>3</w:t>
+      </w:r>
+      <w:r>
+        <w:t xml:space="preserve"> Question 2</w:t>
+      </w:r>
+      <w:r>
+        <w:t>b</w:t>
+      </w:r>
+      <w:r>
+        <w:t xml:space="preserve"> Result: </w:t>
+      </w:r>
+      <w:r>
+        <w:t>Freq</w:t>
+      </w:r>
+      <w:r>
+        <w:t>.</w:t>
+      </w:r>
+      <w:r>
+        <w:t> </w:t>
+      </w:r>
+      <w:r>
+        <w:t>D</w:t>
+      </w:r>
+      <w:r>
+        <w:t>istribution of the </w:t>
+      </w:r>
+      <w:r>
+        <w:t>M</w:t>
+      </w:r>
+      <w:r>
+        <w:t>edications</w:t>
+      </w:r>
+      <w:r>
+        <w:t xml:space="preserve"> Categories</w:t>
+      </w:r>
+      <w:r>
+        <w:t> </w:t>
+      </w:r>
+      <w:r>
+        <w:t>T</w:t>
+      </w:r>
+      <w:r>
+        <w:t>aken</w:t>
+      </w:r>
     </w:p>
     <w:p>
       <w:pPr>
@@ -2001,6 +2509,18 @@
     </w:p>
     <w:p>
       <w:pPr>
+        <w:spacing w:after="0" w:line="360" w:lineRule="auto"/>
+        <w:ind w:firstLine="720"/>
+      </w:pPr>
+    </w:p>
+    <w:p>
+      <w:pPr>
+        <w:spacing w:after="0" w:line="360" w:lineRule="auto"/>
+        <w:ind w:firstLine="720"/>
+      </w:pPr>
+    </w:p>
+    <w:p>
+      <w:pPr>
         <w:pStyle w:val="Heading1"/>
         <w:spacing w:before="0" w:line="360" w:lineRule="auto"/>
       </w:pPr>
@@ -2008,7 +2528,7 @@
         <w:t>3.</w:t>
       </w:r>
       <w:r>
-        <w:t>3</w:t>
+        <w:t>4</w:t>
       </w:r>
       <w:r>
         <w:t xml:space="preserve"> Question 3 Result:</w:t>
@@ -2763,6 +3283,7 @@
                 <w:rFonts w:ascii="Calibri" w:eastAsia="Times New Roman" w:hAnsi="Calibri" w:cs="Calibri"/>
                 <w:color w:val="000000"/>
               </w:rPr>
+              <w:lastRenderedPageBreak/>
               <w:t>202</w:t>
             </w:r>
           </w:p>
@@ -2820,7 +3341,6 @@
                 <w:rFonts w:ascii="Calibri" w:eastAsia="Times New Roman" w:hAnsi="Calibri" w:cs="Calibri"/>
                 <w:color w:val="000000"/>
               </w:rPr>
-              <w:lastRenderedPageBreak/>
               <w:t>237</w:t>
             </w:r>
           </w:p>
@@ -2868,7 +3388,7 @@
         <w:t>3.</w:t>
       </w:r>
       <w:r>
-        <w:t>4</w:t>
+        <w:t>5</w:t>
       </w:r>
       <w:r>
         <w:t xml:space="preserve"> Question 4 Result:</w:t>
@@ -3622,7 +4142,7 @@
         <w:t>3.</w:t>
       </w:r>
       <w:r>
-        <w:t>5</w:t>
+        <w:t>6</w:t>
       </w:r>
       <w:r>
         <w:t xml:space="preserve"> Question 5 Result:</w:t>
@@ -4208,6 +4728,7 @@
                 <w:rFonts w:ascii="Calibri" w:eastAsia="Times New Roman" w:hAnsi="Calibri" w:cs="Calibri"/>
                 <w:color w:val="000000"/>
               </w:rPr>
+              <w:lastRenderedPageBreak/>
               <w:t>248</w:t>
             </w:r>
           </w:p>
@@ -4265,7 +4786,6 @@
                 <w:rFonts w:ascii="Calibri" w:eastAsia="Times New Roman" w:hAnsi="Calibri" w:cs="Calibri"/>
                 <w:color w:val="000000"/>
               </w:rPr>
-              <w:lastRenderedPageBreak/>
               <w:t>109</w:t>
             </w:r>
           </w:p>
@@ -4652,7 +5172,13 @@
         <w:spacing w:before="0" w:line="360" w:lineRule="auto"/>
       </w:pPr>
       <w:r>
-        <w:t>3.1 Question 6 Result:</w:t>
+        <w:t>3.</w:t>
+      </w:r>
+      <w:r>
+        <w:t>7</w:t>
+      </w:r>
+      <w:r>
+        <w:t xml:space="preserve"> Question 6 Result:</w:t>
       </w:r>
     </w:p>
     <w:p>

</xml_diff>

<commit_message>
need q1 and q6 but the rest looks semi-finished
</commit_message>
<xml_diff>
--- a/Project_Paper.docx
+++ b/Project_Paper.docx
@@ -1945,6 +1945,24 @@
         <w:spacing w:after="0" w:line="360" w:lineRule="auto"/>
         <w:ind w:firstLine="720"/>
       </w:pPr>
+      <w:r>
+        <w:t xml:space="preserve">Figure 1 below represents the frequency distribution of medications taken. </w:t>
+      </w:r>
+      <w:r>
+        <w:t xml:space="preserve">There were a lot of medication in our returned </w:t>
+      </w:r>
+      <w:r>
+        <w:t>result,</w:t>
+      </w:r>
+      <w:r>
+        <w:t xml:space="preserve"> so we are showing the top ten medications in the figure 1. </w:t>
+      </w:r>
+      <w:r>
+        <w:t>As we can see from the graph, aspirin is the most frequent medication with the frequency of around 1200, with Lipitor and lisinopril in the second and third place</w:t>
+      </w:r>
+      <w:r>
+        <w:t xml:space="preserve"> with the frequency of around 1000-1100.</w:t>
+      </w:r>
     </w:p>
     <w:p>
       <w:pPr>
@@ -1952,90 +1970,198 @@
         <w:ind w:firstLine="720"/>
       </w:pPr>
       <w:r>
+        <w:t>There doesn’t seem to be a dramatic difference in the frequency of the medications taken</w:t>
+      </w:r>
+      <w:r>
+        <w:t xml:space="preserve"> from one another</w:t>
+      </w:r>
+      <w:r>
+        <w:t xml:space="preserve">. Rather, </w:t>
+      </w:r>
+      <w:r>
+        <w:t xml:space="preserve">the differences are slight and very gradual. </w:t>
+      </w:r>
+      <w:r>
+        <w:t>It is important to note that the most frequent medicine is aspirin is correlated with CAD, which stands for coronary heart disease.</w:t>
+      </w:r>
+    </w:p>
+    <w:p>
+      <w:pPr>
+        <w:spacing w:after="0" w:line="360" w:lineRule="auto"/>
+        <w:ind w:firstLine="720"/>
+      </w:pPr>
+    </w:p>
+    <w:p>
+      <w:pPr>
+        <w:spacing w:after="0" w:line="360" w:lineRule="auto"/>
+        <w:ind w:firstLine="720"/>
+      </w:pPr>
+    </w:p>
+    <w:p>
+      <w:pPr>
+        <w:spacing w:after="0" w:line="360" w:lineRule="auto"/>
+        <w:ind w:firstLine="720"/>
+      </w:pPr>
+    </w:p>
+    <w:p>
+      <w:pPr>
+        <w:spacing w:after="0" w:line="360" w:lineRule="auto"/>
+        <w:ind w:firstLine="720"/>
+      </w:pPr>
+    </w:p>
+    <w:p>
+      <w:pPr>
+        <w:spacing w:after="0" w:line="360" w:lineRule="auto"/>
+        <w:ind w:firstLine="720"/>
+      </w:pPr>
+    </w:p>
+    <w:p>
+      <w:pPr>
+        <w:spacing w:after="0" w:line="360" w:lineRule="auto"/>
+        <w:ind w:firstLine="720"/>
+      </w:pPr>
+      <w:r>
         <w:rPr>
           <w:noProof/>
         </w:rPr>
+        <w:lastRenderedPageBreak/>
         <mc:AlternateContent>
-          <mc:Choice Requires="wps">
+          <mc:Choice Requires="wpg">
             <w:drawing>
-              <wp:anchor distT="0" distB="0" distL="114300" distR="114300" simplePos="0" relativeHeight="251662336" behindDoc="0" locked="0" layoutInCell="1" allowOverlap="1" wp14:anchorId="378BD7A7" wp14:editId="1CB0FEC8">
+              <wp:anchor distT="0" distB="0" distL="114300" distR="114300" simplePos="0" relativeHeight="251668480" behindDoc="0" locked="0" layoutInCell="1" allowOverlap="1" wp14:anchorId="7B0C50D5" wp14:editId="4370531B">
                 <wp:simplePos x="0" y="0"/>
                 <wp:positionH relativeFrom="column">
                   <wp:posOffset>0</wp:posOffset>
                 </wp:positionH>
                 <wp:positionV relativeFrom="paragraph">
-                  <wp:posOffset>2506345</wp:posOffset>
+                  <wp:posOffset>0</wp:posOffset>
                 </wp:positionV>
-                <wp:extent cx="4192270" cy="635"/>
-                <wp:effectExtent l="0" t="0" r="0" b="0"/>
+                <wp:extent cx="5961380" cy="2861871"/>
+                <wp:effectExtent l="0" t="0" r="1270" b="0"/>
                 <wp:wrapSquare wrapText="bothSides"/>
-                <wp:docPr id="3" name="Text Box 3"/>
+                <wp:docPr id="8" name="Group 8"/>
                 <wp:cNvGraphicFramePr/>
                 <a:graphic xmlns:a="http://schemas.openxmlformats.org/drawingml/2006/main">
-                  <a:graphicData uri="http://schemas.microsoft.com/office/word/2010/wordprocessingShape">
-                    <wps:wsp>
-                      <wps:cNvSpPr txBox="1"/>
-                      <wps:spPr>
+                  <a:graphicData uri="http://schemas.microsoft.com/office/word/2010/wordprocessingGroup">
+                    <wpg:wgp>
+                      <wpg:cNvGrpSpPr/>
+                      <wpg:grpSpPr>
                         <a:xfrm>
                           <a:off x="0" y="0"/>
-                          <a:ext cx="4192270" cy="635"/>
+                          <a:ext cx="5961380" cy="2861871"/>
+                          <a:chOff x="0" y="0"/>
+                          <a:chExt cx="5961380" cy="2861871"/>
                         </a:xfrm>
-                        <a:prstGeom prst="rect">
-                          <a:avLst/>
-                        </a:prstGeom>
-                        <a:solidFill>
-                          <a:prstClr val="white"/>
-                        </a:solidFill>
-                        <a:ln>
-                          <a:noFill/>
-                        </a:ln>
-                      </wps:spPr>
-                      <wps:txbx>
-                        <w:txbxContent>
-                          <w:p>
-                            <w:pPr>
-                              <w:pStyle w:val="Caption"/>
-                              <w:rPr>
-                                <w:noProof/>
-                              </w:rPr>
-                            </w:pPr>
-                            <w:r>
-                              <w:t xml:space="preserve">Figure </w:t>
-                            </w:r>
-                            <w:r>
-                              <w:fldChar w:fldCharType="begin"/>
-                            </w:r>
-                            <w:r>
-                              <w:instrText xml:space="preserve"> SEQ Figure \* ARABIC </w:instrText>
-                            </w:r>
-                            <w:r>
-                              <w:fldChar w:fldCharType="separate"/>
-                            </w:r>
-                            <w:r>
-                              <w:rPr>
-                                <w:noProof/>
-                              </w:rPr>
-                              <w:t>1</w:t>
-                            </w:r>
-                            <w:r>
-                              <w:rPr>
-                                <w:noProof/>
-                              </w:rPr>
-                              <w:fldChar w:fldCharType="end"/>
-                            </w:r>
-                            <w:r>
-                              <w:t>: Frequency distribution of the medications taken.</w:t>
-                            </w:r>
-                          </w:p>
-                        </w:txbxContent>
-                      </wps:txbx>
-                      <wps:bodyPr rot="0" spcFirstLastPara="0" vertOverflow="overflow" horzOverflow="overflow" vert="horz" wrap="square" lIns="0" tIns="0" rIns="0" bIns="0" numCol="1" spcCol="0" rtlCol="0" fromWordArt="0" anchor="t" anchorCtr="0" forceAA="0" compatLnSpc="1">
-                        <a:prstTxWarp prst="textNoShape">
-                          <a:avLst/>
-                        </a:prstTxWarp>
-                        <a:spAutoFit/>
-                      </wps:bodyPr>
-                    </wps:wsp>
+                      </wpg:grpSpPr>
+                      <wpg:graphicFrame>
+                        <wpg:cNvPr id="2" name="Chart 2">
+                          <a:extLst>
+                            <a:ext uri="{FF2B5EF4-FFF2-40B4-BE49-F238E27FC236}">
+                              <a16:creationId xmlns:a16="http://schemas.microsoft.com/office/drawing/2014/main" id="{A968273B-16D9-4C70-9769-BA0606E6FACD}"/>
+                            </a:ext>
+                          </a:extLst>
+                        </wpg:cNvPr>
+                        <wpg:cNvFrPr/>
+                        <wpg:xfrm>
+                          <a:off x="0" y="0"/>
+                          <a:ext cx="5961380" cy="2564765"/>
+                        </wpg:xfrm>
+                        <a:graphic>
+                          <a:graphicData uri="http://schemas.openxmlformats.org/drawingml/2006/chart">
+                            <c:chart xmlns:c="http://schemas.openxmlformats.org/drawingml/2006/chart" xmlns:r="http://schemas.openxmlformats.org/officeDocument/2006/relationships" r:id="rId8"/>
+                          </a:graphicData>
+                        </a:graphic>
+                      </wpg:graphicFrame>
+                      <wps:wsp>
+                        <wps:cNvPr id="7" name="Text Box 7"/>
+                        <wps:cNvSpPr txBox="1"/>
+                        <wps:spPr>
+                          <a:xfrm>
+                            <a:off x="0" y="2588821"/>
+                            <a:ext cx="5949315" cy="273050"/>
+                          </a:xfrm>
+                          <a:prstGeom prst="rect">
+                            <a:avLst/>
+                          </a:prstGeom>
+                          <a:solidFill>
+                            <a:prstClr val="white"/>
+                          </a:solidFill>
+                          <a:ln>
+                            <a:noFill/>
+                          </a:ln>
+                        </wps:spPr>
+                        <wps:txbx>
+                          <w:txbxContent>
+                            <w:p>
+                              <w:pPr>
+                                <w:pStyle w:val="Caption"/>
+                                <w:rPr>
+                                  <w:noProof/>
+                                  <w:sz w:val="24"/>
+                                  <w:szCs w:val="24"/>
+                                </w:rPr>
+                              </w:pPr>
+                              <w:r>
+                                <w:rPr>
+                                  <w:sz w:val="24"/>
+                                  <w:szCs w:val="24"/>
+                                </w:rPr>
+                                <w:t xml:space="preserve">Figure </w:t>
+                              </w:r>
+                              <w:r>
+                                <w:rPr>
+                                  <w:sz w:val="24"/>
+                                  <w:szCs w:val="24"/>
+                                </w:rPr>
+                                <w:fldChar w:fldCharType="begin"/>
+                              </w:r>
+                              <w:r>
+                                <w:rPr>
+                                  <w:sz w:val="24"/>
+                                  <w:szCs w:val="24"/>
+                                </w:rPr>
+                                <w:instrText xml:space="preserve"> SEQ Figure \* ARABIC </w:instrText>
+                              </w:r>
+                              <w:r>
+                                <w:rPr>
+                                  <w:sz w:val="24"/>
+                                  <w:szCs w:val="24"/>
+                                </w:rPr>
+                                <w:fldChar w:fldCharType="separate"/>
+                              </w:r>
+                              <w:r>
+                                <w:rPr>
+                                  <w:noProof/>
+                                  <w:sz w:val="24"/>
+                                  <w:szCs w:val="24"/>
+                                </w:rPr>
+                                <w:t>1</w:t>
+                              </w:r>
+                              <w:r>
+                                <w:rPr>
+                                  <w:sz w:val="24"/>
+                                  <w:szCs w:val="24"/>
+                                </w:rPr>
+                                <w:fldChar w:fldCharType="end"/>
+                              </w:r>
+                              <w:r>
+                                <w:rPr>
+                                  <w:sz w:val="24"/>
+                                  <w:szCs w:val="24"/>
+                                </w:rPr>
+                                <w:t>: Frequency Distribution of the Medications Taken</w:t>
+                              </w:r>
+                            </w:p>
+                          </w:txbxContent>
+                        </wps:txbx>
+                        <wps:bodyPr rot="0" spcFirstLastPara="0" vertOverflow="overflow" horzOverflow="overflow" vert="horz" wrap="square" lIns="0" tIns="0" rIns="0" bIns="0" numCol="1" spcCol="0" rtlCol="0" fromWordArt="0" anchor="t" anchorCtr="0" forceAA="0" compatLnSpc="1">
+                          <a:prstTxWarp prst="textNoShape">
+                            <a:avLst/>
+                          </a:prstTxWarp>
+                          <a:noAutofit/>
+                        </wps:bodyPr>
+                      </wps:wsp>
+                    </wpg:wgp>
                   </a:graphicData>
                 </a:graphic>
               </wp:anchor>
@@ -2043,403 +2169,486 @@
           </mc:Choice>
           <mc:Fallback>
             <w:pict>
-              <v:shapetype w14:anchorId="378BD7A7" id="_x0000_t202" coordsize="21600,21600" o:spt="202" path="m,l,21600r21600,l21600,xe">
-                <v:stroke joinstyle="miter"/>
-                <v:path gradientshapeok="t" o:connecttype="rect"/>
-              </v:shapetype>
-              <v:shape id="Text Box 3" o:spid="_x0000_s1026" type="#_x0000_t202" style="position:absolute;left:0;text-align:left;margin-left:0;margin-top:197.35pt;width:330.1pt;height:.05pt;z-index:251662336;visibility:visible;mso-wrap-style:square;mso-wrap-distance-left:9pt;mso-wrap-distance-top:0;mso-wrap-distance-right:9pt;mso-wrap-distance-bottom:0;mso-position-horizontal:absolute;mso-position-horizontal-relative:text;mso-position-vertical:absolute;mso-position-vertical-relative:text;v-text-anchor:top" o:gfxdata="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" stroked="f">
-                <v:textbox style="mso-fit-shape-to-text:t" inset="0,0,0,0">
-                  <w:txbxContent>
-                    <w:p>
-                      <w:pPr>
-                        <w:pStyle w:val="Caption"/>
-                        <w:rPr>
-                          <w:noProof/>
-                        </w:rPr>
-                      </w:pPr>
-                      <w:r>
-                        <w:t xml:space="preserve">Figure </w:t>
-                      </w:r>
-                      <w:r>
-                        <w:fldChar w:fldCharType="begin"/>
-                      </w:r>
-                      <w:r>
-                        <w:instrText xml:space="preserve"> SEQ Figure \* ARABIC </w:instrText>
-                      </w:r>
-                      <w:r>
-                        <w:fldChar w:fldCharType="separate"/>
-                      </w:r>
-                      <w:r>
-                        <w:rPr>
-                          <w:noProof/>
-                        </w:rPr>
-                        <w:t>1</w:t>
-                      </w:r>
-                      <w:r>
-                        <w:rPr>
-                          <w:noProof/>
-                        </w:rPr>
-                        <w:fldChar w:fldCharType="end"/>
-                      </w:r>
-                      <w:r>
-                        <w:t>: Frequency distribution of the medications taken.</w:t>
-                      </w:r>
-                    </w:p>
-                  </w:txbxContent>
-                </v:textbox>
+              <v:group w14:anchorId="7B0C50D5" id="Group 8" o:spid="_x0000_s1026" style="position:absolute;left:0;text-align:left;margin-left:0;margin-top:0;width:469.4pt;height:225.35pt;z-index:251668480" coordsize="59613,28618" o:gfxdata="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">
+                <v:shapetype id="_x0000_t75" coordsize="21600,21600" o:spt="75" o:preferrelative="t" path="m@4@5l@4@11@9@11@9@5xe" filled="f" stroked="f">
+                  <v:stroke joinstyle="miter"/>
+                  <v:formulas>
+                    <v:f eqn="if lineDrawn pixelLineWidth 0"/>
+                    <v:f eqn="sum @0 1 0"/>
+                    <v:f eqn="sum 0 0 @1"/>
+                    <v:f eqn="prod @2 1 2"/>
+                    <v:f eqn="prod @3 21600 pixelWidth"/>
+                    <v:f eqn="prod @3 21600 pixelHeight"/>
+                    <v:f eqn="sum @0 0 1"/>
+                    <v:f eqn="prod @6 1 2"/>
+                    <v:f eqn="prod @7 21600 pixelWidth"/>
+                    <v:f eqn="sum @8 21600 0"/>
+                    <v:f eqn="prod @7 21600 pixelHeight"/>
+                    <v:f eqn="sum @10 21600 0"/>
+                  </v:formulas>
+                  <v:path o:extrusionok="f" gradientshapeok="t" o:connecttype="rect"/>
+                  <o:lock v:ext="edit" aspectratio="t"/>
+                </v:shapetype>
+                <v:shape id="Chart 2" o:spid="_x0000_s1027" type="#_x0000_t75" style="position:absolute;left:-60;top:-60;width:59739;height:25785;visibility:visible" o:gfxdata="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">
+                  <v:imagedata r:id="rId9" o:title=""/>
+                  <o:lock v:ext="edit" aspectratio="f"/>
+                </v:shape>
+                <v:shapetype id="_x0000_t202" coordsize="21600,21600" o:spt="202" path="m,l,21600r21600,l21600,xe">
+                  <v:stroke joinstyle="miter"/>
+                  <v:path gradientshapeok="t" o:connecttype="rect"/>
+                </v:shapetype>
+                <v:shape id="Text Box 7" o:spid="_x0000_s1028" type="#_x0000_t202" style="position:absolute;top:25888;width:59493;height:2730;visibility:visible;mso-wrap-style:square;v-text-anchor:top" o:gfxdata="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" stroked="f">
+                  <v:textbox inset="0,0,0,0">
+                    <w:txbxContent>
+                      <w:p>
+                        <w:pPr>
+                          <w:pStyle w:val="Caption"/>
+                          <w:rPr>
+                            <w:noProof/>
+                            <w:sz w:val="24"/>
+                            <w:szCs w:val="24"/>
+                          </w:rPr>
+                        </w:pPr>
+                        <w:r>
+                          <w:rPr>
+                            <w:sz w:val="24"/>
+                            <w:szCs w:val="24"/>
+                          </w:rPr>
+                          <w:t xml:space="preserve">Figure </w:t>
+                        </w:r>
+                        <w:r>
+                          <w:rPr>
+                            <w:sz w:val="24"/>
+                            <w:szCs w:val="24"/>
+                          </w:rPr>
+                          <w:fldChar w:fldCharType="begin"/>
+                        </w:r>
+                        <w:r>
+                          <w:rPr>
+                            <w:sz w:val="24"/>
+                            <w:szCs w:val="24"/>
+                          </w:rPr>
+                          <w:instrText xml:space="preserve"> SEQ Figure \* ARABIC </w:instrText>
+                        </w:r>
+                        <w:r>
+                          <w:rPr>
+                            <w:sz w:val="24"/>
+                            <w:szCs w:val="24"/>
+                          </w:rPr>
+                          <w:fldChar w:fldCharType="separate"/>
+                        </w:r>
+                        <w:r>
+                          <w:rPr>
+                            <w:noProof/>
+                            <w:sz w:val="24"/>
+                            <w:szCs w:val="24"/>
+                          </w:rPr>
+                          <w:t>1</w:t>
+                        </w:r>
+                        <w:r>
+                          <w:rPr>
+                            <w:sz w:val="24"/>
+                            <w:szCs w:val="24"/>
+                          </w:rPr>
+                          <w:fldChar w:fldCharType="end"/>
+                        </w:r>
+                        <w:r>
+                          <w:rPr>
+                            <w:sz w:val="24"/>
+                            <w:szCs w:val="24"/>
+                          </w:rPr>
+                          <w:t>: Frequency Distribution of the Medications Taken</w:t>
+                        </w:r>
+                      </w:p>
+                    </w:txbxContent>
+                  </v:textbox>
+                </v:shape>
                 <w10:wrap type="square"/>
-              </v:shape>
+              </v:group>
             </w:pict>
           </mc:Fallback>
         </mc:AlternateContent>
       </w:r>
-      <w:r>
-        <w:rPr>
-          <w:noProof/>
-        </w:rPr>
-        <w:drawing>
-          <wp:anchor distT="0" distB="0" distL="114300" distR="114300" simplePos="0" relativeHeight="251660288" behindDoc="0" locked="0" layoutInCell="1" allowOverlap="1" wp14:anchorId="01493777" wp14:editId="345B4862">
-            <wp:simplePos x="0" y="0"/>
-            <wp:positionH relativeFrom="margin">
-              <wp:align>left</wp:align>
-            </wp:positionH>
-            <wp:positionV relativeFrom="paragraph">
-              <wp:posOffset>587</wp:posOffset>
-            </wp:positionV>
-            <wp:extent cx="4192270" cy="2449195"/>
-            <wp:effectExtent l="0" t="0" r="17780" b="8255"/>
-            <wp:wrapSquare wrapText="bothSides"/>
-            <wp:docPr id="1" name="Chart 1">
-              <a:extLst xmlns:a="http://schemas.openxmlformats.org/drawingml/2006/main">
-                <a:ext uri="{FF2B5EF4-FFF2-40B4-BE49-F238E27FC236}">
-                  <a16:creationId xmlns:a16="http://schemas.microsoft.com/office/drawing/2014/main" id="{5D947D56-5487-4B12-A4AC-E80FEF5E31F2}"/>
-                </a:ext>
-              </a:extLst>
-            </wp:docPr>
-            <wp:cNvGraphicFramePr/>
-            <a:graphic xmlns:a="http://schemas.openxmlformats.org/drawingml/2006/main">
-              <a:graphicData uri="http://schemas.openxmlformats.org/drawingml/2006/chart">
-                <c:chart xmlns:c="http://schemas.openxmlformats.org/drawingml/2006/chart" xmlns:r="http://schemas.openxmlformats.org/officeDocument/2006/relationships" r:id="rId8"/>
-              </a:graphicData>
-            </a:graphic>
-            <wp14:sizeRelH relativeFrom="margin">
-              <wp14:pctWidth>0</wp14:pctWidth>
-            </wp14:sizeRelH>
-            <wp14:sizeRelV relativeFrom="margin">
-              <wp14:pctHeight>0</wp14:pctHeight>
-            </wp14:sizeRelV>
-          </wp:anchor>
-        </w:drawing>
-      </w:r>
     </w:p>
     <w:p>
       <w:pPr>
+        <w:pStyle w:val="Heading1"/>
+        <w:spacing w:before="0" w:line="360" w:lineRule="auto"/>
+      </w:pPr>
+      <w:r>
+        <w:t>3.</w:t>
+      </w:r>
+      <w:r>
+        <w:t>3</w:t>
+      </w:r>
+      <w:r>
+        <w:t xml:space="preserve"> Question 2</w:t>
+      </w:r>
+      <w:r>
+        <w:t>b</w:t>
+      </w:r>
+      <w:r>
+        <w:t xml:space="preserve"> Result: </w:t>
+      </w:r>
+      <w:r>
+        <w:t>Freq</w:t>
+      </w:r>
+      <w:r>
+        <w:t>.</w:t>
+      </w:r>
+      <w:r>
+        <w:t> </w:t>
+      </w:r>
+      <w:r>
+        <w:t>D</w:t>
+      </w:r>
+      <w:r>
+        <w:t>istribution of the </w:t>
+      </w:r>
+      <w:r>
+        <w:t>M</w:t>
+      </w:r>
+      <w:r>
+        <w:t>edications</w:t>
+      </w:r>
+      <w:r>
+        <w:t xml:space="preserve"> Categories</w:t>
+      </w:r>
+      <w:r>
+        <w:t> </w:t>
+      </w:r>
+      <w:r>
+        <w:t>T</w:t>
+      </w:r>
+      <w:r>
+        <w:t>aken</w:t>
+      </w:r>
+    </w:p>
+    <w:p>
+      <w:pPr>
         <w:spacing w:after="0" w:line="360" w:lineRule="auto"/>
         <w:ind w:firstLine="720"/>
       </w:pPr>
+      <w:r>
+        <w:t xml:space="preserve">Figure </w:t>
+      </w:r>
+      <w:r>
+        <w:t>2</w:t>
+      </w:r>
+      <w:r>
+        <w:t xml:space="preserve"> below represents the frequency distribution of medication</w:t>
+      </w:r>
+      <w:r>
+        <w:t xml:space="preserve"> categories </w:t>
+      </w:r>
+      <w:r>
+        <w:t xml:space="preserve">taken. </w:t>
+      </w:r>
+      <w:r>
+        <w:t>We returned all the medication categories as there were only 18 from our results.</w:t>
+      </w:r>
+      <w:r>
+        <w:t xml:space="preserve"> As we can see from the graph, </w:t>
+      </w:r>
+      <w:r>
+        <w:t xml:space="preserve">beta blocker is the most frequent medication category with the frequency of around 2250, </w:t>
+      </w:r>
+      <w:r>
+        <w:t xml:space="preserve">with </w:t>
+      </w:r>
+      <w:r>
+        <w:t xml:space="preserve">statin and aspirin </w:t>
+      </w:r>
+      <w:r>
+        <w:t xml:space="preserve">in the second and third place with the frequency of </w:t>
+      </w:r>
+      <w:r>
+        <w:t>a little north of 2000</w:t>
+      </w:r>
+      <w:r>
+        <w:t>.</w:t>
+      </w:r>
+      <w:r>
+        <w:t xml:space="preserve"> </w:t>
+      </w:r>
+      <w:r>
+        <w:t>After that, the frequency of the categories of medications taken sort of fiddles out.</w:t>
+      </w:r>
     </w:p>
     <w:p>
       <w:pPr>
         <w:spacing w:after="0" w:line="360" w:lineRule="auto"/>
         <w:ind w:firstLine="720"/>
       </w:pPr>
+      <w:r>
+        <w:t xml:space="preserve">One thing to note is that three of the top five medication types </w:t>
+      </w:r>
+      <w:r>
+        <w:t xml:space="preserve">are CAD, which stand for coronary artery disease. This seems to suggest that </w:t>
+      </w:r>
+      <w:r>
+        <w:t xml:space="preserve">there are a lot of patients visiting the doctors for CAD than one might have expected. </w:t>
+      </w:r>
+      <w:r>
+        <w:t xml:space="preserve">However, this is far from surprising because heart disease is “the leading cause of death for men, women, and people of most racial and ethnic groups in the United States” [2]. </w:t>
+      </w:r>
     </w:p>
     <w:p>
       <w:pPr>
+        <w:rPr>
+          <w:lang w:eastAsia="en-US"/>
+        </w:rPr>
+      </w:pPr>
+    </w:p>
+    <w:p>
+      <w:pPr>
+        <w:keepNext/>
+      </w:pPr>
+    </w:p>
+    <w:p>
+      <w:pPr>
+        <w:rPr>
+          <w:lang w:eastAsia="en-US"/>
+        </w:rPr>
+      </w:pPr>
+    </w:p>
+    <w:p>
+      <w:pPr>
         <w:spacing w:after="0" w:line="360" w:lineRule="auto"/>
         <w:ind w:firstLine="720"/>
       </w:pPr>
-    </w:p>
-    <w:p>
-      <w:pPr>
-        <w:spacing w:after="0" w:line="360" w:lineRule="auto"/>
-        <w:ind w:firstLine="720"/>
-      </w:pPr>
-    </w:p>
-    <w:p>
-      <w:pPr>
-        <w:spacing w:after="0" w:line="360" w:lineRule="auto"/>
-        <w:ind w:firstLine="720"/>
-      </w:pPr>
-    </w:p>
-    <w:p>
-      <w:pPr>
-        <w:spacing w:after="0" w:line="360" w:lineRule="auto"/>
-        <w:ind w:firstLine="720"/>
-      </w:pPr>
-    </w:p>
-    <w:p>
-      <w:pPr>
-        <w:spacing w:after="0" w:line="360" w:lineRule="auto"/>
-        <w:ind w:firstLine="720"/>
-      </w:pPr>
-    </w:p>
-    <w:p>
-      <w:pPr>
-        <w:spacing w:after="0" w:line="360" w:lineRule="auto"/>
-        <w:ind w:firstLine="720"/>
-      </w:pPr>
-    </w:p>
-    <w:p>
-      <w:pPr>
-        <w:spacing w:after="0" w:line="360" w:lineRule="auto"/>
-        <w:ind w:firstLine="720"/>
-      </w:pPr>
-    </w:p>
-    <w:p>
-      <w:pPr>
-        <w:spacing w:after="0" w:line="360" w:lineRule="auto"/>
-        <w:ind w:firstLine="720"/>
-      </w:pPr>
-    </w:p>
-    <w:p>
-      <w:pPr>
-        <w:pStyle w:val="Heading1"/>
-        <w:spacing w:before="0" w:line="360" w:lineRule="auto"/>
-      </w:pPr>
-      <w:r>
+      <w:r>
+        <w:rPr>
+          <w:noProof/>
+        </w:rPr>
         <w:lastRenderedPageBreak/>
-        <w:t>3.</w:t>
-      </w:r>
-      <w:r>
-        <w:t>3</w:t>
-      </w:r>
-      <w:r>
-        <w:t xml:space="preserve"> Question 2</w:t>
-      </w:r>
-      <w:r>
-        <w:t>b</w:t>
-      </w:r>
-      <w:r>
-        <w:t xml:space="preserve"> Result: </w:t>
-      </w:r>
-      <w:r>
-        <w:t>Freq</w:t>
-      </w:r>
-      <w:r>
-        <w:t>.</w:t>
-      </w:r>
-      <w:r>
-        <w:t> </w:t>
-      </w:r>
-      <w:r>
-        <w:t>D</w:t>
-      </w:r>
-      <w:r>
-        <w:t>istribution of the </w:t>
-      </w:r>
-      <w:r>
-        <w:t>M</w:t>
-      </w:r>
-      <w:r>
-        <w:t>edications</w:t>
-      </w:r>
-      <w:r>
-        <w:t xml:space="preserve"> Categories</w:t>
-      </w:r>
-      <w:r>
-        <w:t> </w:t>
-      </w:r>
-      <w:r>
-        <w:t>T</w:t>
-      </w:r>
-      <w:r>
-        <w:t>aken</w:t>
-      </w:r>
-    </w:p>
-    <w:p>
-      <w:pPr>
-        <w:spacing w:after="0" w:line="360" w:lineRule="auto"/>
-        <w:ind w:firstLine="720"/>
-      </w:pPr>
-      <w:r>
-        <w:rPr>
-          <w:noProof/>
-        </w:rPr>
         <mc:AlternateContent>
-          <mc:Choice Requires="wps">
+          <mc:Choice Requires="wpg">
             <w:drawing>
-              <wp:anchor distT="0" distB="0" distL="114300" distR="114300" simplePos="0" relativeHeight="251665408" behindDoc="0" locked="0" layoutInCell="1" allowOverlap="1" wp14:anchorId="30B4B7A0" wp14:editId="7E45BB1A">
+              <wp:anchor distT="0" distB="0" distL="114300" distR="114300" simplePos="0" relativeHeight="251672576" behindDoc="0" locked="0" layoutInCell="1" allowOverlap="1" wp14:anchorId="33F3F328" wp14:editId="388E3ABE">
                 <wp:simplePos x="0" y="0"/>
-                <wp:positionH relativeFrom="column">
-                  <wp:posOffset>0</wp:posOffset>
+                <wp:positionH relativeFrom="margin">
+                  <wp:align>right</wp:align>
                 </wp:positionH>
                 <wp:positionV relativeFrom="paragraph">
-                  <wp:posOffset>2940685</wp:posOffset>
+                  <wp:posOffset>208131</wp:posOffset>
                 </wp:positionV>
-                <wp:extent cx="4226560" cy="635"/>
-                <wp:effectExtent l="0" t="0" r="0" b="0"/>
+                <wp:extent cx="5996305" cy="2948940"/>
+                <wp:effectExtent l="0" t="0" r="4445" b="3810"/>
                 <wp:wrapSquare wrapText="bothSides"/>
-                <wp:docPr id="5" name="Text Box 5"/>
+                <wp:docPr id="10" name="Group 10"/>
                 <wp:cNvGraphicFramePr/>
                 <a:graphic xmlns:a="http://schemas.openxmlformats.org/drawingml/2006/main">
-                  <a:graphicData uri="http://schemas.microsoft.com/office/word/2010/wordprocessingShape">
-                    <wps:wsp>
-                      <wps:cNvSpPr txBox="1"/>
-                      <wps:spPr>
+                  <a:graphicData uri="http://schemas.microsoft.com/office/word/2010/wordprocessingGroup">
+                    <wpg:wgp>
+                      <wpg:cNvGrpSpPr/>
+                      <wpg:grpSpPr>
                         <a:xfrm>
                           <a:off x="0" y="0"/>
-                          <a:ext cx="4226560" cy="635"/>
+                          <a:ext cx="5996305" cy="2948940"/>
+                          <a:chOff x="0" y="0"/>
+                          <a:chExt cx="5996305" cy="2948941"/>
                         </a:xfrm>
-                        <a:prstGeom prst="rect">
-                          <a:avLst/>
-                        </a:prstGeom>
-                        <a:solidFill>
-                          <a:prstClr val="white"/>
-                        </a:solidFill>
-                        <a:ln>
-                          <a:noFill/>
-                        </a:ln>
-                      </wps:spPr>
-                      <wps:txbx>
-                        <w:txbxContent>
-                          <w:p>
-                            <w:pPr>
-                              <w:pStyle w:val="Caption"/>
-                              <w:rPr>
-                                <w:noProof/>
-                              </w:rPr>
-                            </w:pPr>
-                            <w:r>
-                              <w:t xml:space="preserve">Figure </w:t>
-                            </w:r>
-                            <w:r>
-                              <w:fldChar w:fldCharType="begin"/>
-                            </w:r>
-                            <w:r>
-                              <w:instrText xml:space="preserve"> SEQ Figure \* ARABIC </w:instrText>
-                            </w:r>
-                            <w:r>
-                              <w:fldChar w:fldCharType="separate"/>
-                            </w:r>
-                            <w:r>
-                              <w:rPr>
-                                <w:noProof/>
-                              </w:rPr>
-                              <w:t>2</w:t>
-                            </w:r>
-                            <w:r>
-                              <w:rPr>
-                                <w:noProof/>
-                              </w:rPr>
-                              <w:fldChar w:fldCharType="end"/>
-                            </w:r>
-                            <w:r>
-                              <w:t xml:space="preserve">: </w:t>
-                            </w:r>
-                            <w:r>
-                              <w:t>Frequency distribution of categories of medications taken</w:t>
-                            </w:r>
-                            <w:r>
-                              <w:t>.</w:t>
-                            </w:r>
-                          </w:p>
-                        </w:txbxContent>
-                      </wps:txbx>
-                      <wps:bodyPr rot="0" spcFirstLastPara="0" vertOverflow="overflow" horzOverflow="overflow" vert="horz" wrap="square" lIns="0" tIns="0" rIns="0" bIns="0" numCol="1" spcCol="0" rtlCol="0" fromWordArt="0" anchor="t" anchorCtr="0" forceAA="0" compatLnSpc="1">
-                        <a:prstTxWarp prst="textNoShape">
-                          <a:avLst/>
-                        </a:prstTxWarp>
-                        <a:spAutoFit/>
-                      </wps:bodyPr>
-                    </wps:wsp>
+                      </wpg:grpSpPr>
+                      <wpg:graphicFrame>
+                        <wpg:cNvPr id="1" name="Chart 1">
+                          <a:extLst>
+                            <a:ext uri="{FF2B5EF4-FFF2-40B4-BE49-F238E27FC236}">
+                              <a16:creationId xmlns:a16="http://schemas.microsoft.com/office/drawing/2014/main" id="{6C96D0DA-ACD7-46BF-8BDE-F183E49106F5}"/>
+                            </a:ext>
+                          </a:extLst>
+                        </wpg:cNvPr>
+                        <wpg:cNvFrPr/>
+                        <wpg:xfrm>
+                          <a:off x="0" y="0"/>
+                          <a:ext cx="5996305" cy="2552700"/>
+                        </wpg:xfrm>
+                        <a:graphic>
+                          <a:graphicData uri="http://schemas.openxmlformats.org/drawingml/2006/chart">
+                            <c:chart xmlns:c="http://schemas.openxmlformats.org/drawingml/2006/chart" xmlns:r="http://schemas.openxmlformats.org/officeDocument/2006/relationships" r:id="rId10"/>
+                          </a:graphicData>
+                        </a:graphic>
+                      </wpg:graphicFrame>
+                      <wps:wsp>
+                        <wps:cNvPr id="9" name="Text Box 9"/>
+                        <wps:cNvSpPr txBox="1"/>
+                        <wps:spPr>
+                          <a:xfrm>
+                            <a:off x="11877" y="2635886"/>
+                            <a:ext cx="5913755" cy="313055"/>
+                          </a:xfrm>
+                          <a:prstGeom prst="rect">
+                            <a:avLst/>
+                          </a:prstGeom>
+                          <a:solidFill>
+                            <a:prstClr val="white"/>
+                          </a:solidFill>
+                          <a:ln>
+                            <a:noFill/>
+                          </a:ln>
+                        </wps:spPr>
+                        <wps:txbx>
+                          <w:txbxContent>
+                            <w:p>
+                              <w:pPr>
+                                <w:pStyle w:val="Caption"/>
+                                <w:rPr>
+                                  <w:noProof/>
+                                  <w:sz w:val="24"/>
+                                  <w:szCs w:val="24"/>
+                                </w:rPr>
+                              </w:pPr>
+                              <w:r>
+                                <w:rPr>
+                                  <w:sz w:val="24"/>
+                                  <w:szCs w:val="24"/>
+                                </w:rPr>
+                                <w:t xml:space="preserve">Figure </w:t>
+                              </w:r>
+                              <w:r>
+                                <w:rPr>
+                                  <w:sz w:val="24"/>
+                                  <w:szCs w:val="24"/>
+                                </w:rPr>
+                                <w:fldChar w:fldCharType="begin"/>
+                              </w:r>
+                              <w:r>
+                                <w:rPr>
+                                  <w:sz w:val="24"/>
+                                  <w:szCs w:val="24"/>
+                                </w:rPr>
+                                <w:instrText xml:space="preserve"> SEQ Figure \* ARABIC </w:instrText>
+                              </w:r>
+                              <w:r>
+                                <w:rPr>
+                                  <w:sz w:val="24"/>
+                                  <w:szCs w:val="24"/>
+                                </w:rPr>
+                                <w:fldChar w:fldCharType="separate"/>
+                              </w:r>
+                              <w:r>
+                                <w:rPr>
+                                  <w:noProof/>
+                                  <w:sz w:val="24"/>
+                                  <w:szCs w:val="24"/>
+                                </w:rPr>
+                                <w:t>2</w:t>
+                              </w:r>
+                              <w:r>
+                                <w:rPr>
+                                  <w:sz w:val="24"/>
+                                  <w:szCs w:val="24"/>
+                                </w:rPr>
+                                <w:fldChar w:fldCharType="end"/>
+                              </w:r>
+                              <w:r>
+                                <w:rPr>
+                                  <w:sz w:val="24"/>
+                                  <w:szCs w:val="24"/>
+                                </w:rPr>
+                                <w:t>: Frequency Distribution of the Medication Categories Taken</w:t>
+                              </w:r>
+                            </w:p>
+                          </w:txbxContent>
+                        </wps:txbx>
+                        <wps:bodyPr rot="0" spcFirstLastPara="0" vertOverflow="overflow" horzOverflow="overflow" vert="horz" wrap="square" lIns="0" tIns="0" rIns="0" bIns="0" numCol="1" spcCol="0" rtlCol="0" fromWordArt="0" anchor="t" anchorCtr="0" forceAA="0" compatLnSpc="1">
+                          <a:prstTxWarp prst="textNoShape">
+                            <a:avLst/>
+                          </a:prstTxWarp>
+                          <a:spAutoFit/>
+                        </wps:bodyPr>
+                      </wps:wsp>
+                    </wpg:wgp>
                   </a:graphicData>
                 </a:graphic>
+                <wp14:sizeRelH relativeFrom="margin">
+                  <wp14:pctWidth>0</wp14:pctWidth>
+                </wp14:sizeRelH>
+                <wp14:sizeRelV relativeFrom="margin">
+                  <wp14:pctHeight>0</wp14:pctHeight>
+                </wp14:sizeRelV>
               </wp:anchor>
             </w:drawing>
           </mc:Choice>
           <mc:Fallback>
             <w:pict>
-              <v:shape w14:anchorId="30B4B7A0" id="Text Box 5" o:spid="_x0000_s1027" type="#_x0000_t202" style="position:absolute;left:0;text-align:left;margin-left:0;margin-top:231.55pt;width:332.8pt;height:.05pt;z-index:251665408;visibility:visible;mso-wrap-style:square;mso-wrap-distance-left:9pt;mso-wrap-distance-top:0;mso-wrap-distance-right:9pt;mso-wrap-distance-bottom:0;mso-position-horizontal:absolute;mso-position-horizontal-relative:text;mso-position-vertical:absolute;mso-position-vertical-relative:text;v-text-anchor:top" o:gfxdata="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" stroked="f">
-                <v:textbox style="mso-fit-shape-to-text:t" inset="0,0,0,0">
-                  <w:txbxContent>
-                    <w:p>
-                      <w:pPr>
-                        <w:pStyle w:val="Caption"/>
-                        <w:rPr>
-                          <w:noProof/>
-                        </w:rPr>
-                      </w:pPr>
-                      <w:r>
-                        <w:t xml:space="preserve">Figure </w:t>
-                      </w:r>
-                      <w:r>
-                        <w:fldChar w:fldCharType="begin"/>
-                      </w:r>
-                      <w:r>
-                        <w:instrText xml:space="preserve"> SEQ Figure \* ARABIC </w:instrText>
-                      </w:r>
-                      <w:r>
-                        <w:fldChar w:fldCharType="separate"/>
-                      </w:r>
-                      <w:r>
-                        <w:rPr>
-                          <w:noProof/>
-                        </w:rPr>
-                        <w:t>2</w:t>
-                      </w:r>
-                      <w:r>
-                        <w:rPr>
-                          <w:noProof/>
-                        </w:rPr>
-                        <w:fldChar w:fldCharType="end"/>
-                      </w:r>
-                      <w:r>
-                        <w:t xml:space="preserve">: </w:t>
-                      </w:r>
-                      <w:r>
-                        <w:t>Frequency distribution of categories of medications taken</w:t>
-                      </w:r>
-                      <w:r>
-                        <w:t>.</w:t>
-                      </w:r>
-                    </w:p>
-                  </w:txbxContent>
-                </v:textbox>
-                <w10:wrap type="square"/>
-              </v:shape>
+              <v:group w14:anchorId="33F3F328" id="Group 10" o:spid="_x0000_s1029" style="position:absolute;left:0;text-align:left;margin-left:420.95pt;margin-top:16.4pt;width:472.15pt;height:232.2pt;z-index:251672576;mso-position-horizontal:right;mso-position-horizontal-relative:margin;mso-width-relative:margin;mso-height-relative:margin" coordsize="59963,29489" o:gfxdata="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">
+                <v:shape id="Chart 1" o:spid="_x0000_s1030" type="#_x0000_t75" style="position:absolute;left:-60;top:-60;width:60105;height:25663;visibility:visible" o:gfxdata="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">
+                  <v:imagedata r:id="rId11" o:title=""/>
+                  <o:lock v:ext="edit" aspectratio="f"/>
+                </v:shape>
+                <v:shape id="Text Box 9" o:spid="_x0000_s1031" type="#_x0000_t202" style="position:absolute;left:118;top:26358;width:59138;height:3131;visibility:visible;mso-wrap-style:square;v-text-anchor:top" o:gfxdata="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" stroked="f">
+                  <v:textbox style="mso-fit-shape-to-text:t" inset="0,0,0,0">
+                    <w:txbxContent>
+                      <w:p>
+                        <w:pPr>
+                          <w:pStyle w:val="Caption"/>
+                          <w:rPr>
+                            <w:noProof/>
+                            <w:sz w:val="24"/>
+                            <w:szCs w:val="24"/>
+                          </w:rPr>
+                        </w:pPr>
+                        <w:r>
+                          <w:rPr>
+                            <w:sz w:val="24"/>
+                            <w:szCs w:val="24"/>
+                          </w:rPr>
+                          <w:t xml:space="preserve">Figure </w:t>
+                        </w:r>
+                        <w:r>
+                          <w:rPr>
+                            <w:sz w:val="24"/>
+                            <w:szCs w:val="24"/>
+                          </w:rPr>
+                          <w:fldChar w:fldCharType="begin"/>
+                        </w:r>
+                        <w:r>
+                          <w:rPr>
+                            <w:sz w:val="24"/>
+                            <w:szCs w:val="24"/>
+                          </w:rPr>
+                          <w:instrText xml:space="preserve"> SEQ Figure \* ARABIC </w:instrText>
+                        </w:r>
+                        <w:r>
+                          <w:rPr>
+                            <w:sz w:val="24"/>
+                            <w:szCs w:val="24"/>
+                          </w:rPr>
+                          <w:fldChar w:fldCharType="separate"/>
+                        </w:r>
+                        <w:r>
+                          <w:rPr>
+                            <w:noProof/>
+                            <w:sz w:val="24"/>
+                            <w:szCs w:val="24"/>
+                          </w:rPr>
+                          <w:t>2</w:t>
+                        </w:r>
+                        <w:r>
+                          <w:rPr>
+                            <w:sz w:val="24"/>
+                            <w:szCs w:val="24"/>
+                          </w:rPr>
+                          <w:fldChar w:fldCharType="end"/>
+                        </w:r>
+                        <w:r>
+                          <w:rPr>
+                            <w:sz w:val="24"/>
+                            <w:szCs w:val="24"/>
+                          </w:rPr>
+                          <w:t>: Frequency Distribution of the Medication Categories Taken</w:t>
+                        </w:r>
+                      </w:p>
+                    </w:txbxContent>
+                  </v:textbox>
+                </v:shape>
+                <w10:wrap type="square" anchorx="margin"/>
+              </v:group>
             </w:pict>
           </mc:Fallback>
         </mc:AlternateContent>
       </w:r>
-      <w:r>
-        <w:rPr>
-          <w:noProof/>
-        </w:rPr>
-        <w:drawing>
-          <wp:anchor distT="0" distB="0" distL="114300" distR="114300" simplePos="0" relativeHeight="251663360" behindDoc="0" locked="0" layoutInCell="1" allowOverlap="1" wp14:anchorId="5789F1A9" wp14:editId="643291B8">
-            <wp:simplePos x="0" y="0"/>
-            <wp:positionH relativeFrom="margin">
-              <wp:align>left</wp:align>
-            </wp:positionH>
-            <wp:positionV relativeFrom="paragraph">
-              <wp:posOffset>97790</wp:posOffset>
-            </wp:positionV>
-            <wp:extent cx="4226560" cy="2785745"/>
-            <wp:effectExtent l="0" t="0" r="2540" b="14605"/>
-            <wp:wrapSquare wrapText="bothSides"/>
-            <wp:docPr id="4" name="Chart 4">
-              <a:extLst xmlns:a="http://schemas.openxmlformats.org/drawingml/2006/main">
-                <a:ext uri="{FF2B5EF4-FFF2-40B4-BE49-F238E27FC236}">
-                  <a16:creationId xmlns:a16="http://schemas.microsoft.com/office/drawing/2014/main" id="{3ADC7632-1578-43C1-89CE-97A5ED2D6828}"/>
-                </a:ext>
-              </a:extLst>
-            </wp:docPr>
-            <wp:cNvGraphicFramePr/>
-            <a:graphic xmlns:a="http://schemas.openxmlformats.org/drawingml/2006/main">
-              <a:graphicData uri="http://schemas.openxmlformats.org/drawingml/2006/chart">
-                <c:chart xmlns:c="http://schemas.openxmlformats.org/drawingml/2006/chart" xmlns:r="http://schemas.openxmlformats.org/officeDocument/2006/relationships" r:id="rId9"/>
-              </a:graphicData>
-            </a:graphic>
-            <wp14:sizeRelH relativeFrom="margin">
-              <wp14:pctWidth>0</wp14:pctWidth>
-            </wp14:sizeRelH>
-            <wp14:sizeRelV relativeFrom="margin">
-              <wp14:pctHeight>0</wp14:pctHeight>
-            </wp14:sizeRelV>
-          </wp:anchor>
-        </w:drawing>
-      </w:r>
     </w:p>
     <w:p>
       <w:pPr>
@@ -2449,78 +2658,6 @@
     </w:p>
     <w:p>
       <w:pPr>
-        <w:spacing w:after="0" w:line="360" w:lineRule="auto"/>
-        <w:ind w:firstLine="720"/>
-      </w:pPr>
-    </w:p>
-    <w:p>
-      <w:pPr>
-        <w:spacing w:after="0" w:line="360" w:lineRule="auto"/>
-        <w:ind w:firstLine="720"/>
-      </w:pPr>
-    </w:p>
-    <w:p>
-      <w:pPr>
-        <w:spacing w:after="0" w:line="360" w:lineRule="auto"/>
-        <w:ind w:firstLine="720"/>
-      </w:pPr>
-    </w:p>
-    <w:p>
-      <w:pPr>
-        <w:spacing w:after="0" w:line="360" w:lineRule="auto"/>
-        <w:ind w:firstLine="720"/>
-      </w:pPr>
-    </w:p>
-    <w:p>
-      <w:pPr>
-        <w:spacing w:after="0" w:line="360" w:lineRule="auto"/>
-        <w:ind w:firstLine="720"/>
-      </w:pPr>
-    </w:p>
-    <w:p>
-      <w:pPr>
-        <w:spacing w:after="0" w:line="360" w:lineRule="auto"/>
-        <w:ind w:firstLine="720"/>
-      </w:pPr>
-    </w:p>
-    <w:p>
-      <w:pPr>
-        <w:spacing w:after="0" w:line="360" w:lineRule="auto"/>
-        <w:ind w:firstLine="720"/>
-      </w:pPr>
-    </w:p>
-    <w:p>
-      <w:pPr>
-        <w:spacing w:after="0" w:line="360" w:lineRule="auto"/>
-        <w:ind w:firstLine="720"/>
-      </w:pPr>
-    </w:p>
-    <w:p>
-      <w:pPr>
-        <w:spacing w:after="0" w:line="360" w:lineRule="auto"/>
-        <w:ind w:firstLine="720"/>
-      </w:pPr>
-    </w:p>
-    <w:p>
-      <w:pPr>
-        <w:spacing w:after="0" w:line="360" w:lineRule="auto"/>
-        <w:ind w:firstLine="720"/>
-      </w:pPr>
-    </w:p>
-    <w:p>
-      <w:pPr>
-        <w:spacing w:after="0" w:line="360" w:lineRule="auto"/>
-        <w:ind w:firstLine="720"/>
-      </w:pPr>
-    </w:p>
-    <w:p>
-      <w:pPr>
-        <w:spacing w:after="0" w:line="360" w:lineRule="auto"/>
-        <w:ind w:firstLine="720"/>
-      </w:pPr>
-    </w:p>
-    <w:p>
-      <w:pPr>
         <w:pStyle w:val="Heading1"/>
         <w:spacing w:before="0" w:line="360" w:lineRule="auto"/>
       </w:pPr>
@@ -2533,19 +2670,44 @@
       <w:r>
         <w:t xml:space="preserve"> Question 3 Result:</w:t>
       </w:r>
-    </w:p>
-    <w:p>
-      <w:pPr>
-        <w:spacing w:after="0" w:line="360" w:lineRule="auto"/>
-        <w:ind w:firstLine="720"/>
-      </w:pPr>
-      <w:r>
-        <w:t>10 individuals taking the greatest number of medication types.</w:t>
+      <w:r>
+        <w:t xml:space="preserve"> </w:t>
+      </w:r>
+      <w:r>
+        <w:t>I</w:t>
+      </w:r>
+      <w:r>
+        <w:t xml:space="preserve">ndividuals taking the </w:t>
+      </w:r>
+      <w:r>
+        <w:t>G</w:t>
+      </w:r>
+      <w:r>
+        <w:t xml:space="preserve">reatest </w:t>
+      </w:r>
+      <w:r>
+        <w:t>N</w:t>
+      </w:r>
+      <w:r>
+        <w:t xml:space="preserve">umber of </w:t>
+      </w:r>
+      <w:r>
+        <w:t>M</w:t>
+      </w:r>
+      <w:r>
+        <w:t xml:space="preserve">edication </w:t>
+      </w:r>
+      <w:r>
+        <w:t>T</w:t>
+      </w:r>
+      <w:r>
+        <w:t>ypes</w:t>
       </w:r>
     </w:p>
     <w:tbl>
       <w:tblPr>
-        <w:tblW w:w="3865" w:type="dxa"/>
+        <w:tblpPr w:leftFromText="180" w:rightFromText="180" w:vertAnchor="text" w:horzAnchor="margin" w:tblpXSpec="right" w:tblpY="80"/>
+        <w:tblW w:w="5316" w:type="dxa"/>
         <w:tblBorders>
           <w:top w:val="single" w:sz="4" w:space="0" w:color="auto"/>
           <w:left w:val="single" w:sz="4" w:space="0" w:color="auto"/>
@@ -2557,16 +2719,16 @@
         <w:tblLook w:val="04A0" w:firstRow="1" w:lastRow="0" w:firstColumn="1" w:lastColumn="0" w:noHBand="0" w:noVBand="1"/>
       </w:tblPr>
       <w:tblGrid>
-        <w:gridCol w:w="1165"/>
-        <w:gridCol w:w="2700"/>
+        <w:gridCol w:w="1767"/>
+        <w:gridCol w:w="3549"/>
       </w:tblGrid>
       <w:tr>
         <w:trPr>
-          <w:trHeight w:val="245"/>
+          <w:trHeight w:val="210"/>
         </w:trPr>
         <w:tc>
           <w:tcPr>
-            <w:tcW w:w="1165" w:type="dxa"/>
+            <w:tcW w:w="1767" w:type="dxa"/>
             <w:shd w:val="clear" w:color="auto" w:fill="auto"/>
             <w:noWrap/>
             <w:vAlign w:val="bottom"/>
@@ -2574,7 +2736,7 @@
           </w:tcPr>
           <w:p>
             <w:pPr>
-              <w:spacing w:after="0" w:line="360" w:lineRule="auto"/>
+              <w:spacing w:after="0" w:line="240" w:lineRule="auto"/>
               <w:jc w:val="center"/>
               <w:rPr>
                 <w:rFonts w:ascii="Calibri" w:eastAsia="Times New Roman" w:hAnsi="Calibri" w:cs="Calibri"/>
@@ -2586,27 +2748,13 @@
                 <w:rFonts w:ascii="Calibri" w:eastAsia="Times New Roman" w:hAnsi="Calibri" w:cs="Calibri"/>
                 <w:color w:val="000000"/>
               </w:rPr>
-              <w:t>patient</w:t>
-            </w:r>
-            <w:r>
-              <w:rPr>
-                <w:rFonts w:ascii="Calibri" w:eastAsia="Times New Roman" w:hAnsi="Calibri" w:cs="Calibri"/>
-                <w:color w:val="000000"/>
-              </w:rPr>
-              <w:t xml:space="preserve"> </w:t>
-            </w:r>
-            <w:r>
-              <w:rPr>
-                <w:rFonts w:ascii="Calibri" w:eastAsia="Times New Roman" w:hAnsi="Calibri" w:cs="Calibri"/>
-                <w:color w:val="000000"/>
-              </w:rPr>
-              <w:t>id</w:t>
+              <w:t>patient_id</w:t>
             </w:r>
           </w:p>
         </w:tc>
         <w:tc>
           <w:tcPr>
-            <w:tcW w:w="2700" w:type="dxa"/>
+            <w:tcW w:w="3549" w:type="dxa"/>
             <w:shd w:val="clear" w:color="auto" w:fill="auto"/>
             <w:noWrap/>
             <w:vAlign w:val="bottom"/>
@@ -2614,7 +2762,8 @@
           </w:tcPr>
           <w:p>
             <w:pPr>
-              <w:spacing w:after="0" w:line="360" w:lineRule="auto"/>
+              <w:spacing w:after="0" w:line="240" w:lineRule="auto"/>
+              <w:jc w:val="center"/>
               <w:rPr>
                 <w:rFonts w:ascii="Calibri" w:eastAsia="Times New Roman" w:hAnsi="Calibri" w:cs="Calibri"/>
                 <w:color w:val="000000"/>
@@ -2632,11 +2781,11 @@
       </w:tr>
       <w:tr>
         <w:trPr>
-          <w:trHeight w:val="245"/>
+          <w:trHeight w:val="210"/>
         </w:trPr>
         <w:tc>
           <w:tcPr>
-            <w:tcW w:w="1165" w:type="dxa"/>
+            <w:tcW w:w="1767" w:type="dxa"/>
             <w:shd w:val="clear" w:color="auto" w:fill="auto"/>
             <w:noWrap/>
             <w:vAlign w:val="bottom"/>
@@ -2644,8 +2793,8 @@
           </w:tcPr>
           <w:p>
             <w:pPr>
-              <w:spacing w:after="0" w:line="360" w:lineRule="auto"/>
-              <w:jc w:val="right"/>
+              <w:spacing w:after="0" w:line="240" w:lineRule="auto"/>
+              <w:jc w:val="center"/>
               <w:rPr>
                 <w:rFonts w:ascii="Calibri" w:eastAsia="Times New Roman" w:hAnsi="Calibri" w:cs="Calibri"/>
                 <w:color w:val="000000"/>
@@ -2662,7 +2811,7 @@
         </w:tc>
         <w:tc>
           <w:tcPr>
-            <w:tcW w:w="2700" w:type="dxa"/>
+            <w:tcW w:w="3549" w:type="dxa"/>
             <w:shd w:val="clear" w:color="auto" w:fill="auto"/>
             <w:noWrap/>
             <w:vAlign w:val="bottom"/>
@@ -2670,8 +2819,8 @@
           </w:tcPr>
           <w:p>
             <w:pPr>
-              <w:spacing w:after="0" w:line="360" w:lineRule="auto"/>
-              <w:jc w:val="right"/>
+              <w:spacing w:after="0" w:line="240" w:lineRule="auto"/>
+              <w:jc w:val="center"/>
               <w:rPr>
                 <w:rFonts w:ascii="Calibri" w:eastAsia="Times New Roman" w:hAnsi="Calibri" w:cs="Calibri"/>
                 <w:color w:val="000000"/>
@@ -2689,11 +2838,11 @@
       </w:tr>
       <w:tr>
         <w:trPr>
-          <w:trHeight w:val="245"/>
+          <w:trHeight w:val="210"/>
         </w:trPr>
         <w:tc>
           <w:tcPr>
-            <w:tcW w:w="1165" w:type="dxa"/>
+            <w:tcW w:w="1767" w:type="dxa"/>
             <w:shd w:val="clear" w:color="auto" w:fill="auto"/>
             <w:noWrap/>
             <w:vAlign w:val="bottom"/>
@@ -2701,8 +2850,8 @@
           </w:tcPr>
           <w:p>
             <w:pPr>
-              <w:spacing w:after="0" w:line="360" w:lineRule="auto"/>
-              <w:jc w:val="right"/>
+              <w:spacing w:after="0" w:line="240" w:lineRule="auto"/>
+              <w:jc w:val="center"/>
               <w:rPr>
                 <w:rFonts w:ascii="Calibri" w:eastAsia="Times New Roman" w:hAnsi="Calibri" w:cs="Calibri"/>
                 <w:color w:val="000000"/>
@@ -2719,7 +2868,7 @@
         </w:tc>
         <w:tc>
           <w:tcPr>
-            <w:tcW w:w="2700" w:type="dxa"/>
+            <w:tcW w:w="3549" w:type="dxa"/>
             <w:shd w:val="clear" w:color="auto" w:fill="auto"/>
             <w:noWrap/>
             <w:vAlign w:val="bottom"/>
@@ -2727,8 +2876,8 @@
           </w:tcPr>
           <w:p>
             <w:pPr>
-              <w:spacing w:after="0" w:line="360" w:lineRule="auto"/>
-              <w:jc w:val="right"/>
+              <w:spacing w:after="0" w:line="240" w:lineRule="auto"/>
+              <w:jc w:val="center"/>
               <w:rPr>
                 <w:rFonts w:ascii="Calibri" w:eastAsia="Times New Roman" w:hAnsi="Calibri" w:cs="Calibri"/>
                 <w:color w:val="000000"/>
@@ -2746,11 +2895,11 @@
       </w:tr>
       <w:tr>
         <w:trPr>
-          <w:trHeight w:val="245"/>
+          <w:trHeight w:val="210"/>
         </w:trPr>
         <w:tc>
           <w:tcPr>
-            <w:tcW w:w="1165" w:type="dxa"/>
+            <w:tcW w:w="1767" w:type="dxa"/>
             <w:shd w:val="clear" w:color="auto" w:fill="auto"/>
             <w:noWrap/>
             <w:vAlign w:val="bottom"/>
@@ -2758,8 +2907,8 @@
           </w:tcPr>
           <w:p>
             <w:pPr>
-              <w:spacing w:after="0" w:line="360" w:lineRule="auto"/>
-              <w:jc w:val="right"/>
+              <w:spacing w:after="0" w:line="240" w:lineRule="auto"/>
+              <w:jc w:val="center"/>
               <w:rPr>
                 <w:rFonts w:ascii="Calibri" w:eastAsia="Times New Roman" w:hAnsi="Calibri" w:cs="Calibri"/>
                 <w:color w:val="000000"/>
@@ -2776,7 +2925,7 @@
         </w:tc>
         <w:tc>
           <w:tcPr>
-            <w:tcW w:w="2700" w:type="dxa"/>
+            <w:tcW w:w="3549" w:type="dxa"/>
             <w:shd w:val="clear" w:color="auto" w:fill="auto"/>
             <w:noWrap/>
             <w:vAlign w:val="bottom"/>
@@ -2784,8 +2933,8 @@
           </w:tcPr>
           <w:p>
             <w:pPr>
-              <w:spacing w:after="0" w:line="360" w:lineRule="auto"/>
-              <w:jc w:val="right"/>
+              <w:spacing w:after="0" w:line="240" w:lineRule="auto"/>
+              <w:jc w:val="center"/>
               <w:rPr>
                 <w:rFonts w:ascii="Calibri" w:eastAsia="Times New Roman" w:hAnsi="Calibri" w:cs="Calibri"/>
                 <w:color w:val="000000"/>
@@ -2803,11 +2952,11 @@
       </w:tr>
       <w:tr>
         <w:trPr>
-          <w:trHeight w:val="245"/>
+          <w:trHeight w:val="210"/>
         </w:trPr>
         <w:tc>
           <w:tcPr>
-            <w:tcW w:w="1165" w:type="dxa"/>
+            <w:tcW w:w="1767" w:type="dxa"/>
             <w:shd w:val="clear" w:color="auto" w:fill="auto"/>
             <w:noWrap/>
             <w:vAlign w:val="bottom"/>
@@ -2815,8 +2964,8 @@
           </w:tcPr>
           <w:p>
             <w:pPr>
-              <w:spacing w:after="0" w:line="360" w:lineRule="auto"/>
-              <w:jc w:val="right"/>
+              <w:spacing w:after="0" w:line="240" w:lineRule="auto"/>
+              <w:jc w:val="center"/>
               <w:rPr>
                 <w:rFonts w:ascii="Calibri" w:eastAsia="Times New Roman" w:hAnsi="Calibri" w:cs="Calibri"/>
                 <w:color w:val="000000"/>
@@ -2833,7 +2982,7 @@
         </w:tc>
         <w:tc>
           <w:tcPr>
-            <w:tcW w:w="2700" w:type="dxa"/>
+            <w:tcW w:w="3549" w:type="dxa"/>
             <w:shd w:val="clear" w:color="auto" w:fill="auto"/>
             <w:noWrap/>
             <w:vAlign w:val="bottom"/>
@@ -2841,8 +2990,8 @@
           </w:tcPr>
           <w:p>
             <w:pPr>
-              <w:spacing w:after="0" w:line="360" w:lineRule="auto"/>
-              <w:jc w:val="right"/>
+              <w:spacing w:after="0" w:line="240" w:lineRule="auto"/>
+              <w:jc w:val="center"/>
               <w:rPr>
                 <w:rFonts w:ascii="Calibri" w:eastAsia="Times New Roman" w:hAnsi="Calibri" w:cs="Calibri"/>
                 <w:color w:val="000000"/>
@@ -2860,11 +3009,11 @@
       </w:tr>
       <w:tr>
         <w:trPr>
-          <w:trHeight w:val="245"/>
+          <w:trHeight w:val="210"/>
         </w:trPr>
         <w:tc>
           <w:tcPr>
-            <w:tcW w:w="1165" w:type="dxa"/>
+            <w:tcW w:w="1767" w:type="dxa"/>
             <w:shd w:val="clear" w:color="auto" w:fill="auto"/>
             <w:noWrap/>
             <w:vAlign w:val="bottom"/>
@@ -2872,8 +3021,8 @@
           </w:tcPr>
           <w:p>
             <w:pPr>
-              <w:spacing w:after="0" w:line="360" w:lineRule="auto"/>
-              <w:jc w:val="right"/>
+              <w:spacing w:after="0" w:line="240" w:lineRule="auto"/>
+              <w:jc w:val="center"/>
               <w:rPr>
                 <w:rFonts w:ascii="Calibri" w:eastAsia="Times New Roman" w:hAnsi="Calibri" w:cs="Calibri"/>
                 <w:color w:val="000000"/>
@@ -2890,7 +3039,7 @@
         </w:tc>
         <w:tc>
           <w:tcPr>
-            <w:tcW w:w="2700" w:type="dxa"/>
+            <w:tcW w:w="3549" w:type="dxa"/>
             <w:shd w:val="clear" w:color="auto" w:fill="auto"/>
             <w:noWrap/>
             <w:vAlign w:val="bottom"/>
@@ -2898,8 +3047,8 @@
           </w:tcPr>
           <w:p>
             <w:pPr>
-              <w:spacing w:after="0" w:line="360" w:lineRule="auto"/>
-              <w:jc w:val="right"/>
+              <w:spacing w:after="0" w:line="240" w:lineRule="auto"/>
+              <w:jc w:val="center"/>
               <w:rPr>
                 <w:rFonts w:ascii="Calibri" w:eastAsia="Times New Roman" w:hAnsi="Calibri" w:cs="Calibri"/>
                 <w:color w:val="000000"/>
@@ -2917,11 +3066,11 @@
       </w:tr>
       <w:tr>
         <w:trPr>
-          <w:trHeight w:val="245"/>
+          <w:trHeight w:val="210"/>
         </w:trPr>
         <w:tc>
           <w:tcPr>
-            <w:tcW w:w="1165" w:type="dxa"/>
+            <w:tcW w:w="1767" w:type="dxa"/>
             <w:shd w:val="clear" w:color="auto" w:fill="auto"/>
             <w:noWrap/>
             <w:vAlign w:val="bottom"/>
@@ -2929,8 +3078,8 @@
           </w:tcPr>
           <w:p>
             <w:pPr>
-              <w:spacing w:after="0" w:line="360" w:lineRule="auto"/>
-              <w:jc w:val="right"/>
+              <w:spacing w:after="0" w:line="240" w:lineRule="auto"/>
+              <w:jc w:val="center"/>
               <w:rPr>
                 <w:rFonts w:ascii="Calibri" w:eastAsia="Times New Roman" w:hAnsi="Calibri" w:cs="Calibri"/>
                 <w:color w:val="000000"/>
@@ -2947,7 +3096,7 @@
         </w:tc>
         <w:tc>
           <w:tcPr>
-            <w:tcW w:w="2700" w:type="dxa"/>
+            <w:tcW w:w="3549" w:type="dxa"/>
             <w:shd w:val="clear" w:color="auto" w:fill="auto"/>
             <w:noWrap/>
             <w:vAlign w:val="bottom"/>
@@ -2955,8 +3104,8 @@
           </w:tcPr>
           <w:p>
             <w:pPr>
-              <w:spacing w:after="0" w:line="360" w:lineRule="auto"/>
-              <w:jc w:val="right"/>
+              <w:spacing w:after="0" w:line="240" w:lineRule="auto"/>
+              <w:jc w:val="center"/>
               <w:rPr>
                 <w:rFonts w:ascii="Calibri" w:eastAsia="Times New Roman" w:hAnsi="Calibri" w:cs="Calibri"/>
                 <w:color w:val="000000"/>
@@ -2974,11 +3123,11 @@
       </w:tr>
       <w:tr>
         <w:trPr>
-          <w:trHeight w:val="245"/>
+          <w:trHeight w:val="210"/>
         </w:trPr>
         <w:tc>
           <w:tcPr>
-            <w:tcW w:w="1165" w:type="dxa"/>
+            <w:tcW w:w="1767" w:type="dxa"/>
             <w:shd w:val="clear" w:color="auto" w:fill="auto"/>
             <w:noWrap/>
             <w:vAlign w:val="bottom"/>
@@ -2986,8 +3135,8 @@
           </w:tcPr>
           <w:p>
             <w:pPr>
-              <w:spacing w:after="0" w:line="360" w:lineRule="auto"/>
-              <w:jc w:val="right"/>
+              <w:spacing w:after="0" w:line="240" w:lineRule="auto"/>
+              <w:jc w:val="center"/>
               <w:rPr>
                 <w:rFonts w:ascii="Calibri" w:eastAsia="Times New Roman" w:hAnsi="Calibri" w:cs="Calibri"/>
                 <w:color w:val="000000"/>
@@ -3004,7 +3153,7 @@
         </w:tc>
         <w:tc>
           <w:tcPr>
-            <w:tcW w:w="2700" w:type="dxa"/>
+            <w:tcW w:w="3549" w:type="dxa"/>
             <w:shd w:val="clear" w:color="auto" w:fill="auto"/>
             <w:noWrap/>
             <w:vAlign w:val="bottom"/>
@@ -3012,8 +3161,8 @@
           </w:tcPr>
           <w:p>
             <w:pPr>
-              <w:spacing w:after="0" w:line="360" w:lineRule="auto"/>
-              <w:jc w:val="right"/>
+              <w:spacing w:after="0" w:line="240" w:lineRule="auto"/>
+              <w:jc w:val="center"/>
               <w:rPr>
                 <w:rFonts w:ascii="Calibri" w:eastAsia="Times New Roman" w:hAnsi="Calibri" w:cs="Calibri"/>
                 <w:color w:val="000000"/>
@@ -3031,11 +3180,11 @@
       </w:tr>
       <w:tr>
         <w:trPr>
-          <w:trHeight w:val="245"/>
+          <w:trHeight w:val="210"/>
         </w:trPr>
         <w:tc>
           <w:tcPr>
-            <w:tcW w:w="1165" w:type="dxa"/>
+            <w:tcW w:w="1767" w:type="dxa"/>
             <w:shd w:val="clear" w:color="auto" w:fill="auto"/>
             <w:noWrap/>
             <w:vAlign w:val="bottom"/>
@@ -3043,8 +3192,8 @@
           </w:tcPr>
           <w:p>
             <w:pPr>
-              <w:spacing w:after="0" w:line="360" w:lineRule="auto"/>
-              <w:jc w:val="right"/>
+              <w:spacing w:after="0" w:line="240" w:lineRule="auto"/>
+              <w:jc w:val="center"/>
               <w:rPr>
                 <w:rFonts w:ascii="Calibri" w:eastAsia="Times New Roman" w:hAnsi="Calibri" w:cs="Calibri"/>
                 <w:color w:val="000000"/>
@@ -3061,7 +3210,7 @@
         </w:tc>
         <w:tc>
           <w:tcPr>
-            <w:tcW w:w="2700" w:type="dxa"/>
+            <w:tcW w:w="3549" w:type="dxa"/>
             <w:shd w:val="clear" w:color="auto" w:fill="auto"/>
             <w:noWrap/>
             <w:vAlign w:val="bottom"/>
@@ -3069,8 +3218,8 @@
           </w:tcPr>
           <w:p>
             <w:pPr>
-              <w:spacing w:after="0" w:line="360" w:lineRule="auto"/>
-              <w:jc w:val="right"/>
+              <w:spacing w:after="0" w:line="240" w:lineRule="auto"/>
+              <w:jc w:val="center"/>
               <w:rPr>
                 <w:rFonts w:ascii="Calibri" w:eastAsia="Times New Roman" w:hAnsi="Calibri" w:cs="Calibri"/>
                 <w:color w:val="000000"/>
@@ -3088,11 +3237,11 @@
       </w:tr>
       <w:tr>
         <w:trPr>
-          <w:trHeight w:val="245"/>
+          <w:trHeight w:val="210"/>
         </w:trPr>
         <w:tc>
           <w:tcPr>
-            <w:tcW w:w="1165" w:type="dxa"/>
+            <w:tcW w:w="1767" w:type="dxa"/>
             <w:shd w:val="clear" w:color="auto" w:fill="auto"/>
             <w:noWrap/>
             <w:vAlign w:val="bottom"/>
@@ -3100,8 +3249,8 @@
           </w:tcPr>
           <w:p>
             <w:pPr>
-              <w:spacing w:after="0" w:line="360" w:lineRule="auto"/>
-              <w:jc w:val="right"/>
+              <w:spacing w:after="0" w:line="240" w:lineRule="auto"/>
+              <w:jc w:val="center"/>
               <w:rPr>
                 <w:rFonts w:ascii="Calibri" w:eastAsia="Times New Roman" w:hAnsi="Calibri" w:cs="Calibri"/>
                 <w:color w:val="000000"/>
@@ -3118,7 +3267,7 @@
         </w:tc>
         <w:tc>
           <w:tcPr>
-            <w:tcW w:w="2700" w:type="dxa"/>
+            <w:tcW w:w="3549" w:type="dxa"/>
             <w:shd w:val="clear" w:color="auto" w:fill="auto"/>
             <w:noWrap/>
             <w:vAlign w:val="bottom"/>
@@ -3126,8 +3275,8 @@
           </w:tcPr>
           <w:p>
             <w:pPr>
-              <w:spacing w:after="0" w:line="360" w:lineRule="auto"/>
-              <w:jc w:val="right"/>
+              <w:spacing w:after="0" w:line="240" w:lineRule="auto"/>
+              <w:jc w:val="center"/>
               <w:rPr>
                 <w:rFonts w:ascii="Calibri" w:eastAsia="Times New Roman" w:hAnsi="Calibri" w:cs="Calibri"/>
                 <w:color w:val="000000"/>
@@ -3145,11 +3294,11 @@
       </w:tr>
       <w:tr>
         <w:trPr>
-          <w:trHeight w:val="245"/>
+          <w:trHeight w:val="210"/>
         </w:trPr>
         <w:tc>
           <w:tcPr>
-            <w:tcW w:w="1165" w:type="dxa"/>
+            <w:tcW w:w="1767" w:type="dxa"/>
             <w:shd w:val="clear" w:color="auto" w:fill="auto"/>
             <w:noWrap/>
             <w:vAlign w:val="bottom"/>
@@ -3157,8 +3306,8 @@
           </w:tcPr>
           <w:p>
             <w:pPr>
-              <w:spacing w:after="0" w:line="360" w:lineRule="auto"/>
-              <w:jc w:val="right"/>
+              <w:spacing w:after="0" w:line="240" w:lineRule="auto"/>
+              <w:jc w:val="center"/>
               <w:rPr>
                 <w:rFonts w:ascii="Calibri" w:eastAsia="Times New Roman" w:hAnsi="Calibri" w:cs="Calibri"/>
                 <w:color w:val="000000"/>
@@ -3175,7 +3324,7 @@
         </w:tc>
         <w:tc>
           <w:tcPr>
-            <w:tcW w:w="2700" w:type="dxa"/>
+            <w:tcW w:w="3549" w:type="dxa"/>
             <w:shd w:val="clear" w:color="auto" w:fill="auto"/>
             <w:noWrap/>
             <w:vAlign w:val="bottom"/>
@@ -3183,8 +3332,8 @@
           </w:tcPr>
           <w:p>
             <w:pPr>
-              <w:spacing w:after="0" w:line="360" w:lineRule="auto"/>
-              <w:jc w:val="right"/>
+              <w:spacing w:after="0" w:line="240" w:lineRule="auto"/>
+              <w:jc w:val="center"/>
               <w:rPr>
                 <w:rFonts w:ascii="Calibri" w:eastAsia="Times New Roman" w:hAnsi="Calibri" w:cs="Calibri"/>
                 <w:color w:val="000000"/>
@@ -3202,11 +3351,11 @@
       </w:tr>
       <w:tr>
         <w:trPr>
-          <w:trHeight w:val="245"/>
+          <w:trHeight w:val="210"/>
         </w:trPr>
         <w:tc>
           <w:tcPr>
-            <w:tcW w:w="1165" w:type="dxa"/>
+            <w:tcW w:w="1767" w:type="dxa"/>
             <w:shd w:val="clear" w:color="auto" w:fill="auto"/>
             <w:noWrap/>
             <w:vAlign w:val="bottom"/>
@@ -3214,8 +3363,8 @@
           </w:tcPr>
           <w:p>
             <w:pPr>
-              <w:spacing w:after="0" w:line="360" w:lineRule="auto"/>
-              <w:jc w:val="right"/>
+              <w:spacing w:after="0" w:line="240" w:lineRule="auto"/>
+              <w:jc w:val="center"/>
               <w:rPr>
                 <w:rFonts w:ascii="Calibri" w:eastAsia="Times New Roman" w:hAnsi="Calibri" w:cs="Calibri"/>
                 <w:color w:val="000000"/>
@@ -3232,7 +3381,7 @@
         </w:tc>
         <w:tc>
           <w:tcPr>
-            <w:tcW w:w="2700" w:type="dxa"/>
+            <w:tcW w:w="3549" w:type="dxa"/>
             <w:shd w:val="clear" w:color="auto" w:fill="auto"/>
             <w:noWrap/>
             <w:vAlign w:val="bottom"/>
@@ -3240,8 +3389,8 @@
           </w:tcPr>
           <w:p>
             <w:pPr>
-              <w:spacing w:after="0" w:line="360" w:lineRule="auto"/>
-              <w:jc w:val="right"/>
+              <w:spacing w:after="0" w:line="240" w:lineRule="auto"/>
+              <w:jc w:val="center"/>
               <w:rPr>
                 <w:rFonts w:ascii="Calibri" w:eastAsia="Times New Roman" w:hAnsi="Calibri" w:cs="Calibri"/>
                 <w:color w:val="000000"/>
@@ -3259,11 +3408,11 @@
       </w:tr>
       <w:tr>
         <w:trPr>
-          <w:trHeight w:val="245"/>
+          <w:trHeight w:val="210"/>
         </w:trPr>
         <w:tc>
           <w:tcPr>
-            <w:tcW w:w="1165" w:type="dxa"/>
+            <w:tcW w:w="1767" w:type="dxa"/>
             <w:shd w:val="clear" w:color="auto" w:fill="auto"/>
             <w:noWrap/>
             <w:vAlign w:val="bottom"/>
@@ -3271,8 +3420,8 @@
           </w:tcPr>
           <w:p>
             <w:pPr>
-              <w:spacing w:after="0" w:line="360" w:lineRule="auto"/>
-              <w:jc w:val="right"/>
+              <w:spacing w:after="0" w:line="240" w:lineRule="auto"/>
+              <w:jc w:val="center"/>
               <w:rPr>
                 <w:rFonts w:ascii="Calibri" w:eastAsia="Times New Roman" w:hAnsi="Calibri" w:cs="Calibri"/>
                 <w:color w:val="000000"/>
@@ -3283,14 +3432,13 @@
                 <w:rFonts w:ascii="Calibri" w:eastAsia="Times New Roman" w:hAnsi="Calibri" w:cs="Calibri"/>
                 <w:color w:val="000000"/>
               </w:rPr>
-              <w:lastRenderedPageBreak/>
               <w:t>202</w:t>
             </w:r>
           </w:p>
         </w:tc>
         <w:tc>
           <w:tcPr>
-            <w:tcW w:w="2700" w:type="dxa"/>
+            <w:tcW w:w="3549" w:type="dxa"/>
             <w:shd w:val="clear" w:color="auto" w:fill="auto"/>
             <w:noWrap/>
             <w:vAlign w:val="bottom"/>
@@ -3298,8 +3446,8 @@
           </w:tcPr>
           <w:p>
             <w:pPr>
-              <w:spacing w:after="0" w:line="360" w:lineRule="auto"/>
-              <w:jc w:val="right"/>
+              <w:spacing w:after="0" w:line="240" w:lineRule="auto"/>
+              <w:jc w:val="center"/>
               <w:rPr>
                 <w:rFonts w:ascii="Calibri" w:eastAsia="Times New Roman" w:hAnsi="Calibri" w:cs="Calibri"/>
                 <w:color w:val="000000"/>
@@ -3317,11 +3465,11 @@
       </w:tr>
       <w:tr>
         <w:trPr>
-          <w:trHeight w:val="245"/>
+          <w:trHeight w:val="210"/>
         </w:trPr>
         <w:tc>
           <w:tcPr>
-            <w:tcW w:w="1165" w:type="dxa"/>
+            <w:tcW w:w="1767" w:type="dxa"/>
             <w:shd w:val="clear" w:color="auto" w:fill="auto"/>
             <w:noWrap/>
             <w:vAlign w:val="bottom"/>
@@ -3329,8 +3477,8 @@
           </w:tcPr>
           <w:p>
             <w:pPr>
-              <w:spacing w:after="0" w:line="360" w:lineRule="auto"/>
-              <w:jc w:val="right"/>
+              <w:spacing w:after="0" w:line="240" w:lineRule="auto"/>
+              <w:jc w:val="center"/>
               <w:rPr>
                 <w:rFonts w:ascii="Calibri" w:eastAsia="Times New Roman" w:hAnsi="Calibri" w:cs="Calibri"/>
                 <w:color w:val="000000"/>
@@ -3347,7 +3495,7 @@
         </w:tc>
         <w:tc>
           <w:tcPr>
-            <w:tcW w:w="2700" w:type="dxa"/>
+            <w:tcW w:w="3549" w:type="dxa"/>
             <w:shd w:val="clear" w:color="auto" w:fill="auto"/>
             <w:noWrap/>
             <w:vAlign w:val="bottom"/>
@@ -3355,8 +3503,9 @@
           </w:tcPr>
           <w:p>
             <w:pPr>
-              <w:spacing w:after="0" w:line="360" w:lineRule="auto"/>
-              <w:jc w:val="right"/>
+              <w:keepNext/>
+              <w:spacing w:after="0" w:line="240" w:lineRule="auto"/>
+              <w:jc w:val="center"/>
               <w:rPr>
                 <w:rFonts w:ascii="Calibri" w:eastAsia="Times New Roman" w:hAnsi="Calibri" w:cs="Calibri"/>
                 <w:color w:val="000000"/>
@@ -3377,14 +3526,64 @@
       <w:pPr>
         <w:spacing w:after="0" w:line="360" w:lineRule="auto"/>
         <w:ind w:firstLine="720"/>
-      </w:pPr>
+        <w:jc w:val="both"/>
+      </w:pPr>
+      <w:r>
+        <w:t xml:space="preserve">Below table </w:t>
+      </w:r>
+      <w:r>
+        <w:t>displays individuals taking the greatest number of medication types.</w:t>
+      </w:r>
+      <w:r>
+        <w:t xml:space="preserve"> Using our methods as described from the methods section, there weren’t 10 individuals cut off, but rather four patients with 13 medication types and nine patients with 12 medication types, bringing the individuals</w:t>
+      </w:r>
+      <w:r>
+        <w:t xml:space="preserve"> taking the greatest number of medication types </w:t>
+      </w:r>
+      <w:r>
+        <w:t>to thirteen patients</w:t>
+      </w:r>
+      <w:r>
+        <w:t xml:space="preserve"> </w:t>
+      </w:r>
+      <w:r>
+        <w:t>in the table shown</w:t>
+      </w:r>
+      <w:r>
+        <w:t>.</w:t>
+      </w:r>
     </w:p>
     <w:p>
       <w:pPr>
+        <w:spacing w:after="0" w:line="360" w:lineRule="auto"/>
+        <w:ind w:firstLine="720"/>
+      </w:pPr>
+    </w:p>
+    <w:p>
+      <w:pPr>
+        <w:spacing w:after="0" w:line="360" w:lineRule="auto"/>
+        <w:ind w:firstLine="720"/>
+      </w:pPr>
+    </w:p>
+    <w:p>
+      <w:pPr>
+        <w:spacing w:after="0" w:line="360" w:lineRule="auto"/>
+        <w:ind w:firstLine="720"/>
+      </w:pPr>
+    </w:p>
+    <w:p>
+      <w:pPr>
+        <w:spacing w:after="0" w:line="360" w:lineRule="auto"/>
+        <w:ind w:firstLine="720"/>
+      </w:pPr>
+    </w:p>
+    <w:p>
+      <w:pPr>
         <w:pStyle w:val="Heading1"/>
         <w:spacing w:before="0" w:line="360" w:lineRule="auto"/>
       </w:pPr>
       <w:r>
+        <w:lastRenderedPageBreak/>
         <w:t>3.</w:t>
       </w:r>
       <w:r>
@@ -3393,22 +3592,23 @@
       <w:r>
         <w:t xml:space="preserve"> Question 4 Result:</w:t>
       </w:r>
-    </w:p>
-    <w:p>
-      <w:pPr>
-        <w:spacing w:after="0" w:line="360" w:lineRule="auto"/>
-        <w:ind w:firstLine="720"/>
-      </w:pPr>
-      <w:r>
-        <w:t>10 individuals taking the least number of medication types</w:t>
-      </w:r>
-      <w:r>
-        <w:t>.</w:t>
+      <w:r>
+        <w:t xml:space="preserve"> </w:t>
+      </w:r>
+      <w:r>
+        <w:t xml:space="preserve">Individuals taking the </w:t>
+      </w:r>
+      <w:r>
+        <w:t>Least</w:t>
+      </w:r>
+      <w:r>
+        <w:t xml:space="preserve"> Number of Medication Types</w:t>
       </w:r>
     </w:p>
     <w:tbl>
       <w:tblPr>
-        <w:tblW w:w="3899" w:type="dxa"/>
+        <w:tblpPr w:leftFromText="180" w:rightFromText="180" w:vertAnchor="text" w:horzAnchor="margin" w:tblpXSpec="right" w:tblpY="121"/>
+        <w:tblW w:w="5316" w:type="dxa"/>
         <w:tblBorders>
           <w:top w:val="single" w:sz="4" w:space="0" w:color="auto"/>
           <w:left w:val="single" w:sz="4" w:space="0" w:color="auto"/>
@@ -3420,16 +3620,16 @@
         <w:tblLook w:val="04A0" w:firstRow="1" w:lastRow="0" w:firstColumn="1" w:lastColumn="0" w:noHBand="0" w:noVBand="1"/>
       </w:tblPr>
       <w:tblGrid>
-        <w:gridCol w:w="1174"/>
-        <w:gridCol w:w="2725"/>
+        <w:gridCol w:w="1767"/>
+        <w:gridCol w:w="3549"/>
       </w:tblGrid>
       <w:tr>
         <w:trPr>
-          <w:trHeight w:val="300"/>
+          <w:trHeight w:val="210"/>
         </w:trPr>
         <w:tc>
           <w:tcPr>
-            <w:tcW w:w="1174" w:type="dxa"/>
+            <w:tcW w:w="1767" w:type="dxa"/>
             <w:shd w:val="clear" w:color="auto" w:fill="auto"/>
             <w:noWrap/>
             <w:vAlign w:val="bottom"/>
@@ -3437,7 +3637,8 @@
           </w:tcPr>
           <w:p>
             <w:pPr>
-              <w:spacing w:after="0" w:line="360" w:lineRule="auto"/>
+              <w:spacing w:after="0" w:line="240" w:lineRule="auto"/>
+              <w:jc w:val="center"/>
               <w:rPr>
                 <w:rFonts w:ascii="Calibri" w:eastAsia="Times New Roman" w:hAnsi="Calibri" w:cs="Calibri"/>
                 <w:color w:val="000000"/>
@@ -3448,34 +3649,13 @@
                 <w:rFonts w:ascii="Calibri" w:eastAsia="Times New Roman" w:hAnsi="Calibri" w:cs="Calibri"/>
                 <w:color w:val="000000"/>
               </w:rPr>
-              <w:t>P</w:t>
-            </w:r>
-            <w:r>
-              <w:rPr>
-                <w:rFonts w:ascii="Calibri" w:eastAsia="Times New Roman" w:hAnsi="Calibri" w:cs="Calibri"/>
-                <w:color w:val="000000"/>
-              </w:rPr>
-              <w:t>atient</w:t>
-            </w:r>
-            <w:r>
-              <w:rPr>
-                <w:rFonts w:ascii="Calibri" w:eastAsia="Times New Roman" w:hAnsi="Calibri" w:cs="Calibri"/>
-                <w:color w:val="000000"/>
-              </w:rPr>
-              <w:t xml:space="preserve"> </w:t>
-            </w:r>
-            <w:r>
-              <w:rPr>
-                <w:rFonts w:ascii="Calibri" w:eastAsia="Times New Roman" w:hAnsi="Calibri" w:cs="Calibri"/>
-                <w:color w:val="000000"/>
-              </w:rPr>
-              <w:t>id</w:t>
+              <w:t>patient_id</w:t>
             </w:r>
           </w:p>
         </w:tc>
         <w:tc>
           <w:tcPr>
-            <w:tcW w:w="2725" w:type="dxa"/>
+            <w:tcW w:w="3549" w:type="dxa"/>
             <w:shd w:val="clear" w:color="auto" w:fill="auto"/>
             <w:noWrap/>
             <w:vAlign w:val="bottom"/>
@@ -3483,7 +3663,8 @@
           </w:tcPr>
           <w:p>
             <w:pPr>
-              <w:spacing w:after="0" w:line="360" w:lineRule="auto"/>
+              <w:spacing w:after="0" w:line="240" w:lineRule="auto"/>
+              <w:jc w:val="center"/>
               <w:rPr>
                 <w:rFonts w:ascii="Calibri" w:eastAsia="Times New Roman" w:hAnsi="Calibri" w:cs="Calibri"/>
                 <w:color w:val="000000"/>
@@ -3501,20 +3682,19 @@
       </w:tr>
       <w:tr>
         <w:trPr>
-          <w:trHeight w:val="300"/>
+          <w:trHeight w:val="210"/>
         </w:trPr>
         <w:tc>
           <w:tcPr>
-            <w:tcW w:w="1174" w:type="dxa"/>
+            <w:tcW w:w="1767" w:type="dxa"/>
             <w:shd w:val="clear" w:color="auto" w:fill="auto"/>
             <w:noWrap/>
             <w:vAlign w:val="bottom"/>
-            <w:hideMark/>
           </w:tcPr>
           <w:p>
             <w:pPr>
-              <w:spacing w:after="0" w:line="360" w:lineRule="auto"/>
-              <w:jc w:val="right"/>
+              <w:spacing w:after="0" w:line="240" w:lineRule="auto"/>
+              <w:jc w:val="center"/>
               <w:rPr>
                 <w:rFonts w:ascii="Calibri" w:eastAsia="Times New Roman" w:hAnsi="Calibri" w:cs="Calibri"/>
                 <w:color w:val="000000"/>
@@ -3522,7 +3702,7 @@
             </w:pPr>
             <w:r>
               <w:rPr>
-                <w:rFonts w:ascii="Calibri" w:eastAsia="Times New Roman" w:hAnsi="Calibri" w:cs="Calibri"/>
+                <w:rFonts w:ascii="Calibri" w:hAnsi="Calibri" w:cs="Calibri"/>
                 <w:color w:val="000000"/>
               </w:rPr>
               <w:t>176</w:t>
@@ -3531,16 +3711,15 @@
         </w:tc>
         <w:tc>
           <w:tcPr>
-            <w:tcW w:w="2725" w:type="dxa"/>
+            <w:tcW w:w="3549" w:type="dxa"/>
             <w:shd w:val="clear" w:color="auto" w:fill="auto"/>
             <w:noWrap/>
             <w:vAlign w:val="bottom"/>
-            <w:hideMark/>
           </w:tcPr>
           <w:p>
             <w:pPr>
-              <w:spacing w:after="0" w:line="360" w:lineRule="auto"/>
-              <w:jc w:val="right"/>
+              <w:spacing w:after="0" w:line="240" w:lineRule="auto"/>
+              <w:jc w:val="center"/>
               <w:rPr>
                 <w:rFonts w:ascii="Calibri" w:eastAsia="Times New Roman" w:hAnsi="Calibri" w:cs="Calibri"/>
                 <w:color w:val="000000"/>
@@ -3548,7 +3727,7 @@
             </w:pPr>
             <w:r>
               <w:rPr>
-                <w:rFonts w:ascii="Calibri" w:eastAsia="Times New Roman" w:hAnsi="Calibri" w:cs="Calibri"/>
+                <w:rFonts w:ascii="Calibri" w:hAnsi="Calibri" w:cs="Calibri"/>
                 <w:color w:val="000000"/>
               </w:rPr>
               <w:t>2</w:t>
@@ -3558,20 +3737,19 @@
       </w:tr>
       <w:tr>
         <w:trPr>
-          <w:trHeight w:val="300"/>
+          <w:trHeight w:val="210"/>
         </w:trPr>
         <w:tc>
           <w:tcPr>
-            <w:tcW w:w="1174" w:type="dxa"/>
+            <w:tcW w:w="1767" w:type="dxa"/>
             <w:shd w:val="clear" w:color="auto" w:fill="auto"/>
             <w:noWrap/>
             <w:vAlign w:val="bottom"/>
-            <w:hideMark/>
           </w:tcPr>
           <w:p>
             <w:pPr>
-              <w:spacing w:after="0" w:line="360" w:lineRule="auto"/>
-              <w:jc w:val="right"/>
+              <w:spacing w:after="0" w:line="240" w:lineRule="auto"/>
+              <w:jc w:val="center"/>
               <w:rPr>
                 <w:rFonts w:ascii="Calibri" w:eastAsia="Times New Roman" w:hAnsi="Calibri" w:cs="Calibri"/>
                 <w:color w:val="000000"/>
@@ -3579,7 +3757,7 @@
             </w:pPr>
             <w:r>
               <w:rPr>
-                <w:rFonts w:ascii="Calibri" w:eastAsia="Times New Roman" w:hAnsi="Calibri" w:cs="Calibri"/>
+                <w:rFonts w:ascii="Calibri" w:hAnsi="Calibri" w:cs="Calibri"/>
                 <w:color w:val="000000"/>
               </w:rPr>
               <w:t>160</w:t>
@@ -3588,16 +3766,15 @@
         </w:tc>
         <w:tc>
           <w:tcPr>
-            <w:tcW w:w="2725" w:type="dxa"/>
+            <w:tcW w:w="3549" w:type="dxa"/>
             <w:shd w:val="clear" w:color="auto" w:fill="auto"/>
             <w:noWrap/>
             <w:vAlign w:val="bottom"/>
-            <w:hideMark/>
           </w:tcPr>
           <w:p>
             <w:pPr>
-              <w:spacing w:after="0" w:line="360" w:lineRule="auto"/>
-              <w:jc w:val="right"/>
+              <w:spacing w:after="0" w:line="240" w:lineRule="auto"/>
+              <w:jc w:val="center"/>
               <w:rPr>
                 <w:rFonts w:ascii="Calibri" w:eastAsia="Times New Roman" w:hAnsi="Calibri" w:cs="Calibri"/>
                 <w:color w:val="000000"/>
@@ -3605,7 +3782,7 @@
             </w:pPr>
             <w:r>
               <w:rPr>
-                <w:rFonts w:ascii="Calibri" w:eastAsia="Times New Roman" w:hAnsi="Calibri" w:cs="Calibri"/>
+                <w:rFonts w:ascii="Calibri" w:hAnsi="Calibri" w:cs="Calibri"/>
                 <w:color w:val="000000"/>
               </w:rPr>
               <w:t>3</w:t>
@@ -3615,20 +3792,19 @@
       </w:tr>
       <w:tr>
         <w:trPr>
-          <w:trHeight w:val="300"/>
+          <w:trHeight w:val="210"/>
         </w:trPr>
         <w:tc>
           <w:tcPr>
-            <w:tcW w:w="1174" w:type="dxa"/>
+            <w:tcW w:w="1767" w:type="dxa"/>
             <w:shd w:val="clear" w:color="auto" w:fill="auto"/>
             <w:noWrap/>
             <w:vAlign w:val="bottom"/>
-            <w:hideMark/>
           </w:tcPr>
           <w:p>
             <w:pPr>
-              <w:spacing w:after="0" w:line="360" w:lineRule="auto"/>
-              <w:jc w:val="right"/>
+              <w:spacing w:after="0" w:line="240" w:lineRule="auto"/>
+              <w:jc w:val="center"/>
               <w:rPr>
                 <w:rFonts w:ascii="Calibri" w:eastAsia="Times New Roman" w:hAnsi="Calibri" w:cs="Calibri"/>
                 <w:color w:val="000000"/>
@@ -3636,7 +3812,7 @@
             </w:pPr>
             <w:r>
               <w:rPr>
-                <w:rFonts w:ascii="Calibri" w:eastAsia="Times New Roman" w:hAnsi="Calibri" w:cs="Calibri"/>
+                <w:rFonts w:ascii="Calibri" w:hAnsi="Calibri" w:cs="Calibri"/>
                 <w:color w:val="000000"/>
               </w:rPr>
               <w:t>142</w:t>
@@ -3645,16 +3821,15 @@
         </w:tc>
         <w:tc>
           <w:tcPr>
-            <w:tcW w:w="2725" w:type="dxa"/>
+            <w:tcW w:w="3549" w:type="dxa"/>
             <w:shd w:val="clear" w:color="auto" w:fill="auto"/>
             <w:noWrap/>
             <w:vAlign w:val="bottom"/>
-            <w:hideMark/>
           </w:tcPr>
           <w:p>
             <w:pPr>
-              <w:spacing w:after="0" w:line="360" w:lineRule="auto"/>
-              <w:jc w:val="right"/>
+              <w:spacing w:after="0" w:line="240" w:lineRule="auto"/>
+              <w:jc w:val="center"/>
               <w:rPr>
                 <w:rFonts w:ascii="Calibri" w:eastAsia="Times New Roman" w:hAnsi="Calibri" w:cs="Calibri"/>
                 <w:color w:val="000000"/>
@@ -3662,7 +3837,7 @@
             </w:pPr>
             <w:r>
               <w:rPr>
-                <w:rFonts w:ascii="Calibri" w:eastAsia="Times New Roman" w:hAnsi="Calibri" w:cs="Calibri"/>
+                <w:rFonts w:ascii="Calibri" w:hAnsi="Calibri" w:cs="Calibri"/>
                 <w:color w:val="000000"/>
               </w:rPr>
               <w:t>4</w:t>
@@ -3672,20 +3847,19 @@
       </w:tr>
       <w:tr>
         <w:trPr>
-          <w:trHeight w:val="300"/>
+          <w:trHeight w:val="210"/>
         </w:trPr>
         <w:tc>
           <w:tcPr>
-            <w:tcW w:w="1174" w:type="dxa"/>
+            <w:tcW w:w="1767" w:type="dxa"/>
             <w:shd w:val="clear" w:color="auto" w:fill="auto"/>
             <w:noWrap/>
             <w:vAlign w:val="bottom"/>
-            <w:hideMark/>
           </w:tcPr>
           <w:p>
             <w:pPr>
-              <w:spacing w:after="0" w:line="360" w:lineRule="auto"/>
-              <w:jc w:val="right"/>
+              <w:spacing w:after="0" w:line="240" w:lineRule="auto"/>
+              <w:jc w:val="center"/>
               <w:rPr>
                 <w:rFonts w:ascii="Calibri" w:eastAsia="Times New Roman" w:hAnsi="Calibri" w:cs="Calibri"/>
                 <w:color w:val="000000"/>
@@ -3693,7 +3867,7 @@
             </w:pPr>
             <w:r>
               <w:rPr>
-                <w:rFonts w:ascii="Calibri" w:eastAsia="Times New Roman" w:hAnsi="Calibri" w:cs="Calibri"/>
+                <w:rFonts w:ascii="Calibri" w:hAnsi="Calibri" w:cs="Calibri"/>
                 <w:color w:val="000000"/>
               </w:rPr>
               <w:t>174</w:t>
@@ -3702,16 +3876,15 @@
         </w:tc>
         <w:tc>
           <w:tcPr>
-            <w:tcW w:w="2725" w:type="dxa"/>
+            <w:tcW w:w="3549" w:type="dxa"/>
             <w:shd w:val="clear" w:color="auto" w:fill="auto"/>
             <w:noWrap/>
             <w:vAlign w:val="bottom"/>
-            <w:hideMark/>
           </w:tcPr>
           <w:p>
             <w:pPr>
-              <w:spacing w:after="0" w:line="360" w:lineRule="auto"/>
-              <w:jc w:val="right"/>
+              <w:spacing w:after="0" w:line="240" w:lineRule="auto"/>
+              <w:jc w:val="center"/>
               <w:rPr>
                 <w:rFonts w:ascii="Calibri" w:eastAsia="Times New Roman" w:hAnsi="Calibri" w:cs="Calibri"/>
                 <w:color w:val="000000"/>
@@ -3719,7 +3892,7 @@
             </w:pPr>
             <w:r>
               <w:rPr>
-                <w:rFonts w:ascii="Calibri" w:eastAsia="Times New Roman" w:hAnsi="Calibri" w:cs="Calibri"/>
+                <w:rFonts w:ascii="Calibri" w:hAnsi="Calibri" w:cs="Calibri"/>
                 <w:color w:val="000000"/>
               </w:rPr>
               <w:t>4</w:t>
@@ -3729,20 +3902,19 @@
       </w:tr>
       <w:tr>
         <w:trPr>
-          <w:trHeight w:val="300"/>
+          <w:trHeight w:val="210"/>
         </w:trPr>
         <w:tc>
           <w:tcPr>
-            <w:tcW w:w="1174" w:type="dxa"/>
+            <w:tcW w:w="1767" w:type="dxa"/>
             <w:shd w:val="clear" w:color="auto" w:fill="auto"/>
             <w:noWrap/>
             <w:vAlign w:val="bottom"/>
-            <w:hideMark/>
           </w:tcPr>
           <w:p>
             <w:pPr>
-              <w:spacing w:after="0" w:line="360" w:lineRule="auto"/>
-              <w:jc w:val="right"/>
+              <w:spacing w:after="0" w:line="240" w:lineRule="auto"/>
+              <w:jc w:val="center"/>
               <w:rPr>
                 <w:rFonts w:ascii="Calibri" w:eastAsia="Times New Roman" w:hAnsi="Calibri" w:cs="Calibri"/>
                 <w:color w:val="000000"/>
@@ -3750,7 +3922,7 @@
             </w:pPr>
             <w:r>
               <w:rPr>
-                <w:rFonts w:ascii="Calibri" w:eastAsia="Times New Roman" w:hAnsi="Calibri" w:cs="Calibri"/>
+                <w:rFonts w:ascii="Calibri" w:hAnsi="Calibri" w:cs="Calibri"/>
                 <w:color w:val="000000"/>
               </w:rPr>
               <w:t>246</w:t>
@@ -3759,16 +3931,15 @@
         </w:tc>
         <w:tc>
           <w:tcPr>
-            <w:tcW w:w="2725" w:type="dxa"/>
+            <w:tcW w:w="3549" w:type="dxa"/>
             <w:shd w:val="clear" w:color="auto" w:fill="auto"/>
             <w:noWrap/>
             <w:vAlign w:val="bottom"/>
-            <w:hideMark/>
           </w:tcPr>
           <w:p>
             <w:pPr>
-              <w:spacing w:after="0" w:line="360" w:lineRule="auto"/>
-              <w:jc w:val="right"/>
+              <w:spacing w:after="0" w:line="240" w:lineRule="auto"/>
+              <w:jc w:val="center"/>
               <w:rPr>
                 <w:rFonts w:ascii="Calibri" w:eastAsia="Times New Roman" w:hAnsi="Calibri" w:cs="Calibri"/>
                 <w:color w:val="000000"/>
@@ -3776,7 +3947,7 @@
             </w:pPr>
             <w:r>
               <w:rPr>
-                <w:rFonts w:ascii="Calibri" w:eastAsia="Times New Roman" w:hAnsi="Calibri" w:cs="Calibri"/>
+                <w:rFonts w:ascii="Calibri" w:hAnsi="Calibri" w:cs="Calibri"/>
                 <w:color w:val="000000"/>
               </w:rPr>
               <w:t>4</w:t>
@@ -3786,20 +3957,19 @@
       </w:tr>
       <w:tr>
         <w:trPr>
-          <w:trHeight w:val="300"/>
+          <w:trHeight w:val="210"/>
         </w:trPr>
         <w:tc>
           <w:tcPr>
-            <w:tcW w:w="1174" w:type="dxa"/>
+            <w:tcW w:w="1767" w:type="dxa"/>
             <w:shd w:val="clear" w:color="auto" w:fill="auto"/>
             <w:noWrap/>
             <w:vAlign w:val="bottom"/>
-            <w:hideMark/>
           </w:tcPr>
           <w:p>
             <w:pPr>
-              <w:spacing w:after="0" w:line="360" w:lineRule="auto"/>
-              <w:jc w:val="right"/>
+              <w:spacing w:after="0" w:line="240" w:lineRule="auto"/>
+              <w:jc w:val="center"/>
               <w:rPr>
                 <w:rFonts w:ascii="Calibri" w:eastAsia="Times New Roman" w:hAnsi="Calibri" w:cs="Calibri"/>
                 <w:color w:val="000000"/>
@@ -3807,7 +3977,7 @@
             </w:pPr>
             <w:r>
               <w:rPr>
-                <w:rFonts w:ascii="Calibri" w:eastAsia="Times New Roman" w:hAnsi="Calibri" w:cs="Calibri"/>
+                <w:rFonts w:ascii="Calibri" w:hAnsi="Calibri" w:cs="Calibri"/>
                 <w:color w:val="000000"/>
               </w:rPr>
               <w:t>251</w:t>
@@ -3816,16 +3986,15 @@
         </w:tc>
         <w:tc>
           <w:tcPr>
-            <w:tcW w:w="2725" w:type="dxa"/>
+            <w:tcW w:w="3549" w:type="dxa"/>
             <w:shd w:val="clear" w:color="auto" w:fill="auto"/>
             <w:noWrap/>
             <w:vAlign w:val="bottom"/>
-            <w:hideMark/>
           </w:tcPr>
           <w:p>
             <w:pPr>
-              <w:spacing w:after="0" w:line="360" w:lineRule="auto"/>
-              <w:jc w:val="right"/>
+              <w:spacing w:after="0" w:line="240" w:lineRule="auto"/>
+              <w:jc w:val="center"/>
               <w:rPr>
                 <w:rFonts w:ascii="Calibri" w:eastAsia="Times New Roman" w:hAnsi="Calibri" w:cs="Calibri"/>
                 <w:color w:val="000000"/>
@@ -3833,7 +4002,7 @@
             </w:pPr>
             <w:r>
               <w:rPr>
-                <w:rFonts w:ascii="Calibri" w:eastAsia="Times New Roman" w:hAnsi="Calibri" w:cs="Calibri"/>
+                <w:rFonts w:ascii="Calibri" w:hAnsi="Calibri" w:cs="Calibri"/>
                 <w:color w:val="000000"/>
               </w:rPr>
               <w:t>4</w:t>
@@ -3843,20 +4012,19 @@
       </w:tr>
       <w:tr>
         <w:trPr>
-          <w:trHeight w:val="300"/>
+          <w:trHeight w:val="210"/>
         </w:trPr>
         <w:tc>
           <w:tcPr>
-            <w:tcW w:w="1174" w:type="dxa"/>
+            <w:tcW w:w="1767" w:type="dxa"/>
             <w:shd w:val="clear" w:color="auto" w:fill="auto"/>
             <w:noWrap/>
             <w:vAlign w:val="bottom"/>
-            <w:hideMark/>
           </w:tcPr>
           <w:p>
             <w:pPr>
-              <w:spacing w:after="0" w:line="360" w:lineRule="auto"/>
-              <w:jc w:val="right"/>
+              <w:spacing w:after="0" w:line="240" w:lineRule="auto"/>
+              <w:jc w:val="center"/>
               <w:rPr>
                 <w:rFonts w:ascii="Calibri" w:eastAsia="Times New Roman" w:hAnsi="Calibri" w:cs="Calibri"/>
                 <w:color w:val="000000"/>
@@ -3864,7 +4032,7 @@
             </w:pPr>
             <w:r>
               <w:rPr>
-                <w:rFonts w:ascii="Calibri" w:eastAsia="Times New Roman" w:hAnsi="Calibri" w:cs="Calibri"/>
+                <w:rFonts w:ascii="Calibri" w:hAnsi="Calibri" w:cs="Calibri"/>
                 <w:color w:val="000000"/>
               </w:rPr>
               <w:t>259</w:t>
@@ -3873,16 +4041,15 @@
         </w:tc>
         <w:tc>
           <w:tcPr>
-            <w:tcW w:w="2725" w:type="dxa"/>
+            <w:tcW w:w="3549" w:type="dxa"/>
             <w:shd w:val="clear" w:color="auto" w:fill="auto"/>
             <w:noWrap/>
             <w:vAlign w:val="bottom"/>
-            <w:hideMark/>
           </w:tcPr>
           <w:p>
             <w:pPr>
-              <w:spacing w:after="0" w:line="360" w:lineRule="auto"/>
-              <w:jc w:val="right"/>
+              <w:spacing w:after="0" w:line="240" w:lineRule="auto"/>
+              <w:jc w:val="center"/>
               <w:rPr>
                 <w:rFonts w:ascii="Calibri" w:eastAsia="Times New Roman" w:hAnsi="Calibri" w:cs="Calibri"/>
                 <w:color w:val="000000"/>
@@ -3890,7 +4057,7 @@
             </w:pPr>
             <w:r>
               <w:rPr>
-                <w:rFonts w:ascii="Calibri" w:eastAsia="Times New Roman" w:hAnsi="Calibri" w:cs="Calibri"/>
+                <w:rFonts w:ascii="Calibri" w:hAnsi="Calibri" w:cs="Calibri"/>
                 <w:color w:val="000000"/>
               </w:rPr>
               <w:t>4</w:t>
@@ -3900,20 +4067,19 @@
       </w:tr>
       <w:tr>
         <w:trPr>
-          <w:trHeight w:val="300"/>
+          <w:trHeight w:val="210"/>
         </w:trPr>
         <w:tc>
           <w:tcPr>
-            <w:tcW w:w="1174" w:type="dxa"/>
+            <w:tcW w:w="1767" w:type="dxa"/>
             <w:shd w:val="clear" w:color="auto" w:fill="auto"/>
             <w:noWrap/>
             <w:vAlign w:val="bottom"/>
-            <w:hideMark/>
           </w:tcPr>
           <w:p>
             <w:pPr>
-              <w:spacing w:after="0" w:line="360" w:lineRule="auto"/>
-              <w:jc w:val="right"/>
+              <w:spacing w:after="0" w:line="240" w:lineRule="auto"/>
+              <w:jc w:val="center"/>
               <w:rPr>
                 <w:rFonts w:ascii="Calibri" w:eastAsia="Times New Roman" w:hAnsi="Calibri" w:cs="Calibri"/>
                 <w:color w:val="000000"/>
@@ -3921,7 +4087,7 @@
             </w:pPr>
             <w:r>
               <w:rPr>
-                <w:rFonts w:ascii="Calibri" w:eastAsia="Times New Roman" w:hAnsi="Calibri" w:cs="Calibri"/>
+                <w:rFonts w:ascii="Calibri" w:hAnsi="Calibri" w:cs="Calibri"/>
                 <w:color w:val="000000"/>
               </w:rPr>
               <w:t>307</w:t>
@@ -3930,16 +4096,15 @@
         </w:tc>
         <w:tc>
           <w:tcPr>
-            <w:tcW w:w="2725" w:type="dxa"/>
+            <w:tcW w:w="3549" w:type="dxa"/>
             <w:shd w:val="clear" w:color="auto" w:fill="auto"/>
             <w:noWrap/>
             <w:vAlign w:val="bottom"/>
-            <w:hideMark/>
           </w:tcPr>
           <w:p>
             <w:pPr>
-              <w:spacing w:after="0" w:line="360" w:lineRule="auto"/>
-              <w:jc w:val="right"/>
+              <w:spacing w:after="0" w:line="240" w:lineRule="auto"/>
+              <w:jc w:val="center"/>
               <w:rPr>
                 <w:rFonts w:ascii="Calibri" w:eastAsia="Times New Roman" w:hAnsi="Calibri" w:cs="Calibri"/>
                 <w:color w:val="000000"/>
@@ -3947,7 +4112,7 @@
             </w:pPr>
             <w:r>
               <w:rPr>
-                <w:rFonts w:ascii="Calibri" w:eastAsia="Times New Roman" w:hAnsi="Calibri" w:cs="Calibri"/>
+                <w:rFonts w:ascii="Calibri" w:hAnsi="Calibri" w:cs="Calibri"/>
                 <w:color w:val="000000"/>
               </w:rPr>
               <w:t>4</w:t>
@@ -3957,20 +4122,19 @@
       </w:tr>
       <w:tr>
         <w:trPr>
-          <w:trHeight w:val="300"/>
+          <w:trHeight w:val="210"/>
         </w:trPr>
         <w:tc>
           <w:tcPr>
-            <w:tcW w:w="1174" w:type="dxa"/>
+            <w:tcW w:w="1767" w:type="dxa"/>
             <w:shd w:val="clear" w:color="auto" w:fill="auto"/>
             <w:noWrap/>
             <w:vAlign w:val="bottom"/>
-            <w:hideMark/>
           </w:tcPr>
           <w:p>
             <w:pPr>
-              <w:spacing w:after="0" w:line="360" w:lineRule="auto"/>
-              <w:jc w:val="right"/>
+              <w:spacing w:after="0" w:line="240" w:lineRule="auto"/>
+              <w:jc w:val="center"/>
               <w:rPr>
                 <w:rFonts w:ascii="Calibri" w:eastAsia="Times New Roman" w:hAnsi="Calibri" w:cs="Calibri"/>
                 <w:color w:val="000000"/>
@@ -3978,7 +4142,7 @@
             </w:pPr>
             <w:r>
               <w:rPr>
-                <w:rFonts w:ascii="Calibri" w:eastAsia="Times New Roman" w:hAnsi="Calibri" w:cs="Calibri"/>
+                <w:rFonts w:ascii="Calibri" w:hAnsi="Calibri" w:cs="Calibri"/>
                 <w:color w:val="000000"/>
               </w:rPr>
               <w:t>318</w:t>
@@ -3987,16 +4151,15 @@
         </w:tc>
         <w:tc>
           <w:tcPr>
-            <w:tcW w:w="2725" w:type="dxa"/>
+            <w:tcW w:w="3549" w:type="dxa"/>
             <w:shd w:val="clear" w:color="auto" w:fill="auto"/>
             <w:noWrap/>
             <w:vAlign w:val="bottom"/>
-            <w:hideMark/>
           </w:tcPr>
           <w:p>
             <w:pPr>
-              <w:spacing w:after="0" w:line="360" w:lineRule="auto"/>
-              <w:jc w:val="right"/>
+              <w:spacing w:after="0" w:line="240" w:lineRule="auto"/>
+              <w:jc w:val="center"/>
               <w:rPr>
                 <w:rFonts w:ascii="Calibri" w:eastAsia="Times New Roman" w:hAnsi="Calibri" w:cs="Calibri"/>
                 <w:color w:val="000000"/>
@@ -4004,7 +4167,7 @@
             </w:pPr>
             <w:r>
               <w:rPr>
-                <w:rFonts w:ascii="Calibri" w:eastAsia="Times New Roman" w:hAnsi="Calibri" w:cs="Calibri"/>
+                <w:rFonts w:ascii="Calibri" w:hAnsi="Calibri" w:cs="Calibri"/>
                 <w:color w:val="000000"/>
               </w:rPr>
               <w:t>4</w:t>
@@ -4014,20 +4177,19 @@
       </w:tr>
       <w:tr>
         <w:trPr>
-          <w:trHeight w:val="300"/>
+          <w:trHeight w:val="210"/>
         </w:trPr>
         <w:tc>
           <w:tcPr>
-            <w:tcW w:w="1174" w:type="dxa"/>
+            <w:tcW w:w="1767" w:type="dxa"/>
             <w:shd w:val="clear" w:color="auto" w:fill="auto"/>
             <w:noWrap/>
             <w:vAlign w:val="bottom"/>
-            <w:hideMark/>
           </w:tcPr>
           <w:p>
             <w:pPr>
-              <w:spacing w:after="0" w:line="360" w:lineRule="auto"/>
-              <w:jc w:val="right"/>
+              <w:spacing w:after="0" w:line="240" w:lineRule="auto"/>
+              <w:jc w:val="center"/>
               <w:rPr>
                 <w:rFonts w:ascii="Calibri" w:eastAsia="Times New Roman" w:hAnsi="Calibri" w:cs="Calibri"/>
                 <w:color w:val="000000"/>
@@ -4035,7 +4197,7 @@
             </w:pPr>
             <w:r>
               <w:rPr>
-                <w:rFonts w:ascii="Calibri" w:eastAsia="Times New Roman" w:hAnsi="Calibri" w:cs="Calibri"/>
+                <w:rFonts w:ascii="Calibri" w:hAnsi="Calibri" w:cs="Calibri"/>
                 <w:color w:val="000000"/>
               </w:rPr>
               <w:t>326</w:t>
@@ -4044,16 +4206,15 @@
         </w:tc>
         <w:tc>
           <w:tcPr>
-            <w:tcW w:w="2725" w:type="dxa"/>
+            <w:tcW w:w="3549" w:type="dxa"/>
             <w:shd w:val="clear" w:color="auto" w:fill="auto"/>
             <w:noWrap/>
             <w:vAlign w:val="bottom"/>
-            <w:hideMark/>
           </w:tcPr>
           <w:p>
             <w:pPr>
-              <w:spacing w:after="0" w:line="360" w:lineRule="auto"/>
-              <w:jc w:val="right"/>
+              <w:spacing w:after="0" w:line="240" w:lineRule="auto"/>
+              <w:jc w:val="center"/>
               <w:rPr>
                 <w:rFonts w:ascii="Calibri" w:eastAsia="Times New Roman" w:hAnsi="Calibri" w:cs="Calibri"/>
                 <w:color w:val="000000"/>
@@ -4061,7 +4222,7 @@
             </w:pPr>
             <w:r>
               <w:rPr>
-                <w:rFonts w:ascii="Calibri" w:eastAsia="Times New Roman" w:hAnsi="Calibri" w:cs="Calibri"/>
+                <w:rFonts w:ascii="Calibri" w:hAnsi="Calibri" w:cs="Calibri"/>
                 <w:color w:val="000000"/>
               </w:rPr>
               <w:t>4</w:t>
@@ -4071,20 +4232,19 @@
       </w:tr>
       <w:tr>
         <w:trPr>
-          <w:trHeight w:val="300"/>
+          <w:trHeight w:val="210"/>
         </w:trPr>
         <w:tc>
           <w:tcPr>
-            <w:tcW w:w="1174" w:type="dxa"/>
+            <w:tcW w:w="1767" w:type="dxa"/>
             <w:shd w:val="clear" w:color="auto" w:fill="auto"/>
             <w:noWrap/>
             <w:vAlign w:val="bottom"/>
-            <w:hideMark/>
           </w:tcPr>
           <w:p>
             <w:pPr>
-              <w:spacing w:after="0" w:line="360" w:lineRule="auto"/>
-              <w:jc w:val="right"/>
+              <w:spacing w:after="0" w:line="240" w:lineRule="auto"/>
+              <w:jc w:val="center"/>
               <w:rPr>
                 <w:rFonts w:ascii="Calibri" w:eastAsia="Times New Roman" w:hAnsi="Calibri" w:cs="Calibri"/>
                 <w:color w:val="000000"/>
@@ -4092,7 +4252,7 @@
             </w:pPr>
             <w:r>
               <w:rPr>
-                <w:rFonts w:ascii="Calibri" w:eastAsia="Times New Roman" w:hAnsi="Calibri" w:cs="Calibri"/>
+                <w:rFonts w:ascii="Calibri" w:hAnsi="Calibri" w:cs="Calibri"/>
                 <w:color w:val="000000"/>
               </w:rPr>
               <w:t>369</w:t>
@@ -4101,16 +4261,15 @@
         </w:tc>
         <w:tc>
           <w:tcPr>
-            <w:tcW w:w="2725" w:type="dxa"/>
+            <w:tcW w:w="3549" w:type="dxa"/>
             <w:shd w:val="clear" w:color="auto" w:fill="auto"/>
             <w:noWrap/>
             <w:vAlign w:val="bottom"/>
-            <w:hideMark/>
           </w:tcPr>
           <w:p>
             <w:pPr>
-              <w:spacing w:after="0" w:line="360" w:lineRule="auto"/>
-              <w:jc w:val="right"/>
+              <w:spacing w:after="0" w:line="240" w:lineRule="auto"/>
+              <w:jc w:val="center"/>
               <w:rPr>
                 <w:rFonts w:ascii="Calibri" w:eastAsia="Times New Roman" w:hAnsi="Calibri" w:cs="Calibri"/>
                 <w:color w:val="000000"/>
@@ -4118,7 +4277,7 @@
             </w:pPr>
             <w:r>
               <w:rPr>
-                <w:rFonts w:ascii="Calibri" w:eastAsia="Times New Roman" w:hAnsi="Calibri" w:cs="Calibri"/>
+                <w:rFonts w:ascii="Calibri" w:hAnsi="Calibri" w:cs="Calibri"/>
                 <w:color w:val="000000"/>
               </w:rPr>
               <w:t>4</w:t>
@@ -4131,10 +4290,56 @@
       <w:pPr>
         <w:spacing w:after="0" w:line="360" w:lineRule="auto"/>
         <w:ind w:firstLine="720"/>
-      </w:pPr>
+        <w:jc w:val="both"/>
+      </w:pPr>
+      <w:r>
+        <w:t xml:space="preserve">Below table displays individuals taking the </w:t>
+      </w:r>
+      <w:r>
+        <w:t>least</w:t>
+      </w:r>
+      <w:r>
+        <w:t xml:space="preserve"> number of medication types. Using our methods as described from the methods section, there weren’t 10 individuals cut off, but rather </w:t>
+      </w:r>
+      <w:r>
+        <w:t>one patient with 2 medication types, one patient with 3 medication types, and nine patients with 4 medication types,</w:t>
+      </w:r>
+      <w:r>
+        <w:t xml:space="preserve"> bringing the individuals</w:t>
+      </w:r>
+      <w:r>
+        <w:t xml:space="preserve"> taking the least </w:t>
+      </w:r>
+      <w:r>
+        <w:t xml:space="preserve">number </w:t>
+      </w:r>
+      <w:r>
+        <w:t xml:space="preserve">of medication types </w:t>
+      </w:r>
+      <w:r>
+        <w:t xml:space="preserve">to </w:t>
+      </w:r>
+      <w:r>
+        <w:t xml:space="preserve">eleven </w:t>
+      </w:r>
+      <w:r>
+        <w:t>patients</w:t>
+      </w:r>
+      <w:r>
+        <w:t xml:space="preserve"> in the table shown</w:t>
+      </w:r>
+      <w:r>
+        <w:t>.</w:t>
+      </w:r>
     </w:p>
     <w:p>
       <w:pPr>
+        <w:spacing w:after="0" w:line="360" w:lineRule="auto"/>
+        <w:ind w:firstLine="720"/>
+      </w:pPr>
+    </w:p>
+    <w:p>
+      <w:pPr>
         <w:pStyle w:val="Heading1"/>
         <w:spacing w:before="0" w:line="360" w:lineRule="auto"/>
       </w:pPr>
@@ -4147,22 +4352,41 @@
       <w:r>
         <w:t xml:space="preserve"> Question 5 Result:</w:t>
       </w:r>
-    </w:p>
-    <w:p>
-      <w:pPr>
-        <w:spacing w:after="0" w:line="360" w:lineRule="auto"/>
-        <w:ind w:firstLine="720"/>
-      </w:pPr>
-      <w:r>
-        <w:t xml:space="preserve">10 individuals taking the least number of </w:t>
-      </w:r>
-      <w:r>
-        <w:t>medications.</w:t>
+      <w:r>
+        <w:t xml:space="preserve"> </w:t>
+      </w:r>
+      <w:r>
+        <w:t xml:space="preserve">10 </w:t>
+      </w:r>
+      <w:r>
+        <w:t>I</w:t>
+      </w:r>
+      <w:r>
+        <w:t xml:space="preserve">ndividuals taking the </w:t>
+      </w:r>
+      <w:r>
+        <w:t>L</w:t>
+      </w:r>
+      <w:r>
+        <w:t xml:space="preserve">east </w:t>
+      </w:r>
+      <w:r>
+        <w:t>N</w:t>
+      </w:r>
+      <w:r>
+        <w:t xml:space="preserve">umber of </w:t>
+      </w:r>
+      <w:r>
+        <w:t>M</w:t>
+      </w:r>
+      <w:r>
+        <w:t>edications</w:t>
       </w:r>
     </w:p>
     <w:tbl>
       <w:tblPr>
-        <w:tblW w:w="3260" w:type="dxa"/>
+        <w:tblpPr w:leftFromText="180" w:rightFromText="180" w:vertAnchor="text" w:horzAnchor="margin" w:tblpXSpec="right" w:tblpY="173"/>
+        <w:tblW w:w="5316" w:type="dxa"/>
         <w:tblBorders>
           <w:top w:val="single" w:sz="4" w:space="0" w:color="auto"/>
           <w:left w:val="single" w:sz="4" w:space="0" w:color="auto"/>
@@ -4174,16 +4398,16 @@
         <w:tblLook w:val="04A0" w:firstRow="1" w:lastRow="0" w:firstColumn="1" w:lastColumn="0" w:noHBand="0" w:noVBand="1"/>
       </w:tblPr>
       <w:tblGrid>
-        <w:gridCol w:w="1360"/>
-        <w:gridCol w:w="1900"/>
+        <w:gridCol w:w="1767"/>
+        <w:gridCol w:w="3549"/>
       </w:tblGrid>
       <w:tr>
         <w:trPr>
-          <w:trHeight w:val="300"/>
+          <w:trHeight w:val="210"/>
         </w:trPr>
         <w:tc>
           <w:tcPr>
-            <w:tcW w:w="1360" w:type="dxa"/>
+            <w:tcW w:w="1767" w:type="dxa"/>
             <w:shd w:val="clear" w:color="auto" w:fill="auto"/>
             <w:noWrap/>
             <w:vAlign w:val="bottom"/>
@@ -4191,7 +4415,8 @@
           </w:tcPr>
           <w:p>
             <w:pPr>
-              <w:spacing w:after="0" w:line="360" w:lineRule="auto"/>
+              <w:spacing w:after="0" w:line="240" w:lineRule="auto"/>
+              <w:jc w:val="center"/>
               <w:rPr>
                 <w:rFonts w:ascii="Calibri" w:eastAsia="Times New Roman" w:hAnsi="Calibri" w:cs="Calibri"/>
                 <w:color w:val="000000"/>
@@ -4202,27 +4427,13 @@
                 <w:rFonts w:ascii="Calibri" w:eastAsia="Times New Roman" w:hAnsi="Calibri" w:cs="Calibri"/>
                 <w:color w:val="000000"/>
               </w:rPr>
-              <w:t>Patient</w:t>
-            </w:r>
-            <w:r>
-              <w:rPr>
-                <w:rFonts w:ascii="Calibri" w:eastAsia="Times New Roman" w:hAnsi="Calibri" w:cs="Calibri"/>
-                <w:color w:val="000000"/>
-              </w:rPr>
-              <w:t xml:space="preserve"> </w:t>
-            </w:r>
-            <w:r>
-              <w:rPr>
-                <w:rFonts w:ascii="Calibri" w:eastAsia="Times New Roman" w:hAnsi="Calibri" w:cs="Calibri"/>
-                <w:color w:val="000000"/>
-              </w:rPr>
-              <w:t>id</w:t>
+              <w:t>patient_id</w:t>
             </w:r>
           </w:p>
         </w:tc>
         <w:tc>
           <w:tcPr>
-            <w:tcW w:w="1900" w:type="dxa"/>
+            <w:tcW w:w="3549" w:type="dxa"/>
             <w:shd w:val="clear" w:color="auto" w:fill="auto"/>
             <w:noWrap/>
             <w:vAlign w:val="bottom"/>
@@ -4230,7 +4441,8 @@
           </w:tcPr>
           <w:p>
             <w:pPr>
-              <w:spacing w:after="0" w:line="360" w:lineRule="auto"/>
+              <w:spacing w:after="0" w:line="240" w:lineRule="auto"/>
+              <w:jc w:val="center"/>
               <w:rPr>
                 <w:rFonts w:ascii="Calibri" w:eastAsia="Times New Roman" w:hAnsi="Calibri" w:cs="Calibri"/>
                 <w:color w:val="000000"/>
@@ -4248,20 +4460,19 @@
       </w:tr>
       <w:tr>
         <w:trPr>
-          <w:trHeight w:val="300"/>
+          <w:trHeight w:val="210"/>
         </w:trPr>
         <w:tc>
           <w:tcPr>
-            <w:tcW w:w="1360" w:type="dxa"/>
+            <w:tcW w:w="1767" w:type="dxa"/>
             <w:shd w:val="clear" w:color="auto" w:fill="auto"/>
             <w:noWrap/>
             <w:vAlign w:val="bottom"/>
-            <w:hideMark/>
           </w:tcPr>
           <w:p>
             <w:pPr>
-              <w:spacing w:after="0" w:line="360" w:lineRule="auto"/>
-              <w:jc w:val="right"/>
+              <w:spacing w:after="0" w:line="240" w:lineRule="auto"/>
+              <w:jc w:val="center"/>
               <w:rPr>
                 <w:rFonts w:ascii="Calibri" w:eastAsia="Times New Roman" w:hAnsi="Calibri" w:cs="Calibri"/>
                 <w:color w:val="000000"/>
@@ -4278,16 +4489,180 @@
         </w:tc>
         <w:tc>
           <w:tcPr>
-            <w:tcW w:w="1900" w:type="dxa"/>
+            <w:tcW w:w="3549" w:type="dxa"/>
             <w:shd w:val="clear" w:color="auto" w:fill="auto"/>
             <w:noWrap/>
             <w:vAlign w:val="bottom"/>
-            <w:hideMark/>
           </w:tcPr>
           <w:p>
             <w:pPr>
-              <w:spacing w:after="0" w:line="360" w:lineRule="auto"/>
-              <w:jc w:val="right"/>
+              <w:spacing w:after="0" w:line="240" w:lineRule="auto"/>
+              <w:jc w:val="center"/>
+              <w:rPr>
+                <w:rFonts w:ascii="Calibri" w:eastAsia="Times New Roman" w:hAnsi="Calibri" w:cs="Calibri"/>
+                <w:color w:val="000000"/>
+              </w:rPr>
+            </w:pPr>
+            <w:r>
+              <w:rPr>
+                <w:rFonts w:ascii="Calibri" w:eastAsia="Times New Roman" w:hAnsi="Calibri" w:cs="Calibri"/>
+                <w:color w:val="000000"/>
+              </w:rPr>
+              <w:t>3</w:t>
+            </w:r>
+          </w:p>
+        </w:tc>
+      </w:tr>
+      <w:tr>
+        <w:trPr>
+          <w:trHeight w:val="210"/>
+        </w:trPr>
+        <w:tc>
+          <w:tcPr>
+            <w:tcW w:w="1767" w:type="dxa"/>
+            <w:shd w:val="clear" w:color="auto" w:fill="auto"/>
+            <w:noWrap/>
+            <w:vAlign w:val="bottom"/>
+          </w:tcPr>
+          <w:p>
+            <w:pPr>
+              <w:spacing w:after="0" w:line="240" w:lineRule="auto"/>
+              <w:jc w:val="center"/>
+              <w:rPr>
+                <w:rFonts w:ascii="Calibri" w:eastAsia="Times New Roman" w:hAnsi="Calibri" w:cs="Calibri"/>
+                <w:color w:val="000000"/>
+              </w:rPr>
+            </w:pPr>
+            <w:r>
+              <w:rPr>
+                <w:rFonts w:ascii="Calibri" w:eastAsia="Times New Roman" w:hAnsi="Calibri" w:cs="Calibri"/>
+                <w:color w:val="000000"/>
+              </w:rPr>
+              <w:t>176</w:t>
+            </w:r>
+          </w:p>
+        </w:tc>
+        <w:tc>
+          <w:tcPr>
+            <w:tcW w:w="3549" w:type="dxa"/>
+            <w:shd w:val="clear" w:color="auto" w:fill="auto"/>
+            <w:noWrap/>
+            <w:vAlign w:val="bottom"/>
+          </w:tcPr>
+          <w:p>
+            <w:pPr>
+              <w:spacing w:after="0" w:line="240" w:lineRule="auto"/>
+              <w:jc w:val="center"/>
+              <w:rPr>
+                <w:rFonts w:ascii="Calibri" w:eastAsia="Times New Roman" w:hAnsi="Calibri" w:cs="Calibri"/>
+                <w:color w:val="000000"/>
+              </w:rPr>
+            </w:pPr>
+            <w:r>
+              <w:rPr>
+                <w:rFonts w:ascii="Calibri" w:eastAsia="Times New Roman" w:hAnsi="Calibri" w:cs="Calibri"/>
+                <w:color w:val="000000"/>
+              </w:rPr>
+              <w:t>3</w:t>
+            </w:r>
+          </w:p>
+        </w:tc>
+      </w:tr>
+      <w:tr>
+        <w:trPr>
+          <w:trHeight w:val="210"/>
+        </w:trPr>
+        <w:tc>
+          <w:tcPr>
+            <w:tcW w:w="1767" w:type="dxa"/>
+            <w:shd w:val="clear" w:color="auto" w:fill="auto"/>
+            <w:noWrap/>
+            <w:vAlign w:val="bottom"/>
+          </w:tcPr>
+          <w:p>
+            <w:pPr>
+              <w:spacing w:after="0" w:line="240" w:lineRule="auto"/>
+              <w:jc w:val="center"/>
+              <w:rPr>
+                <w:rFonts w:ascii="Calibri" w:eastAsia="Times New Roman" w:hAnsi="Calibri" w:cs="Calibri"/>
+                <w:color w:val="000000"/>
+              </w:rPr>
+            </w:pPr>
+            <w:r>
+              <w:rPr>
+                <w:rFonts w:ascii="Calibri" w:eastAsia="Times New Roman" w:hAnsi="Calibri" w:cs="Calibri"/>
+                <w:color w:val="000000"/>
+              </w:rPr>
+              <w:t>251</w:t>
+            </w:r>
+          </w:p>
+        </w:tc>
+        <w:tc>
+          <w:tcPr>
+            <w:tcW w:w="3549" w:type="dxa"/>
+            <w:shd w:val="clear" w:color="auto" w:fill="auto"/>
+            <w:noWrap/>
+            <w:vAlign w:val="bottom"/>
+          </w:tcPr>
+          <w:p>
+            <w:pPr>
+              <w:spacing w:after="0" w:line="240" w:lineRule="auto"/>
+              <w:jc w:val="center"/>
+              <w:rPr>
+                <w:rFonts w:ascii="Calibri" w:eastAsia="Times New Roman" w:hAnsi="Calibri" w:cs="Calibri"/>
+                <w:color w:val="000000"/>
+              </w:rPr>
+            </w:pPr>
+            <w:r>
+              <w:rPr>
+                <w:rFonts w:ascii="Calibri" w:eastAsia="Times New Roman" w:hAnsi="Calibri" w:cs="Calibri"/>
+                <w:color w:val="000000"/>
+              </w:rPr>
+              <w:t>3</w:t>
+            </w:r>
+          </w:p>
+        </w:tc>
+      </w:tr>
+      <w:tr>
+        <w:trPr>
+          <w:trHeight w:val="210"/>
+        </w:trPr>
+        <w:tc>
+          <w:tcPr>
+            <w:tcW w:w="1767" w:type="dxa"/>
+            <w:shd w:val="clear" w:color="auto" w:fill="auto"/>
+            <w:noWrap/>
+            <w:vAlign w:val="bottom"/>
+          </w:tcPr>
+          <w:p>
+            <w:pPr>
+              <w:spacing w:after="0" w:line="240" w:lineRule="auto"/>
+              <w:jc w:val="center"/>
+              <w:rPr>
+                <w:rFonts w:ascii="Calibri" w:eastAsia="Times New Roman" w:hAnsi="Calibri" w:cs="Calibri"/>
+                <w:color w:val="000000"/>
+              </w:rPr>
+            </w:pPr>
+            <w:r>
+              <w:rPr>
+                <w:rFonts w:ascii="Calibri" w:eastAsia="Times New Roman" w:hAnsi="Calibri" w:cs="Calibri"/>
+                <w:color w:val="000000"/>
+              </w:rPr>
+              <w:t>246</w:t>
+            </w:r>
+          </w:p>
+        </w:tc>
+        <w:tc>
+          <w:tcPr>
+            <w:tcW w:w="3549" w:type="dxa"/>
+            <w:shd w:val="clear" w:color="auto" w:fill="auto"/>
+            <w:noWrap/>
+            <w:vAlign w:val="bottom"/>
+          </w:tcPr>
+          <w:p>
+            <w:pPr>
+              <w:spacing w:after="0" w:line="240" w:lineRule="auto"/>
+              <w:jc w:val="center"/>
               <w:rPr>
                 <w:rFonts w:ascii="Calibri" w:eastAsia="Times New Roman" w:hAnsi="Calibri" w:cs="Calibri"/>
                 <w:color w:val="000000"/>
@@ -4305,20 +4680,19 @@
       </w:tr>
       <w:tr>
         <w:trPr>
-          <w:trHeight w:val="300"/>
+          <w:trHeight w:val="210"/>
         </w:trPr>
         <w:tc>
           <w:tcPr>
-            <w:tcW w:w="1360" w:type="dxa"/>
+            <w:tcW w:w="1767" w:type="dxa"/>
             <w:shd w:val="clear" w:color="auto" w:fill="auto"/>
             <w:noWrap/>
             <w:vAlign w:val="bottom"/>
-            <w:hideMark/>
           </w:tcPr>
           <w:p>
             <w:pPr>
-              <w:spacing w:after="0" w:line="360" w:lineRule="auto"/>
-              <w:jc w:val="right"/>
+              <w:spacing w:after="0" w:line="240" w:lineRule="auto"/>
+              <w:jc w:val="center"/>
               <w:rPr>
                 <w:rFonts w:ascii="Calibri" w:eastAsia="Times New Roman" w:hAnsi="Calibri" w:cs="Calibri"/>
                 <w:color w:val="000000"/>
@@ -4329,22 +4703,21 @@
                 <w:rFonts w:ascii="Calibri" w:eastAsia="Times New Roman" w:hAnsi="Calibri" w:cs="Calibri"/>
                 <w:color w:val="000000"/>
               </w:rPr>
-              <w:t>176</w:t>
+              <w:t>259</w:t>
             </w:r>
           </w:p>
         </w:tc>
         <w:tc>
           <w:tcPr>
-            <w:tcW w:w="1900" w:type="dxa"/>
+            <w:tcW w:w="3549" w:type="dxa"/>
             <w:shd w:val="clear" w:color="auto" w:fill="auto"/>
             <w:noWrap/>
             <w:vAlign w:val="bottom"/>
-            <w:hideMark/>
           </w:tcPr>
           <w:p>
             <w:pPr>
-              <w:spacing w:after="0" w:line="360" w:lineRule="auto"/>
-              <w:jc w:val="right"/>
+              <w:spacing w:after="0" w:line="240" w:lineRule="auto"/>
+              <w:jc w:val="center"/>
               <w:rPr>
                 <w:rFonts w:ascii="Calibri" w:eastAsia="Times New Roman" w:hAnsi="Calibri" w:cs="Calibri"/>
                 <w:color w:val="000000"/>
@@ -4362,20 +4735,19 @@
       </w:tr>
       <w:tr>
         <w:trPr>
-          <w:trHeight w:val="300"/>
+          <w:trHeight w:val="210"/>
         </w:trPr>
         <w:tc>
           <w:tcPr>
-            <w:tcW w:w="1360" w:type="dxa"/>
+            <w:tcW w:w="1767" w:type="dxa"/>
             <w:shd w:val="clear" w:color="auto" w:fill="auto"/>
             <w:noWrap/>
             <w:vAlign w:val="bottom"/>
-            <w:hideMark/>
           </w:tcPr>
           <w:p>
             <w:pPr>
-              <w:spacing w:after="0" w:line="360" w:lineRule="auto"/>
-              <w:jc w:val="right"/>
+              <w:spacing w:after="0" w:line="240" w:lineRule="auto"/>
+              <w:jc w:val="center"/>
               <w:rPr>
                 <w:rFonts w:ascii="Calibri" w:eastAsia="Times New Roman" w:hAnsi="Calibri" w:cs="Calibri"/>
                 <w:color w:val="000000"/>
@@ -4386,22 +4758,21 @@
                 <w:rFonts w:ascii="Calibri" w:eastAsia="Times New Roman" w:hAnsi="Calibri" w:cs="Calibri"/>
                 <w:color w:val="000000"/>
               </w:rPr>
-              <w:t>251</w:t>
+              <w:t>264</w:t>
             </w:r>
           </w:p>
         </w:tc>
         <w:tc>
           <w:tcPr>
-            <w:tcW w:w="1900" w:type="dxa"/>
+            <w:tcW w:w="3549" w:type="dxa"/>
             <w:shd w:val="clear" w:color="auto" w:fill="auto"/>
             <w:noWrap/>
             <w:vAlign w:val="bottom"/>
-            <w:hideMark/>
           </w:tcPr>
           <w:p>
             <w:pPr>
-              <w:spacing w:after="0" w:line="360" w:lineRule="auto"/>
-              <w:jc w:val="right"/>
+              <w:spacing w:after="0" w:line="240" w:lineRule="auto"/>
+              <w:jc w:val="center"/>
               <w:rPr>
                 <w:rFonts w:ascii="Calibri" w:eastAsia="Times New Roman" w:hAnsi="Calibri" w:cs="Calibri"/>
                 <w:color w:val="000000"/>
@@ -4419,20 +4790,19 @@
       </w:tr>
       <w:tr>
         <w:trPr>
-          <w:trHeight w:val="300"/>
+          <w:trHeight w:val="210"/>
         </w:trPr>
         <w:tc>
           <w:tcPr>
-            <w:tcW w:w="1360" w:type="dxa"/>
+            <w:tcW w:w="1767" w:type="dxa"/>
             <w:shd w:val="clear" w:color="auto" w:fill="auto"/>
             <w:noWrap/>
             <w:vAlign w:val="bottom"/>
-            <w:hideMark/>
           </w:tcPr>
           <w:p>
             <w:pPr>
-              <w:spacing w:after="0" w:line="360" w:lineRule="auto"/>
-              <w:jc w:val="right"/>
+              <w:spacing w:after="0" w:line="240" w:lineRule="auto"/>
+              <w:jc w:val="center"/>
               <w:rPr>
                 <w:rFonts w:ascii="Calibri" w:eastAsia="Times New Roman" w:hAnsi="Calibri" w:cs="Calibri"/>
                 <w:color w:val="000000"/>
@@ -4443,22 +4813,76 @@
                 <w:rFonts w:ascii="Calibri" w:eastAsia="Times New Roman" w:hAnsi="Calibri" w:cs="Calibri"/>
                 <w:color w:val="000000"/>
               </w:rPr>
-              <w:t>246</w:t>
+              <w:t>307</w:t>
             </w:r>
           </w:p>
         </w:tc>
         <w:tc>
           <w:tcPr>
-            <w:tcW w:w="1900" w:type="dxa"/>
+            <w:tcW w:w="3549" w:type="dxa"/>
             <w:shd w:val="clear" w:color="auto" w:fill="auto"/>
             <w:noWrap/>
             <w:vAlign w:val="bottom"/>
-            <w:hideMark/>
           </w:tcPr>
           <w:p>
             <w:pPr>
-              <w:spacing w:after="0" w:line="360" w:lineRule="auto"/>
-              <w:jc w:val="right"/>
+              <w:spacing w:after="0" w:line="240" w:lineRule="auto"/>
+              <w:jc w:val="center"/>
+              <w:rPr>
+                <w:rFonts w:ascii="Calibri" w:eastAsia="Times New Roman" w:hAnsi="Calibri" w:cs="Calibri"/>
+                <w:color w:val="000000"/>
+              </w:rPr>
+            </w:pPr>
+            <w:r>
+              <w:rPr>
+                <w:rFonts w:ascii="Calibri" w:eastAsia="Times New Roman" w:hAnsi="Calibri" w:cs="Calibri"/>
+                <w:color w:val="000000"/>
+              </w:rPr>
+              <w:t>4</w:t>
+            </w:r>
+          </w:p>
+        </w:tc>
+      </w:tr>
+      <w:tr>
+        <w:trPr>
+          <w:trHeight w:val="210"/>
+        </w:trPr>
+        <w:tc>
+          <w:tcPr>
+            <w:tcW w:w="1767" w:type="dxa"/>
+            <w:shd w:val="clear" w:color="auto" w:fill="auto"/>
+            <w:noWrap/>
+            <w:vAlign w:val="bottom"/>
+          </w:tcPr>
+          <w:p>
+            <w:pPr>
+              <w:spacing w:after="0" w:line="240" w:lineRule="auto"/>
+              <w:jc w:val="center"/>
+              <w:rPr>
+                <w:rFonts w:ascii="Calibri" w:eastAsia="Times New Roman" w:hAnsi="Calibri" w:cs="Calibri"/>
+                <w:color w:val="000000"/>
+              </w:rPr>
+            </w:pPr>
+            <w:r>
+              <w:rPr>
+                <w:rFonts w:ascii="Calibri" w:eastAsia="Times New Roman" w:hAnsi="Calibri" w:cs="Calibri"/>
+                <w:color w:val="000000"/>
+              </w:rPr>
+              <w:t>119</w:t>
+            </w:r>
+          </w:p>
+        </w:tc>
+        <w:tc>
+          <w:tcPr>
+            <w:tcW w:w="3549" w:type="dxa"/>
+            <w:shd w:val="clear" w:color="auto" w:fill="auto"/>
+            <w:noWrap/>
+            <w:vAlign w:val="bottom"/>
+          </w:tcPr>
+          <w:p>
+            <w:pPr>
+              <w:spacing w:after="0" w:line="240" w:lineRule="auto"/>
+              <w:jc w:val="center"/>
               <w:rPr>
                 <w:rFonts w:ascii="Calibri" w:eastAsia="Times New Roman" w:hAnsi="Calibri" w:cs="Calibri"/>
                 <w:color w:val="000000"/>
@@ -4476,20 +4900,19 @@
       </w:tr>
       <w:tr>
         <w:trPr>
-          <w:trHeight w:val="300"/>
+          <w:trHeight w:val="210"/>
         </w:trPr>
         <w:tc>
           <w:tcPr>
-            <w:tcW w:w="1360" w:type="dxa"/>
+            <w:tcW w:w="1767" w:type="dxa"/>
             <w:shd w:val="clear" w:color="auto" w:fill="auto"/>
             <w:noWrap/>
             <w:vAlign w:val="bottom"/>
-            <w:hideMark/>
           </w:tcPr>
           <w:p>
             <w:pPr>
-              <w:spacing w:after="0" w:line="360" w:lineRule="auto"/>
-              <w:jc w:val="right"/>
+              <w:spacing w:after="0" w:line="240" w:lineRule="auto"/>
+              <w:jc w:val="center"/>
               <w:rPr>
                 <w:rFonts w:ascii="Calibri" w:eastAsia="Times New Roman" w:hAnsi="Calibri" w:cs="Calibri"/>
                 <w:color w:val="000000"/>
@@ -4500,22 +4923,21 @@
                 <w:rFonts w:ascii="Calibri" w:eastAsia="Times New Roman" w:hAnsi="Calibri" w:cs="Calibri"/>
                 <w:color w:val="000000"/>
               </w:rPr>
-              <w:t>259</w:t>
+              <w:t>275</w:t>
             </w:r>
           </w:p>
         </w:tc>
         <w:tc>
           <w:tcPr>
-            <w:tcW w:w="1900" w:type="dxa"/>
+            <w:tcW w:w="3549" w:type="dxa"/>
             <w:shd w:val="clear" w:color="auto" w:fill="auto"/>
             <w:noWrap/>
             <w:vAlign w:val="bottom"/>
-            <w:hideMark/>
           </w:tcPr>
           <w:p>
             <w:pPr>
-              <w:spacing w:after="0" w:line="360" w:lineRule="auto"/>
-              <w:jc w:val="right"/>
+              <w:spacing w:after="0" w:line="240" w:lineRule="auto"/>
+              <w:jc w:val="center"/>
               <w:rPr>
                 <w:rFonts w:ascii="Calibri" w:eastAsia="Times New Roman" w:hAnsi="Calibri" w:cs="Calibri"/>
                 <w:color w:val="000000"/>
@@ -4533,534 +4955,19 @@
       </w:tr>
       <w:tr>
         <w:trPr>
-          <w:trHeight w:val="300"/>
+          <w:trHeight w:val="210"/>
         </w:trPr>
         <w:tc>
           <w:tcPr>
-            <w:tcW w:w="1360" w:type="dxa"/>
+            <w:tcW w:w="1767" w:type="dxa"/>
             <w:shd w:val="clear" w:color="auto" w:fill="auto"/>
             <w:noWrap/>
             <w:vAlign w:val="bottom"/>
-            <w:hideMark/>
           </w:tcPr>
           <w:p>
             <w:pPr>
-              <w:spacing w:after="0" w:line="360" w:lineRule="auto"/>
-              <w:jc w:val="right"/>
-              <w:rPr>
-                <w:rFonts w:ascii="Calibri" w:eastAsia="Times New Roman" w:hAnsi="Calibri" w:cs="Calibri"/>
-                <w:color w:val="000000"/>
-              </w:rPr>
-            </w:pPr>
-            <w:r>
-              <w:rPr>
-                <w:rFonts w:ascii="Calibri" w:eastAsia="Times New Roman" w:hAnsi="Calibri" w:cs="Calibri"/>
-                <w:color w:val="000000"/>
-              </w:rPr>
-              <w:t>264</w:t>
-            </w:r>
-          </w:p>
-        </w:tc>
-        <w:tc>
-          <w:tcPr>
-            <w:tcW w:w="1900" w:type="dxa"/>
-            <w:shd w:val="clear" w:color="auto" w:fill="auto"/>
-            <w:noWrap/>
-            <w:vAlign w:val="bottom"/>
-            <w:hideMark/>
-          </w:tcPr>
-          <w:p>
-            <w:pPr>
-              <w:spacing w:after="0" w:line="360" w:lineRule="auto"/>
-              <w:jc w:val="right"/>
-              <w:rPr>
-                <w:rFonts w:ascii="Calibri" w:eastAsia="Times New Roman" w:hAnsi="Calibri" w:cs="Calibri"/>
-                <w:color w:val="000000"/>
-              </w:rPr>
-            </w:pPr>
-            <w:r>
-              <w:rPr>
-                <w:rFonts w:ascii="Calibri" w:eastAsia="Times New Roman" w:hAnsi="Calibri" w:cs="Calibri"/>
-                <w:color w:val="000000"/>
-              </w:rPr>
-              <w:t>5</w:t>
-            </w:r>
-          </w:p>
-        </w:tc>
-      </w:tr>
-      <w:tr>
-        <w:trPr>
-          <w:trHeight w:val="300"/>
-        </w:trPr>
-        <w:tc>
-          <w:tcPr>
-            <w:tcW w:w="1360" w:type="dxa"/>
-            <w:shd w:val="clear" w:color="auto" w:fill="auto"/>
-            <w:noWrap/>
-            <w:vAlign w:val="bottom"/>
-            <w:hideMark/>
-          </w:tcPr>
-          <w:p>
-            <w:pPr>
-              <w:spacing w:after="0" w:line="360" w:lineRule="auto"/>
-              <w:jc w:val="right"/>
-              <w:rPr>
-                <w:rFonts w:ascii="Calibri" w:eastAsia="Times New Roman" w:hAnsi="Calibri" w:cs="Calibri"/>
-                <w:color w:val="000000"/>
-              </w:rPr>
-            </w:pPr>
-            <w:r>
-              <w:rPr>
-                <w:rFonts w:ascii="Calibri" w:eastAsia="Times New Roman" w:hAnsi="Calibri" w:cs="Calibri"/>
-                <w:color w:val="000000"/>
-              </w:rPr>
-              <w:t>307</w:t>
-            </w:r>
-          </w:p>
-        </w:tc>
-        <w:tc>
-          <w:tcPr>
-            <w:tcW w:w="1900" w:type="dxa"/>
-            <w:shd w:val="clear" w:color="auto" w:fill="auto"/>
-            <w:noWrap/>
-            <w:vAlign w:val="bottom"/>
-            <w:hideMark/>
-          </w:tcPr>
-          <w:p>
-            <w:pPr>
-              <w:spacing w:after="0" w:line="360" w:lineRule="auto"/>
-              <w:jc w:val="right"/>
-              <w:rPr>
-                <w:rFonts w:ascii="Calibri" w:eastAsia="Times New Roman" w:hAnsi="Calibri" w:cs="Calibri"/>
-                <w:color w:val="000000"/>
-              </w:rPr>
-            </w:pPr>
-            <w:r>
-              <w:rPr>
-                <w:rFonts w:ascii="Calibri" w:eastAsia="Times New Roman" w:hAnsi="Calibri" w:cs="Calibri"/>
-                <w:color w:val="000000"/>
-              </w:rPr>
-              <w:t>5</w:t>
-            </w:r>
-          </w:p>
-        </w:tc>
-      </w:tr>
-      <w:tr>
-        <w:trPr>
-          <w:trHeight w:val="300"/>
-        </w:trPr>
-        <w:tc>
-          <w:tcPr>
-            <w:tcW w:w="1360" w:type="dxa"/>
-            <w:shd w:val="clear" w:color="auto" w:fill="auto"/>
-            <w:noWrap/>
-            <w:vAlign w:val="bottom"/>
-            <w:hideMark/>
-          </w:tcPr>
-          <w:p>
-            <w:pPr>
-              <w:spacing w:after="0" w:line="360" w:lineRule="auto"/>
-              <w:jc w:val="right"/>
-              <w:rPr>
-                <w:rFonts w:ascii="Calibri" w:eastAsia="Times New Roman" w:hAnsi="Calibri" w:cs="Calibri"/>
-                <w:color w:val="000000"/>
-              </w:rPr>
-            </w:pPr>
-            <w:r>
-              <w:rPr>
-                <w:rFonts w:ascii="Calibri" w:eastAsia="Times New Roman" w:hAnsi="Calibri" w:cs="Calibri"/>
-                <w:color w:val="000000"/>
-              </w:rPr>
-              <w:t>213</w:t>
-            </w:r>
-          </w:p>
-        </w:tc>
-        <w:tc>
-          <w:tcPr>
-            <w:tcW w:w="1900" w:type="dxa"/>
-            <w:shd w:val="clear" w:color="auto" w:fill="auto"/>
-            <w:noWrap/>
-            <w:vAlign w:val="bottom"/>
-            <w:hideMark/>
-          </w:tcPr>
-          <w:p>
-            <w:pPr>
-              <w:spacing w:after="0" w:line="360" w:lineRule="auto"/>
-              <w:jc w:val="right"/>
-              <w:rPr>
-                <w:rFonts w:ascii="Calibri" w:eastAsia="Times New Roman" w:hAnsi="Calibri" w:cs="Calibri"/>
-                <w:color w:val="000000"/>
-              </w:rPr>
-            </w:pPr>
-            <w:r>
-              <w:rPr>
-                <w:rFonts w:ascii="Calibri" w:eastAsia="Times New Roman" w:hAnsi="Calibri" w:cs="Calibri"/>
-                <w:color w:val="000000"/>
-              </w:rPr>
-              <w:t>7</w:t>
-            </w:r>
-          </w:p>
-        </w:tc>
-      </w:tr>
-      <w:tr>
-        <w:trPr>
-          <w:trHeight w:val="300"/>
-        </w:trPr>
-        <w:tc>
-          <w:tcPr>
-            <w:tcW w:w="1360" w:type="dxa"/>
-            <w:shd w:val="clear" w:color="auto" w:fill="auto"/>
-            <w:noWrap/>
-            <w:vAlign w:val="bottom"/>
-            <w:hideMark/>
-          </w:tcPr>
-          <w:p>
-            <w:pPr>
-              <w:spacing w:after="0" w:line="360" w:lineRule="auto"/>
-              <w:jc w:val="right"/>
-              <w:rPr>
-                <w:rFonts w:ascii="Calibri" w:eastAsia="Times New Roman" w:hAnsi="Calibri" w:cs="Calibri"/>
-                <w:color w:val="000000"/>
-              </w:rPr>
-            </w:pPr>
-            <w:r>
-              <w:rPr>
-                <w:rFonts w:ascii="Calibri" w:eastAsia="Times New Roman" w:hAnsi="Calibri" w:cs="Calibri"/>
-                <w:color w:val="000000"/>
-              </w:rPr>
-              <w:lastRenderedPageBreak/>
-              <w:t>248</w:t>
-            </w:r>
-          </w:p>
-        </w:tc>
-        <w:tc>
-          <w:tcPr>
-            <w:tcW w:w="1900" w:type="dxa"/>
-            <w:shd w:val="clear" w:color="auto" w:fill="auto"/>
-            <w:noWrap/>
-            <w:vAlign w:val="bottom"/>
-            <w:hideMark/>
-          </w:tcPr>
-          <w:p>
-            <w:pPr>
-              <w:spacing w:after="0" w:line="360" w:lineRule="auto"/>
-              <w:jc w:val="right"/>
-              <w:rPr>
-                <w:rFonts w:ascii="Calibri" w:eastAsia="Times New Roman" w:hAnsi="Calibri" w:cs="Calibri"/>
-                <w:color w:val="000000"/>
-              </w:rPr>
-            </w:pPr>
-            <w:r>
-              <w:rPr>
-                <w:rFonts w:ascii="Calibri" w:eastAsia="Times New Roman" w:hAnsi="Calibri" w:cs="Calibri"/>
-                <w:color w:val="000000"/>
-              </w:rPr>
-              <w:t>7</w:t>
-            </w:r>
-          </w:p>
-        </w:tc>
-      </w:tr>
-      <w:tr>
-        <w:trPr>
-          <w:trHeight w:val="300"/>
-        </w:trPr>
-        <w:tc>
-          <w:tcPr>
-            <w:tcW w:w="1360" w:type="dxa"/>
-            <w:shd w:val="clear" w:color="auto" w:fill="auto"/>
-            <w:noWrap/>
-            <w:vAlign w:val="bottom"/>
-            <w:hideMark/>
-          </w:tcPr>
-          <w:p>
-            <w:pPr>
-              <w:spacing w:after="0" w:line="360" w:lineRule="auto"/>
-              <w:jc w:val="right"/>
-              <w:rPr>
-                <w:rFonts w:ascii="Calibri" w:eastAsia="Times New Roman" w:hAnsi="Calibri" w:cs="Calibri"/>
-                <w:color w:val="000000"/>
-              </w:rPr>
-            </w:pPr>
-            <w:r>
-              <w:rPr>
-                <w:rFonts w:ascii="Calibri" w:eastAsia="Times New Roman" w:hAnsi="Calibri" w:cs="Calibri"/>
-                <w:color w:val="000000"/>
-              </w:rPr>
-              <w:t>109</w:t>
-            </w:r>
-          </w:p>
-        </w:tc>
-        <w:tc>
-          <w:tcPr>
-            <w:tcW w:w="1900" w:type="dxa"/>
-            <w:shd w:val="clear" w:color="auto" w:fill="auto"/>
-            <w:noWrap/>
-            <w:vAlign w:val="bottom"/>
-            <w:hideMark/>
-          </w:tcPr>
-          <w:p>
-            <w:pPr>
-              <w:spacing w:after="0" w:line="360" w:lineRule="auto"/>
-              <w:jc w:val="right"/>
-              <w:rPr>
-                <w:rFonts w:ascii="Calibri" w:eastAsia="Times New Roman" w:hAnsi="Calibri" w:cs="Calibri"/>
-                <w:color w:val="000000"/>
-              </w:rPr>
-            </w:pPr>
-            <w:r>
-              <w:rPr>
-                <w:rFonts w:ascii="Calibri" w:eastAsia="Times New Roman" w:hAnsi="Calibri" w:cs="Calibri"/>
-                <w:color w:val="000000"/>
-              </w:rPr>
-              <w:t>8</w:t>
-            </w:r>
-          </w:p>
-        </w:tc>
-      </w:tr>
-      <w:tr>
-        <w:trPr>
-          <w:trHeight w:val="300"/>
-        </w:trPr>
-        <w:tc>
-          <w:tcPr>
-            <w:tcW w:w="1360" w:type="dxa"/>
-            <w:shd w:val="clear" w:color="auto" w:fill="auto"/>
-            <w:noWrap/>
-            <w:vAlign w:val="bottom"/>
-            <w:hideMark/>
-          </w:tcPr>
-          <w:p>
-            <w:pPr>
-              <w:spacing w:after="0" w:line="360" w:lineRule="auto"/>
-              <w:jc w:val="right"/>
-              <w:rPr>
-                <w:rFonts w:ascii="Calibri" w:eastAsia="Times New Roman" w:hAnsi="Calibri" w:cs="Calibri"/>
-                <w:color w:val="000000"/>
-              </w:rPr>
-            </w:pPr>
-            <w:r>
-              <w:rPr>
-                <w:rFonts w:ascii="Calibri" w:eastAsia="Times New Roman" w:hAnsi="Calibri" w:cs="Calibri"/>
-                <w:color w:val="000000"/>
-              </w:rPr>
-              <w:t>181</w:t>
-            </w:r>
-          </w:p>
-        </w:tc>
-        <w:tc>
-          <w:tcPr>
-            <w:tcW w:w="1900" w:type="dxa"/>
-            <w:shd w:val="clear" w:color="auto" w:fill="auto"/>
-            <w:noWrap/>
-            <w:vAlign w:val="bottom"/>
-            <w:hideMark/>
-          </w:tcPr>
-          <w:p>
-            <w:pPr>
-              <w:spacing w:after="0" w:line="360" w:lineRule="auto"/>
-              <w:jc w:val="right"/>
-              <w:rPr>
-                <w:rFonts w:ascii="Calibri" w:eastAsia="Times New Roman" w:hAnsi="Calibri" w:cs="Calibri"/>
-                <w:color w:val="000000"/>
-              </w:rPr>
-            </w:pPr>
-            <w:r>
-              <w:rPr>
-                <w:rFonts w:ascii="Calibri" w:eastAsia="Times New Roman" w:hAnsi="Calibri" w:cs="Calibri"/>
-                <w:color w:val="000000"/>
-              </w:rPr>
-              <w:t>8</w:t>
-            </w:r>
-          </w:p>
-        </w:tc>
-      </w:tr>
-      <w:tr>
-        <w:trPr>
-          <w:trHeight w:val="300"/>
-        </w:trPr>
-        <w:tc>
-          <w:tcPr>
-            <w:tcW w:w="1360" w:type="dxa"/>
-            <w:shd w:val="clear" w:color="auto" w:fill="auto"/>
-            <w:noWrap/>
-            <w:vAlign w:val="bottom"/>
-            <w:hideMark/>
-          </w:tcPr>
-          <w:p>
-            <w:pPr>
-              <w:spacing w:after="0" w:line="360" w:lineRule="auto"/>
-              <w:jc w:val="right"/>
-              <w:rPr>
-                <w:rFonts w:ascii="Calibri" w:eastAsia="Times New Roman" w:hAnsi="Calibri" w:cs="Calibri"/>
-                <w:color w:val="000000"/>
-              </w:rPr>
-            </w:pPr>
-            <w:r>
-              <w:rPr>
-                <w:rFonts w:ascii="Calibri" w:eastAsia="Times New Roman" w:hAnsi="Calibri" w:cs="Calibri"/>
-                <w:color w:val="000000"/>
-              </w:rPr>
-              <w:t>186</w:t>
-            </w:r>
-          </w:p>
-        </w:tc>
-        <w:tc>
-          <w:tcPr>
-            <w:tcW w:w="1900" w:type="dxa"/>
-            <w:shd w:val="clear" w:color="auto" w:fill="auto"/>
-            <w:noWrap/>
-            <w:vAlign w:val="bottom"/>
-            <w:hideMark/>
-          </w:tcPr>
-          <w:p>
-            <w:pPr>
-              <w:spacing w:after="0" w:line="360" w:lineRule="auto"/>
-              <w:jc w:val="right"/>
-              <w:rPr>
-                <w:rFonts w:ascii="Calibri" w:eastAsia="Times New Roman" w:hAnsi="Calibri" w:cs="Calibri"/>
-                <w:color w:val="000000"/>
-              </w:rPr>
-            </w:pPr>
-            <w:r>
-              <w:rPr>
-                <w:rFonts w:ascii="Calibri" w:eastAsia="Times New Roman" w:hAnsi="Calibri" w:cs="Calibri"/>
-                <w:color w:val="000000"/>
-              </w:rPr>
-              <w:t>8</w:t>
-            </w:r>
-          </w:p>
-        </w:tc>
-      </w:tr>
-      <w:tr>
-        <w:trPr>
-          <w:trHeight w:val="300"/>
-        </w:trPr>
-        <w:tc>
-          <w:tcPr>
-            <w:tcW w:w="1360" w:type="dxa"/>
-            <w:shd w:val="clear" w:color="auto" w:fill="auto"/>
-            <w:noWrap/>
-            <w:vAlign w:val="bottom"/>
-            <w:hideMark/>
-          </w:tcPr>
-          <w:p>
-            <w:pPr>
-              <w:spacing w:after="0" w:line="360" w:lineRule="auto"/>
-              <w:jc w:val="right"/>
-              <w:rPr>
-                <w:rFonts w:ascii="Calibri" w:eastAsia="Times New Roman" w:hAnsi="Calibri" w:cs="Calibri"/>
-                <w:color w:val="000000"/>
-              </w:rPr>
-            </w:pPr>
-            <w:r>
-              <w:rPr>
-                <w:rFonts w:ascii="Calibri" w:eastAsia="Times New Roman" w:hAnsi="Calibri" w:cs="Calibri"/>
-                <w:color w:val="000000"/>
-              </w:rPr>
-              <w:t>267</w:t>
-            </w:r>
-          </w:p>
-        </w:tc>
-        <w:tc>
-          <w:tcPr>
-            <w:tcW w:w="1900" w:type="dxa"/>
-            <w:shd w:val="clear" w:color="auto" w:fill="auto"/>
-            <w:noWrap/>
-            <w:vAlign w:val="bottom"/>
-            <w:hideMark/>
-          </w:tcPr>
-          <w:p>
-            <w:pPr>
-              <w:spacing w:after="0" w:line="360" w:lineRule="auto"/>
-              <w:jc w:val="right"/>
-              <w:rPr>
-                <w:rFonts w:ascii="Calibri" w:eastAsia="Times New Roman" w:hAnsi="Calibri" w:cs="Calibri"/>
-                <w:color w:val="000000"/>
-              </w:rPr>
-            </w:pPr>
-            <w:r>
-              <w:rPr>
-                <w:rFonts w:ascii="Calibri" w:eastAsia="Times New Roman" w:hAnsi="Calibri" w:cs="Calibri"/>
-                <w:color w:val="000000"/>
-              </w:rPr>
-              <w:t>8</w:t>
-            </w:r>
-          </w:p>
-        </w:tc>
-      </w:tr>
-      <w:tr>
-        <w:trPr>
-          <w:trHeight w:val="300"/>
-        </w:trPr>
-        <w:tc>
-          <w:tcPr>
-            <w:tcW w:w="1360" w:type="dxa"/>
-            <w:shd w:val="clear" w:color="auto" w:fill="auto"/>
-            <w:noWrap/>
-            <w:vAlign w:val="bottom"/>
-            <w:hideMark/>
-          </w:tcPr>
-          <w:p>
-            <w:pPr>
-              <w:spacing w:after="0" w:line="360" w:lineRule="auto"/>
-              <w:jc w:val="right"/>
-              <w:rPr>
-                <w:rFonts w:ascii="Calibri" w:eastAsia="Times New Roman" w:hAnsi="Calibri" w:cs="Calibri"/>
-                <w:color w:val="000000"/>
-              </w:rPr>
-            </w:pPr>
-            <w:r>
-              <w:rPr>
-                <w:rFonts w:ascii="Calibri" w:eastAsia="Times New Roman" w:hAnsi="Calibri" w:cs="Calibri"/>
-                <w:color w:val="000000"/>
-              </w:rPr>
-              <w:t>275</w:t>
-            </w:r>
-          </w:p>
-        </w:tc>
-        <w:tc>
-          <w:tcPr>
-            <w:tcW w:w="1900" w:type="dxa"/>
-            <w:shd w:val="clear" w:color="auto" w:fill="auto"/>
-            <w:noWrap/>
-            <w:vAlign w:val="bottom"/>
-            <w:hideMark/>
-          </w:tcPr>
-          <w:p>
-            <w:pPr>
-              <w:spacing w:after="0" w:line="360" w:lineRule="auto"/>
-              <w:jc w:val="right"/>
-              <w:rPr>
-                <w:rFonts w:ascii="Calibri" w:eastAsia="Times New Roman" w:hAnsi="Calibri" w:cs="Calibri"/>
-                <w:color w:val="000000"/>
-              </w:rPr>
-            </w:pPr>
-            <w:r>
-              <w:rPr>
-                <w:rFonts w:ascii="Calibri" w:eastAsia="Times New Roman" w:hAnsi="Calibri" w:cs="Calibri"/>
-                <w:color w:val="000000"/>
-              </w:rPr>
-              <w:t>8</w:t>
-            </w:r>
-          </w:p>
-        </w:tc>
-      </w:tr>
-      <w:tr>
-        <w:trPr>
-          <w:trHeight w:val="300"/>
-        </w:trPr>
-        <w:tc>
-          <w:tcPr>
-            <w:tcW w:w="1360" w:type="dxa"/>
-            <w:shd w:val="clear" w:color="auto" w:fill="auto"/>
-            <w:noWrap/>
-            <w:vAlign w:val="bottom"/>
-            <w:hideMark/>
-          </w:tcPr>
-          <w:p>
-            <w:pPr>
-              <w:spacing w:after="0" w:line="360" w:lineRule="auto"/>
-              <w:jc w:val="right"/>
+              <w:spacing w:after="0" w:line="240" w:lineRule="auto"/>
+              <w:jc w:val="center"/>
               <w:rPr>
                 <w:rFonts w:ascii="Calibri" w:eastAsia="Times New Roman" w:hAnsi="Calibri" w:cs="Calibri"/>
                 <w:color w:val="000000"/>
@@ -5077,16 +4984,15 @@
         </w:tc>
         <w:tc>
           <w:tcPr>
-            <w:tcW w:w="1900" w:type="dxa"/>
+            <w:tcW w:w="3549" w:type="dxa"/>
             <w:shd w:val="clear" w:color="auto" w:fill="auto"/>
             <w:noWrap/>
             <w:vAlign w:val="bottom"/>
-            <w:hideMark/>
           </w:tcPr>
           <w:p>
             <w:pPr>
-              <w:spacing w:after="0" w:line="360" w:lineRule="auto"/>
-              <w:jc w:val="right"/>
+              <w:spacing w:after="0" w:line="240" w:lineRule="auto"/>
+              <w:jc w:val="center"/>
               <w:rPr>
                 <w:rFonts w:ascii="Calibri" w:eastAsia="Times New Roman" w:hAnsi="Calibri" w:cs="Calibri"/>
                 <w:color w:val="000000"/>
@@ -5097,69 +5003,115 @@
                 <w:rFonts w:ascii="Calibri" w:eastAsia="Times New Roman" w:hAnsi="Calibri" w:cs="Calibri"/>
                 <w:color w:val="000000"/>
               </w:rPr>
-              <w:t>8</w:t>
-            </w:r>
-          </w:p>
-        </w:tc>
-      </w:tr>
-      <w:tr>
-        <w:trPr>
-          <w:trHeight w:val="300"/>
-        </w:trPr>
-        <w:tc>
-          <w:tcPr>
-            <w:tcW w:w="1360" w:type="dxa"/>
-            <w:shd w:val="clear" w:color="auto" w:fill="auto"/>
-            <w:noWrap/>
-            <w:vAlign w:val="bottom"/>
-            <w:hideMark/>
-          </w:tcPr>
-          <w:p>
-            <w:pPr>
-              <w:spacing w:after="0" w:line="360" w:lineRule="auto"/>
-              <w:jc w:val="right"/>
-              <w:rPr>
-                <w:rFonts w:ascii="Calibri" w:eastAsia="Times New Roman" w:hAnsi="Calibri" w:cs="Calibri"/>
-                <w:color w:val="000000"/>
-              </w:rPr>
-            </w:pPr>
-            <w:r>
-              <w:rPr>
-                <w:rFonts w:ascii="Calibri" w:eastAsia="Times New Roman" w:hAnsi="Calibri" w:cs="Calibri"/>
-                <w:color w:val="000000"/>
-              </w:rPr>
-              <w:t>381</w:t>
-            </w:r>
-          </w:p>
-        </w:tc>
-        <w:tc>
-          <w:tcPr>
-            <w:tcW w:w="1900" w:type="dxa"/>
-            <w:shd w:val="clear" w:color="auto" w:fill="auto"/>
-            <w:noWrap/>
-            <w:vAlign w:val="bottom"/>
-            <w:hideMark/>
-          </w:tcPr>
-          <w:p>
-            <w:pPr>
-              <w:spacing w:after="0" w:line="360" w:lineRule="auto"/>
-              <w:jc w:val="right"/>
-              <w:rPr>
-                <w:rFonts w:ascii="Calibri" w:eastAsia="Times New Roman" w:hAnsi="Calibri" w:cs="Calibri"/>
-                <w:color w:val="000000"/>
-              </w:rPr>
-            </w:pPr>
-            <w:r>
-              <w:rPr>
-                <w:rFonts w:ascii="Calibri" w:eastAsia="Times New Roman" w:hAnsi="Calibri" w:cs="Calibri"/>
-                <w:color w:val="000000"/>
-              </w:rPr>
-              <w:t>8</w:t>
+              <w:t>5</w:t>
             </w:r>
           </w:p>
         </w:tc>
       </w:tr>
     </w:tbl>
+    <w:p>
+      <w:pPr>
+        <w:spacing w:after="0" w:line="360" w:lineRule="auto"/>
+        <w:ind w:firstLine="720"/>
+        <w:jc w:val="both"/>
+      </w:pPr>
+      <w:r>
+        <w:t>Below table displays individuals taking the least number of medication</w:t>
+      </w:r>
+      <w:r>
+        <w:t>s</w:t>
+      </w:r>
+      <w:r>
+        <w:t xml:space="preserve">. Using our methods as described from the methods section, </w:t>
+      </w:r>
+      <w:r>
+        <w:t>there were three</w:t>
+      </w:r>
+      <w:r>
+        <w:t xml:space="preserve"> patient</w:t>
+      </w:r>
+      <w:r>
+        <w:t>s</w:t>
+      </w:r>
+      <w:r>
+        <w:t xml:space="preserve"> with </w:t>
+      </w:r>
+      <w:r>
+        <w:t>3</w:t>
+      </w:r>
+      <w:r>
+        <w:t xml:space="preserve"> medication</w:t>
+      </w:r>
+      <w:r>
+        <w:t>s</w:t>
+      </w:r>
+      <w:r>
+        <w:t xml:space="preserve">, </w:t>
+      </w:r>
+      <w:r>
+        <w:t xml:space="preserve">four </w:t>
+      </w:r>
+      <w:r>
+        <w:t>patient</w:t>
+      </w:r>
+      <w:r>
+        <w:t>s</w:t>
+      </w:r>
+      <w:r>
+        <w:t xml:space="preserve"> with </w:t>
+      </w:r>
+      <w:r>
+        <w:t>4</w:t>
+      </w:r>
+      <w:r>
+        <w:t xml:space="preserve"> medicatio</w:t>
+      </w:r>
+      <w:r>
+        <w:t>ns</w:t>
+      </w:r>
+      <w:r>
+        <w:t xml:space="preserve">, and </w:t>
+      </w:r>
+      <w:r>
+        <w:t xml:space="preserve">three </w:t>
+      </w:r>
+      <w:r>
+        <w:t xml:space="preserve">patients with </w:t>
+      </w:r>
+      <w:r>
+        <w:t>3</w:t>
+      </w:r>
+      <w:r>
+        <w:t xml:space="preserve"> medicatio</w:t>
+      </w:r>
+      <w:r>
+        <w:t>ns</w:t>
+      </w:r>
+      <w:r>
+        <w:t>, bringing the individuals taking the least number of medication</w:t>
+      </w:r>
+      <w:r>
+        <w:t xml:space="preserve">s </w:t>
+      </w:r>
+      <w:r>
+        <w:t xml:space="preserve">to </w:t>
+      </w:r>
+      <w:r>
+        <w:t>ten</w:t>
+      </w:r>
+      <w:r>
+        <w:t xml:space="preserve"> patients</w:t>
+      </w:r>
+      <w:r>
+        <w:t xml:space="preserve"> </w:t>
+      </w:r>
+      <w:r>
+        <w:t>in the table shown</w:t>
+      </w:r>
+      <w:r>
+        <w:t>.</w:t>
+      </w:r>
+    </w:p>
     <w:p>
       <w:pPr>
         <w:spacing w:after="0" w:line="360" w:lineRule="auto"/>
@@ -5229,6 +5181,7 @@
         <w:jc w:val="center"/>
       </w:pPr>
       <w:r>
+        <w:lastRenderedPageBreak/>
         <w:t>Limitations</w:t>
       </w:r>
     </w:p>
@@ -5495,8 +5448,11 @@
             <w:p>
               <w:pPr>
                 <w:pStyle w:val="Bibliography"/>
+                <w:numPr>
+                  <w:ilvl w:val="0"/>
+                  <w:numId w:val="16"/>
+                </w:numPr>
                 <w:spacing w:after="0" w:line="360" w:lineRule="auto"/>
-                <w:ind w:left="720" w:hanging="720"/>
                 <w:rPr>
                   <w:noProof/>
                   <w:sz w:val="24"/>
@@ -5529,7 +5485,18 @@
             </w:p>
             <w:p>
               <w:pPr>
-                <w:spacing w:after="0" w:line="360" w:lineRule="auto"/>
+                <w:numPr>
+                  <w:ilvl w:val="0"/>
+                  <w:numId w:val="16"/>
+                </w:numPr>
+                <w:shd w:val="clear" w:color="auto" w:fill="FFFFFF"/>
+                <w:spacing w:before="100" w:beforeAutospacing="1" w:after="100" w:afterAutospacing="1" w:line="240" w:lineRule="auto"/>
+                <w:rPr>
+                  <w:rFonts w:ascii="Segoe UI" w:eastAsia="Times New Roman" w:hAnsi="Segoe UI" w:cs="Segoe UI"/>
+                  <w:color w:val="000000"/>
+                  <w:sz w:val="26"/>
+                  <w:szCs w:val="26"/>
+                </w:rPr>
               </w:pPr>
               <w:r>
                 <w:rPr>
@@ -5539,9 +5506,53 @@
                 </w:rPr>
                 <w:fldChar w:fldCharType="end"/>
               </w:r>
+              <w:r>
+                <w:rPr>
+                  <w:rFonts w:ascii="Segoe UI" w:hAnsi="Segoe UI" w:cs="Segoe UI"/>
+                  <w:color w:val="000000"/>
+                  <w:sz w:val="26"/>
+                  <w:szCs w:val="26"/>
+                </w:rPr>
+                <w:t xml:space="preserve"> </w:t>
+              </w:r>
+              <w:r>
+                <w:rPr>
+                  <w:rFonts w:ascii="Segoe UI" w:eastAsia="Times New Roman" w:hAnsi="Segoe UI" w:cs="Segoe UI"/>
+                  <w:color w:val="000000"/>
+                  <w:sz w:val="26"/>
+                  <w:szCs w:val="26"/>
+                </w:rPr>
+                <w:t>Centers for Disease Control and Prevention. </w:t>
+              </w:r>
+              <w:hyperlink r:id="rId12" w:history="1">
+                <w:r>
+                  <w:rPr>
+                    <w:rFonts w:ascii="Segoe UI" w:eastAsia="Times New Roman" w:hAnsi="Segoe UI" w:cs="Segoe UI"/>
+                    <w:color w:val="075290"/>
+                    <w:sz w:val="26"/>
+                    <w:szCs w:val="26"/>
+                    <w:u w:val="single"/>
+                  </w:rPr>
+                  <w:t>Underlying Cause of Death, 1999–2018</w:t>
+                </w:r>
+              </w:hyperlink>
+              <w:r>
+                <w:rPr>
+                  <w:rFonts w:ascii="Segoe UI" w:eastAsia="Times New Roman" w:hAnsi="Segoe UI" w:cs="Segoe UI"/>
+                  <w:color w:val="000000"/>
+                  <w:sz w:val="26"/>
+                  <w:szCs w:val="26"/>
+                </w:rPr>
+                <w:t>. CDC WONDER Online Database. Atlanta, GA: Centers for Disease Control and Prevention; 2018. Accessed March 12, 2020.</w:t>
+              </w:r>
             </w:p>
           </w:sdtContent>
         </w:sdt>
+        <w:p>
+          <w:pPr>
+            <w:spacing w:after="0" w:line="360" w:lineRule="auto"/>
+          </w:pPr>
+        </w:p>
       </w:sdtContent>
     </w:sdt>
     <w:p>
@@ -6391,6 +6402,119 @@
     </w:lvl>
   </w:abstractNum>
   <w:abstractNum w:abstractNumId="7" w15:restartNumberingAfterBreak="0">
+    <w:nsid w:val="4C064F86"/>
+    <w:multiLevelType w:val="multilevel"/>
+    <w:tmpl w:val="104A38F8"/>
+    <w:lvl w:ilvl="0">
+      <w:start w:val="1"/>
+      <w:numFmt w:val="decimal"/>
+      <w:lvlText w:val="%1."/>
+      <w:lvlJc w:val="left"/>
+      <w:pPr>
+        <w:tabs>
+          <w:tab w:val="num" w:pos="720"/>
+        </w:tabs>
+        <w:ind w:left="720" w:hanging="360"/>
+      </w:pPr>
+    </w:lvl>
+    <w:lvl w:ilvl="1" w:tentative="1">
+      <w:start w:val="1"/>
+      <w:numFmt w:val="decimal"/>
+      <w:lvlText w:val="%2."/>
+      <w:lvlJc w:val="left"/>
+      <w:pPr>
+        <w:tabs>
+          <w:tab w:val="num" w:pos="1440"/>
+        </w:tabs>
+        <w:ind w:left="1440" w:hanging="360"/>
+      </w:pPr>
+    </w:lvl>
+    <w:lvl w:ilvl="2" w:tentative="1">
+      <w:start w:val="1"/>
+      <w:numFmt w:val="decimal"/>
+      <w:lvlText w:val="%3."/>
+      <w:lvlJc w:val="left"/>
+      <w:pPr>
+        <w:tabs>
+          <w:tab w:val="num" w:pos="2160"/>
+        </w:tabs>
+        <w:ind w:left="2160" w:hanging="360"/>
+      </w:pPr>
+    </w:lvl>
+    <w:lvl w:ilvl="3" w:tentative="1">
+      <w:start w:val="1"/>
+      <w:numFmt w:val="decimal"/>
+      <w:lvlText w:val="%4."/>
+      <w:lvlJc w:val="left"/>
+      <w:pPr>
+        <w:tabs>
+          <w:tab w:val="num" w:pos="2880"/>
+        </w:tabs>
+        <w:ind w:left="2880" w:hanging="360"/>
+      </w:pPr>
+    </w:lvl>
+    <w:lvl w:ilvl="4" w:tentative="1">
+      <w:start w:val="1"/>
+      <w:numFmt w:val="decimal"/>
+      <w:lvlText w:val="%5."/>
+      <w:lvlJc w:val="left"/>
+      <w:pPr>
+        <w:tabs>
+          <w:tab w:val="num" w:pos="3600"/>
+        </w:tabs>
+        <w:ind w:left="3600" w:hanging="360"/>
+      </w:pPr>
+    </w:lvl>
+    <w:lvl w:ilvl="5" w:tentative="1">
+      <w:start w:val="1"/>
+      <w:numFmt w:val="decimal"/>
+      <w:lvlText w:val="%6."/>
+      <w:lvlJc w:val="left"/>
+      <w:pPr>
+        <w:tabs>
+          <w:tab w:val="num" w:pos="4320"/>
+        </w:tabs>
+        <w:ind w:left="4320" w:hanging="360"/>
+      </w:pPr>
+    </w:lvl>
+    <w:lvl w:ilvl="6" w:tentative="1">
+      <w:start w:val="1"/>
+      <w:numFmt w:val="decimal"/>
+      <w:lvlText w:val="%7."/>
+      <w:lvlJc w:val="left"/>
+      <w:pPr>
+        <w:tabs>
+          <w:tab w:val="num" w:pos="5040"/>
+        </w:tabs>
+        <w:ind w:left="5040" w:hanging="360"/>
+      </w:pPr>
+    </w:lvl>
+    <w:lvl w:ilvl="7" w:tentative="1">
+      <w:start w:val="1"/>
+      <w:numFmt w:val="decimal"/>
+      <w:lvlText w:val="%8."/>
+      <w:lvlJc w:val="left"/>
+      <w:pPr>
+        <w:tabs>
+          <w:tab w:val="num" w:pos="5760"/>
+        </w:tabs>
+        <w:ind w:left="5760" w:hanging="360"/>
+      </w:pPr>
+    </w:lvl>
+    <w:lvl w:ilvl="8" w:tentative="1">
+      <w:start w:val="1"/>
+      <w:numFmt w:val="decimal"/>
+      <w:lvlText w:val="%9."/>
+      <w:lvlJc w:val="left"/>
+      <w:pPr>
+        <w:tabs>
+          <w:tab w:val="num" w:pos="6480"/>
+        </w:tabs>
+        <w:ind w:left="6480" w:hanging="360"/>
+      </w:pPr>
+    </w:lvl>
+  </w:abstractNum>
+  <w:abstractNum w:abstractNumId="8" w15:restartNumberingAfterBreak="0">
     <w:nsid w:val="54B33069"/>
     <w:multiLevelType w:val="hybridMultilevel"/>
     <w:tmpl w:val="BD70F278"/>
@@ -6479,7 +6603,7 @@
       </w:pPr>
     </w:lvl>
   </w:abstractNum>
-  <w:abstractNum w:abstractNumId="8" w15:restartNumberingAfterBreak="0">
+  <w:abstractNum w:abstractNumId="9" w15:restartNumberingAfterBreak="0">
     <w:nsid w:val="68793DB6"/>
     <w:multiLevelType w:val="multilevel"/>
     <w:tmpl w:val="E3FAA75A"/>
@@ -6600,7 +6724,7 @@
       </w:rPr>
     </w:lvl>
   </w:abstractNum>
-  <w:abstractNum w:abstractNumId="9" w15:restartNumberingAfterBreak="0">
+  <w:abstractNum w:abstractNumId="10" w15:restartNumberingAfterBreak="0">
     <w:nsid w:val="69691FA4"/>
     <w:multiLevelType w:val="hybridMultilevel"/>
     <w:tmpl w:val="B9B02EF0"/>
@@ -6689,7 +6813,7 @@
       </w:pPr>
     </w:lvl>
   </w:abstractNum>
-  <w:abstractNum w:abstractNumId="10" w15:restartNumberingAfterBreak="0">
+  <w:abstractNum w:abstractNumId="11" w15:restartNumberingAfterBreak="0">
     <w:nsid w:val="73CE7693"/>
     <w:multiLevelType w:val="multilevel"/>
     <w:tmpl w:val="CF2A0F82"/>
@@ -6810,7 +6934,7 @@
       </w:rPr>
     </w:lvl>
   </w:abstractNum>
-  <w:abstractNum w:abstractNumId="11" w15:restartNumberingAfterBreak="0">
+  <w:abstractNum w:abstractNumId="12" w15:restartNumberingAfterBreak="0">
     <w:nsid w:val="7DC00EF6"/>
     <w:multiLevelType w:val="multilevel"/>
     <w:tmpl w:val="C6D09928"/>
@@ -6932,7 +7056,7 @@
     </w:lvl>
   </w:abstractNum>
   <w:num w:numId="1">
-    <w:abstractNumId w:val="10"/>
+    <w:abstractNumId w:val="11"/>
   </w:num>
   <w:num w:numId="2">
     <w:abstractNumId w:val="6"/>
@@ -6944,13 +7068,13 @@
     <w:abstractNumId w:val="5"/>
   </w:num>
   <w:num w:numId="5">
-    <w:abstractNumId w:val="8"/>
+    <w:abstractNumId w:val="9"/>
   </w:num>
   <w:num w:numId="6">
     <w:abstractNumId w:val="3"/>
   </w:num>
   <w:num w:numId="7">
-    <w:abstractNumId w:val="10"/>
+    <w:abstractNumId w:val="11"/>
     <w:lvlOverride w:ilvl="0">
       <w:startOverride w:val="1"/>
     </w:lvlOverride>
@@ -6980,7 +7104,7 @@
     </w:lvlOverride>
   </w:num>
   <w:num w:numId="8">
-    <w:abstractNumId w:val="11"/>
+    <w:abstractNumId w:val="12"/>
   </w:num>
   <w:num w:numId="9">
     <w:abstractNumId w:val="0"/>
@@ -7013,7 +7137,7 @@
     </w:lvlOverride>
   </w:num>
   <w:num w:numId="10">
-    <w:abstractNumId w:val="7"/>
+    <w:abstractNumId w:val="8"/>
     <w:lvlOverride w:ilvl="0">
       <w:startOverride w:val="1"/>
     </w:lvlOverride>
@@ -7049,13 +7173,16 @@
     <w:abstractNumId w:val="0"/>
   </w:num>
   <w:num w:numId="13">
-    <w:abstractNumId w:val="7"/>
+    <w:abstractNumId w:val="8"/>
   </w:num>
   <w:num w:numId="14">
-    <w:abstractNumId w:val="9"/>
+    <w:abstractNumId w:val="10"/>
   </w:num>
   <w:num w:numId="15">
     <w:abstractNumId w:val="1"/>
+  </w:num>
+  <w:num w:numId="16">
+    <w:abstractNumId w:val="7"/>
   </w:num>
 </w:numbering>
 </file>
@@ -7759,6 +7886,18 @@
       <w:szCs w:val="21"/>
     </w:rPr>
   </w:style>
+  <w:style w:type="character" w:styleId="Hyperlink">
+    <w:name w:val="Hyperlink"/>
+    <w:basedOn w:val="DefaultParagraphFont"/>
+    <w:uiPriority w:val="99"/>
+    <w:semiHidden/>
+    <w:unhideWhenUsed/>
+    <w:rsid w:val="00B4605F"/>
+    <w:rPr>
+      <w:color w:val="0000FF"/>
+      <w:u w:val="single"/>
+    </w:rPr>
+  </w:style>
 </w:styles>
 </file>
 
@@ -7796,8 +7935,12 @@
               </a:defRPr>
             </a:pPr>
             <a:r>
-              <a:rPr lang="en-US" sz="1400" b="0" i="0" u="none" strike="noStrike" baseline="0"/>
-              <a:t>Frequency distribution of the medications taken </a:t>
+              <a:rPr lang="en-US"/>
+              <a:t>Frequency Distribution of the Medications</a:t>
+            </a:r>
+            <a:r>
+              <a:rPr lang="en-US" baseline="0"/>
+              <a:t> Taken</a:t>
             </a:r>
             <a:endParaRPr lang="en-US"/>
           </a:p>
@@ -7865,9 +8008,9 @@
           <c:invertIfNegative val="0"/>
           <c:cat>
             <c:strRef>
-              <c:f>'med_freq_dist(q2)'!$A$2:$A$21</c:f>
+              <c:f>'med_freq_dist(q2)'!$A$2:$A$11</c:f>
               <c:strCache>
-                <c:ptCount val="20"/>
+                <c:ptCount val="10"/>
                 <c:pt idx="0">
                   <c:v>aspirin</c:v>
                 </c:pt>
@@ -7884,125 +8027,65 @@
                   <c:v>asa</c:v>
                 </c:pt>
                 <c:pt idx="5">
+                  <c:v>insulin</c:v>
+                </c:pt>
+                <c:pt idx="6">
                   <c:v>metformin</c:v>
                 </c:pt>
-                <c:pt idx="6">
+                <c:pt idx="7">
                   <c:v>plavix</c:v>
-                </c:pt>
-                <c:pt idx="7">
-                  <c:v>insulin</c:v>
                 </c:pt>
                 <c:pt idx="8">
                   <c:v>glyburide</c:v>
                 </c:pt>
                 <c:pt idx="9">
-                  <c:v>norvasc</c:v>
-                </c:pt>
-                <c:pt idx="10">
                   <c:v>lopressor</c:v>
-                </c:pt>
-                <c:pt idx="11">
-                  <c:v>simvastatin</c:v>
-                </c:pt>
-                <c:pt idx="12">
-                  <c:v>glucophage</c:v>
-                </c:pt>
-                <c:pt idx="13">
-                  <c:v>metoprolol</c:v>
-                </c:pt>
-                <c:pt idx="14">
-                  <c:v>hydrochlorothiazide</c:v>
-                </c:pt>
-                <c:pt idx="15">
-                  <c:v>zocor</c:v>
-                </c:pt>
-                <c:pt idx="16">
-                  <c:v>hctz</c:v>
-                </c:pt>
-                <c:pt idx="17">
-                  <c:v>zestril</c:v>
-                </c:pt>
-                <c:pt idx="18">
-                  <c:v>nitroglycerin</c:v>
-                </c:pt>
-                <c:pt idx="19">
-                  <c:v>glipizide</c:v>
                 </c:pt>
               </c:strCache>
             </c:strRef>
           </c:cat>
           <c:val>
             <c:numRef>
-              <c:f>'med_freq_dist(q2)'!$B$2:$B$21</c:f>
+              <c:f>'med_freq_dist(q2)'!$B$2:$B$11</c:f>
               <c:numCache>
                 <c:formatCode>General</c:formatCode>
-                <c:ptCount val="20"/>
+                <c:ptCount val="10"/>
                 <c:pt idx="0">
-                  <c:v>2961</c:v>
+                  <c:v>1184</c:v>
                 </c:pt>
                 <c:pt idx="1">
-                  <c:v>2891</c:v>
+                  <c:v>1095</c:v>
                 </c:pt>
                 <c:pt idx="2">
-                  <c:v>2696</c:v>
+                  <c:v>1043</c:v>
                 </c:pt>
                 <c:pt idx="3">
-                  <c:v>2528</c:v>
+                  <c:v>943</c:v>
                 </c:pt>
                 <c:pt idx="4">
-                  <c:v>2014</c:v>
+                  <c:v>862</c:v>
                 </c:pt>
                 <c:pt idx="5">
-                  <c:v>1528</c:v>
+                  <c:v>698</c:v>
                 </c:pt>
                 <c:pt idx="6">
-                  <c:v>1353</c:v>
+                  <c:v>600</c:v>
                 </c:pt>
                 <c:pt idx="7">
-                  <c:v>1164</c:v>
+                  <c:v>514</c:v>
                 </c:pt>
                 <c:pt idx="8">
-                  <c:v>1123</c:v>
+                  <c:v>416</c:v>
                 </c:pt>
                 <c:pt idx="9">
-                  <c:v>1020</c:v>
-                </c:pt>
-                <c:pt idx="10">
-                  <c:v>999</c:v>
-                </c:pt>
-                <c:pt idx="11">
-                  <c:v>967</c:v>
-                </c:pt>
-                <c:pt idx="12">
-                  <c:v>911</c:v>
-                </c:pt>
-                <c:pt idx="13">
-                  <c:v>862</c:v>
-                </c:pt>
-                <c:pt idx="14">
-                  <c:v>659</c:v>
-                </c:pt>
-                <c:pt idx="15">
-                  <c:v>656</c:v>
-                </c:pt>
-                <c:pt idx="16">
-                  <c:v>580</c:v>
-                </c:pt>
-                <c:pt idx="17">
-                  <c:v>579</c:v>
-                </c:pt>
-                <c:pt idx="18">
-                  <c:v>532</c:v>
-                </c:pt>
-                <c:pt idx="19">
-                  <c:v>482</c:v>
+                  <c:v>409</c:v>
                 </c:pt>
               </c:numCache>
             </c:numRef>
           </c:val>
           <c:extLst>
             <c:ext xmlns:c16="http://schemas.microsoft.com/office/drawing/2014/chart" uri="{C3380CC4-5D6E-409C-BE32-E72D297353CC}">
-              <c16:uniqueId val="{00000000-8DED-45D9-88BF-D3664A8B4B41}"/>
+              <c16:uniqueId val="{00000000-BF8A-4106-BA8E-9AE7266DF379}"/>
             </c:ext>
           </c:extLst>
         </c:ser>
@@ -8016,11 +8099,11 @@
         </c:dLbls>
         <c:gapWidth val="219"/>
         <c:overlap val="-27"/>
-        <c:axId val="1059255216"/>
-        <c:axId val="1059261872"/>
+        <c:axId val="1020207039"/>
+        <c:axId val="1020207871"/>
       </c:barChart>
       <c:catAx>
-        <c:axId val="1059255216"/>
+        <c:axId val="1020207039"/>
         <c:scaling>
           <c:orientation val="minMax"/>
         </c:scaling>
@@ -8047,7 +8130,7 @@
                 </a:pPr>
                 <a:r>
                   <a:rPr lang="en-US"/>
-                  <a:t>Medication</a:t>
+                  <a:t>Medication names</a:t>
                 </a:r>
               </a:p>
             </c:rich>
@@ -8118,7 +8201,7 @@
             <a:endParaRPr lang="en-US"/>
           </a:p>
         </c:txPr>
-        <c:crossAx val="1059261872"/>
+        <c:crossAx val="1020207871"/>
         <c:crosses val="autoZero"/>
         <c:auto val="1"/>
         <c:lblAlgn val="ctr"/>
@@ -8126,7 +8209,7 @@
         <c:noMultiLvlLbl val="0"/>
       </c:catAx>
       <c:valAx>
-        <c:axId val="1059261872"/>
+        <c:axId val="1020207871"/>
         <c:scaling>
           <c:orientation val="minMax"/>
         </c:scaling>
@@ -8232,7 +8315,7 @@
             <a:endParaRPr lang="en-US"/>
           </a:p>
         </c:txPr>
-        <c:crossAx val="1059255216"/>
+        <c:crossAx val="1020207039"/>
         <c:crosses val="autoZero"/>
         <c:crossBetween val="between"/>
       </c:valAx>
@@ -8246,13 +8329,6 @@
     </c:plotArea>
     <c:plotVisOnly val="1"/>
     <c:dispBlanksAs val="gap"/>
-    <c:extLst>
-      <c:ext xmlns:c16r3="http://schemas.microsoft.com/office/drawing/2017/03/chart" uri="{56B9EC1D-385E-4148-901F-78D8002777C0}">
-        <c16r3:dataDisplayOptions16>
-          <c16r3:dispNaAsBlank val="1"/>
-        </c16r3:dataDisplayOptions16>
-      </c:ext>
-    </c:extLst>
     <c:showDLblsOverMax val="0"/>
   </c:chart>
   <c:spPr>
@@ -8320,10 +8396,14 @@
               </a:defRPr>
             </a:pPr>
             <a:r>
-              <a:rPr lang="en-US" sz="1400" b="0" i="0" u="none" strike="noStrike" baseline="0"/>
-              <a:t>Frequency distribution of categories of medications taken</a:t>
+              <a:rPr lang="en-US" sz="1400" b="0" i="0" baseline="0">
+                <a:effectLst/>
+              </a:rPr>
+              <a:t>Frequency Distribution of the Medication Categories Taken</a:t>
             </a:r>
-            <a:endParaRPr lang="en-US"/>
+            <a:endParaRPr lang="en-US" sz="1400">
+              <a:effectLst/>
+            </a:endParaRPr>
           </a:p>
         </c:rich>
       </c:tx>
@@ -8408,10 +8488,10 @@
                   <c:v>insulin</c:v>
                 </c:pt>
                 <c:pt idx="5">
-                  <c:v>metformin</c:v>
+                  <c:v>calcium channel blocker</c:v>
                 </c:pt>
                 <c:pt idx="6">
-                  <c:v>calcium channel blocker</c:v>
+                  <c:v>metformin</c:v>
                 </c:pt>
                 <c:pt idx="7">
                   <c:v>sulfonylureas</c:v>
@@ -8456,65 +8536,65 @@
                 <c:formatCode>General</c:formatCode>
                 <c:ptCount val="18"/>
                 <c:pt idx="0">
-                  <c:v>9782</c:v>
+                  <c:v>2246</c:v>
                 </c:pt>
                 <c:pt idx="1">
-                  <c:v>8972</c:v>
+                  <c:v>2118</c:v>
                 </c:pt>
                 <c:pt idx="2">
-                  <c:v>8736</c:v>
+                  <c:v>2081</c:v>
                 </c:pt>
                 <c:pt idx="3">
-                  <c:v>6805</c:v>
+                  <c:v>1583</c:v>
                 </c:pt>
                 <c:pt idx="4">
-                  <c:v>5227</c:v>
+                  <c:v>1029</c:v>
                 </c:pt>
                 <c:pt idx="5">
-                  <c:v>3909</c:v>
+                  <c:v>930</c:v>
                 </c:pt>
                 <c:pt idx="6">
-                  <c:v>3883</c:v>
+                  <c:v>930</c:v>
                 </c:pt>
                 <c:pt idx="7">
-                  <c:v>3213</c:v>
+                  <c:v>759</c:v>
                 </c:pt>
                 <c:pt idx="8">
-                  <c:v>2743</c:v>
+                  <c:v>607</c:v>
                 </c:pt>
                 <c:pt idx="9">
-                  <c:v>2459</c:v>
+                  <c:v>593</c:v>
                 </c:pt>
                 <c:pt idx="10">
-                  <c:v>2383</c:v>
+                  <c:v>576</c:v>
                 </c:pt>
                 <c:pt idx="11">
-                  <c:v>1952</c:v>
+                  <c:v>481</c:v>
                 </c:pt>
                 <c:pt idx="12">
-                  <c:v>764</c:v>
+                  <c:v>185</c:v>
                 </c:pt>
                 <c:pt idx="13">
-                  <c:v>628</c:v>
+                  <c:v>154</c:v>
                 </c:pt>
                 <c:pt idx="14">
-                  <c:v>290</c:v>
+                  <c:v>72</c:v>
                 </c:pt>
                 <c:pt idx="15">
-                  <c:v>160</c:v>
+                  <c:v>45</c:v>
                 </c:pt>
                 <c:pt idx="16">
-                  <c:v>37</c:v>
+                  <c:v>7</c:v>
                 </c:pt>
                 <c:pt idx="17">
-                  <c:v>12</c:v>
+                  <c:v>3</c:v>
                 </c:pt>
               </c:numCache>
             </c:numRef>
           </c:val>
           <c:extLst>
             <c:ext xmlns:c16="http://schemas.microsoft.com/office/drawing/2014/chart" uri="{C3380CC4-5D6E-409C-BE32-E72D297353CC}">
-              <c16:uniqueId val="{00000000-0936-48FC-B7EC-95A79708CC9C}"/>
+              <c16:uniqueId val="{00000000-2F32-418D-835B-711D04EB58CD}"/>
             </c:ext>
           </c:extLst>
         </c:ser>
@@ -8528,11 +8608,11 @@
         </c:dLbls>
         <c:gapWidth val="219"/>
         <c:overlap val="-27"/>
-        <c:axId val="1761885791"/>
-        <c:axId val="1761890783"/>
+        <c:axId val="739232719"/>
+        <c:axId val="739235215"/>
       </c:barChart>
       <c:catAx>
-        <c:axId val="1761885791"/>
+        <c:axId val="739232719"/>
         <c:scaling>
           <c:orientation val="minMax"/>
         </c:scaling>
@@ -8559,7 +8639,7 @@
                 </a:pPr>
                 <a:r>
                   <a:rPr lang="en-US"/>
-                  <a:t>Medication category</a:t>
+                  <a:t>Medication Categories Names</a:t>
                 </a:r>
               </a:p>
             </c:rich>
@@ -8630,7 +8710,7 @@
             <a:endParaRPr lang="en-US"/>
           </a:p>
         </c:txPr>
-        <c:crossAx val="1761890783"/>
+        <c:crossAx val="739235215"/>
         <c:crosses val="autoZero"/>
         <c:auto val="1"/>
         <c:lblAlgn val="ctr"/>
@@ -8638,7 +8718,7 @@
         <c:noMultiLvlLbl val="0"/>
       </c:catAx>
       <c:valAx>
-        <c:axId val="1761890783"/>
+        <c:axId val="739235215"/>
         <c:scaling>
           <c:orientation val="minMax"/>
         </c:scaling>
@@ -8744,7 +8824,7 @@
             <a:endParaRPr lang="en-US"/>
           </a:p>
         </c:txPr>
-        <c:crossAx val="1761885791"/>
+        <c:crossAx val="739232719"/>
         <c:crosses val="autoZero"/>
         <c:crossBetween val="between"/>
       </c:valAx>
@@ -8758,13 +8838,6 @@
     </c:plotArea>
     <c:plotVisOnly val="1"/>
     <c:dispBlanksAs val="gap"/>
-    <c:extLst>
-      <c:ext xmlns:c16r3="http://schemas.microsoft.com/office/drawing/2017/03/chart" uri="{56B9EC1D-385E-4148-901F-78D8002777C0}">
-        <c16r3:dataDisplayOptions16>
-          <c16r3:dispNaAsBlank val="1"/>
-        </c16r3:dataDisplayOptions16>
-      </c:ext>
-    </c:extLst>
     <c:showDLblsOverMax val="0"/>
   </c:chart>
   <c:spPr>

</xml_diff>